<commit_message>
adding fcgi to main build
</commit_message>
<xml_diff>
--- a/docs/fcgi_readme.docx
+++ b/docs/fcgi_readme.docx
@@ -53,6 +53,26 @@
         <w:t>1</w:t>
       </w:r>
       <w:proofErr w:type="gramEnd"/>
+      <w:r>
+        <w:rPr>
+          <w:sz w:val="20"/>
+        </w:rPr>
+        <w:t xml:space="preserve"> (</w:t>
+      </w:r>
+      <w:proofErr w:type="spellStart"/>
+      <w:r>
+        <w:rPr>
+          <w:sz w:val="20"/>
+        </w:rPr>
+        <w:t>FastCGI</w:t>
+      </w:r>
+      <w:proofErr w:type="spellEnd"/>
+      <w:r>
+        <w:rPr>
+          <w:sz w:val="20"/>
+        </w:rPr>
+        <w:t>)</w:t>
+      </w:r>
       <w:r>
         <w:rPr>
           <w:sz w:val="20"/>
@@ -302,16 +322,7 @@
           <w:iCs/>
           <w:szCs w:val="24"/>
         </w:rPr>
-        <w:t>bug/</w:t>
-      </w:r>
-      <w:r>
-        <w:rPr>
-          <w:rFonts w:ascii="Calibri" w:hAnsi="Calibri" w:cs="Arial"/>
-          <w:b/>
-          <w:iCs/>
-          <w:szCs w:val="24"/>
-        </w:rPr>
-        <w:t>high</w:t>
+        <w:t>bug/high</w:t>
       </w:r>
       <w:r>
         <w:rPr>
@@ -473,43 +484,26 @@
           <w:iCs/>
           <w:szCs w:val="24"/>
         </w:rPr>
-        <w:t xml:space="preserve">Made </w:t>
-      </w:r>
+        <w:t>Made enhancements to the ‘String’ and ‘</w:t>
+      </w:r>
+      <w:proofErr w:type="spellStart"/>
       <w:r>
         <w:rPr>
           <w:rFonts w:ascii="Calibri" w:hAnsi="Calibri" w:cs="Arial"/>
           <w:iCs/>
           <w:szCs w:val="24"/>
         </w:rPr>
-        <w:t>enhancements</w:t>
-      </w:r>
+        <w:t>CsvTable</w:t>
+      </w:r>
+      <w:proofErr w:type="spellEnd"/>
       <w:r>
         <w:rPr>
           <w:rFonts w:ascii="Calibri" w:hAnsi="Calibri" w:cs="Arial"/>
           <w:iCs/>
           <w:szCs w:val="24"/>
         </w:rPr>
-        <w:t xml:space="preserve"> to the ‘String’ and ‘</w:t>
-      </w:r>
-      <w:proofErr w:type="spellStart"/>
-      <w:r>
-        <w:rPr>
-          <w:rFonts w:ascii="Calibri" w:hAnsi="Calibri" w:cs="Arial"/>
-          <w:iCs/>
-          <w:szCs w:val="24"/>
-        </w:rPr>
-        <w:t>CsvTable</w:t>
-      </w:r>
-      <w:proofErr w:type="spellEnd"/>
-      <w:r>
-        <w:rPr>
-          <w:rFonts w:ascii="Calibri" w:hAnsi="Calibri" w:cs="Arial"/>
-          <w:iCs/>
-          <w:szCs w:val="24"/>
-        </w:rPr>
         <w:t xml:space="preserve">’ classes </w:t>
       </w:r>
-      <w:bookmarkStart w:id="0" w:name="_GoBack"/>
       <w:r>
         <w:rPr>
           <w:rFonts w:ascii="Calibri" w:hAnsi="Calibri" w:cs="Arial"/>
@@ -520,7 +514,6 @@
         <w:t>(new)</w:t>
       </w:r>
     </w:p>
-    <w:bookmarkEnd w:id="0"/>
     <w:p>
       <w:pPr>
         <w:widowControl w:val="0"/>
@@ -704,85 +697,12 @@
           <w:szCs w:val="24"/>
         </w:rPr>
       </w:pPr>
-      <w:proofErr w:type="gramStart"/>
-      <w:r>
-        <w:rPr>
-          <w:rFonts w:ascii="Calibri" w:hAnsi="Calibri" w:cs="Arial"/>
-          <w:szCs w:val="24"/>
-        </w:rPr>
-        <w:t>bin</w:t>
-      </w:r>
-      <w:proofErr w:type="gramEnd"/>
-      <w:r>
-        <w:rPr>
-          <w:rFonts w:ascii="Calibri" w:hAnsi="Calibri" w:cs="Arial"/>
-          <w:szCs w:val="24"/>
-        </w:rPr>
-        <w:t xml:space="preserve">/ – compiler, debugger and VM </w:t>
-      </w:r>
-    </w:p>
-    <w:p>
-      <w:pPr>
-        <w:widowControl w:val="0"/>
-        <w:autoSpaceDE w:val="0"/>
-        <w:autoSpaceDN w:val="0"/>
-        <w:adjustRightInd w:val="0"/>
-        <w:spacing w:after="0" w:line="240" w:lineRule="auto"/>
-        <w:rPr>
-          <w:rFonts w:ascii="Calibri" w:hAnsi="Calibri" w:cs="Arial"/>
-          <w:szCs w:val="24"/>
-        </w:rPr>
-      </w:pPr>
-      <w:proofErr w:type="gramStart"/>
-      <w:r>
-        <w:rPr>
-          <w:rFonts w:ascii="Calibri" w:hAnsi="Calibri" w:cs="Arial"/>
-          <w:szCs w:val="24"/>
-        </w:rPr>
-        <w:t>doc</w:t>
-      </w:r>
-      <w:proofErr w:type="gramEnd"/>
-      <w:r>
-        <w:rPr>
-          <w:rFonts w:ascii="Calibri" w:hAnsi="Calibri" w:cs="Arial"/>
-          <w:szCs w:val="24"/>
-        </w:rPr>
-        <w:t xml:space="preserve">/ – </w:t>
-      </w:r>
-      <w:r>
-        <w:rPr>
-          <w:rFonts w:ascii="Calibri" w:hAnsi="Calibri" w:cs="Arial"/>
-          <w:szCs w:val="24"/>
-        </w:rPr>
-        <w:t xml:space="preserve">general </w:t>
-      </w:r>
-      <w:r>
-        <w:rPr>
-          <w:rFonts w:ascii="Calibri" w:hAnsi="Calibri" w:cs="Arial"/>
-          <w:szCs w:val="24"/>
-        </w:rPr>
-        <w:t>documentation</w:t>
-      </w:r>
-    </w:p>
-    <w:p>
-      <w:pPr>
-        <w:widowControl w:val="0"/>
-        <w:autoSpaceDE w:val="0"/>
-        <w:autoSpaceDN w:val="0"/>
-        <w:adjustRightInd w:val="0"/>
-        <w:spacing w:after="0" w:line="240" w:lineRule="auto"/>
-        <w:rPr>
-          <w:rFonts w:ascii="Calibri" w:hAnsi="Calibri" w:cs="Arial"/>
-          <w:szCs w:val="24"/>
-        </w:rPr>
-      </w:pPr>
-      <w:proofErr w:type="gramStart"/>
-      <w:r>
-        <w:rPr>
-          <w:rFonts w:ascii="Calibri" w:hAnsi="Calibri" w:cs="Arial"/>
-          <w:szCs w:val="24"/>
-        </w:rPr>
-        <w:t>doc/</w:t>
+      <w:r>
+        <w:rPr>
+          <w:rFonts w:ascii="Calibri" w:hAnsi="Calibri" w:cs="Arial"/>
+          <w:szCs w:val="24"/>
+        </w:rPr>
+        <w:t xml:space="preserve">bin/ – compiler, and </w:t>
       </w:r>
       <w:proofErr w:type="spellStart"/>
       <w:r>
@@ -790,45 +710,24 @@
           <w:rFonts w:ascii="Calibri" w:hAnsi="Calibri" w:cs="Arial"/>
           <w:szCs w:val="24"/>
         </w:rPr>
-        <w:t>api</w:t>
+        <w:t>FastCGI</w:t>
       </w:r>
       <w:proofErr w:type="spellEnd"/>
-      <w:proofErr w:type="gramEnd"/>
-      <w:r>
-        <w:rPr>
-          <w:rFonts w:ascii="Calibri" w:hAnsi="Calibri" w:cs="Arial"/>
-          <w:szCs w:val="24"/>
-        </w:rPr>
-        <w:t>/ – class library documentation</w:t>
-      </w:r>
-    </w:p>
-    <w:p>
-      <w:pPr>
-        <w:widowControl w:val="0"/>
-        <w:autoSpaceDE w:val="0"/>
-        <w:autoSpaceDN w:val="0"/>
-        <w:adjustRightInd w:val="0"/>
-        <w:spacing w:after="0" w:line="240" w:lineRule="auto"/>
-        <w:rPr>
-          <w:rFonts w:ascii="Calibri" w:hAnsi="Calibri" w:cs="Arial"/>
-          <w:szCs w:val="24"/>
-        </w:rPr>
-      </w:pPr>
-      <w:proofErr w:type="gramStart"/>
-      <w:r>
-        <w:rPr>
-          <w:rFonts w:ascii="Calibri" w:hAnsi="Calibri" w:cs="Arial"/>
-          <w:szCs w:val="24"/>
-        </w:rPr>
-        <w:t>doc/syntax</w:t>
-      </w:r>
-      <w:proofErr w:type="gramEnd"/>
-      <w:r>
-        <w:rPr>
-          <w:rFonts w:ascii="Calibri" w:hAnsi="Calibri" w:cs="Arial"/>
-          <w:szCs w:val="24"/>
-        </w:rPr>
-        <w:t xml:space="preserve"> – files to enable syntax highlighting for supported editors</w:t>
+      <w:r>
+        <w:rPr>
+          <w:rFonts w:ascii="Calibri" w:hAnsi="Calibri" w:cs="Arial"/>
+          <w:szCs w:val="24"/>
+        </w:rPr>
+        <w:t xml:space="preserve"> </w:t>
+      </w:r>
+      <w:bookmarkStart w:id="0" w:name="_GoBack"/>
+      <w:bookmarkEnd w:id="0"/>
+      <w:r>
+        <w:rPr>
+          <w:rFonts w:ascii="Calibri" w:hAnsi="Calibri" w:cs="Arial"/>
+          <w:szCs w:val="24"/>
+        </w:rPr>
+        <w:t xml:space="preserve">VM </w:t>
       </w:r>
     </w:p>
     <w:p>

</xml_diff>

<commit_message>
adding script support for fcgi windows build
</commit_message>
<xml_diff>
--- a/docs/fcgi_readme.docx
+++ b/docs/fcgi_readme.docx
@@ -697,12 +697,21 @@
           <w:szCs w:val="24"/>
         </w:rPr>
       </w:pPr>
-      <w:r>
-        <w:rPr>
-          <w:rFonts w:ascii="Calibri" w:hAnsi="Calibri" w:cs="Arial"/>
-          <w:szCs w:val="24"/>
-        </w:rPr>
-        <w:t xml:space="preserve">bin/ – compiler, and </w:t>
+      <w:proofErr w:type="gramStart"/>
+      <w:r>
+        <w:rPr>
+          <w:rFonts w:ascii="Calibri" w:hAnsi="Calibri" w:cs="Arial"/>
+          <w:szCs w:val="24"/>
+        </w:rPr>
+        <w:t>bin</w:t>
+      </w:r>
+      <w:proofErr w:type="gramEnd"/>
+      <w:r>
+        <w:rPr>
+          <w:rFonts w:ascii="Calibri" w:hAnsi="Calibri" w:cs="Arial"/>
+          <w:szCs w:val="24"/>
+        </w:rPr>
+        <w:t xml:space="preserve">/ – compiler, and </w:t>
       </w:r>
       <w:proofErr w:type="spellStart"/>
       <w:r>
@@ -720,8 +729,6 @@
         </w:rPr>
         <w:t xml:space="preserve"> </w:t>
       </w:r>
-      <w:bookmarkStart w:id="0" w:name="_GoBack"/>
-      <w:bookmarkEnd w:id="0"/>
       <w:r>
         <w:rPr>
           <w:rFonts w:ascii="Calibri" w:hAnsi="Calibri" w:cs="Arial"/>
@@ -882,179 +889,6 @@
           <w:szCs w:val="24"/>
         </w:rPr>
         <w:t xml:space="preserve"> </w:t>
-      </w:r>
-    </w:p>
-    <w:p>
-      <w:pPr>
-        <w:widowControl w:val="0"/>
-        <w:tabs>
-          <w:tab w:val="left" w:pos="720"/>
-          <w:tab w:val="left" w:pos="1440"/>
-          <w:tab w:val="left" w:pos="2160"/>
-          <w:tab w:val="left" w:pos="2880"/>
-          <w:tab w:val="left" w:pos="3600"/>
-          <w:tab w:val="left" w:pos="4320"/>
-          <w:tab w:val="left" w:pos="5040"/>
-          <w:tab w:val="left" w:pos="5760"/>
-          <w:tab w:val="left" w:pos="6480"/>
-          <w:tab w:val="left" w:pos="7200"/>
-          <w:tab w:val="left" w:pos="7920"/>
-          <w:tab w:val="left" w:pos="8640"/>
-        </w:tabs>
-        <w:autoSpaceDE w:val="0"/>
-        <w:autoSpaceDN w:val="0"/>
-        <w:adjustRightInd w:val="0"/>
-        <w:spacing w:after="0" w:line="240" w:lineRule="auto"/>
-        <w:rPr>
-          <w:rFonts w:ascii="Calibri" w:hAnsi="Calibri" w:cs="Arial"/>
-          <w:szCs w:val="24"/>
-        </w:rPr>
-      </w:pPr>
-    </w:p>
-    <w:p>
-      <w:pPr>
-        <w:widowControl w:val="0"/>
-        <w:tabs>
-          <w:tab w:val="left" w:pos="720"/>
-          <w:tab w:val="left" w:pos="1440"/>
-          <w:tab w:val="left" w:pos="2160"/>
-          <w:tab w:val="left" w:pos="2880"/>
-          <w:tab w:val="left" w:pos="3600"/>
-          <w:tab w:val="left" w:pos="4320"/>
-          <w:tab w:val="left" w:pos="5040"/>
-          <w:tab w:val="left" w:pos="5760"/>
-          <w:tab w:val="left" w:pos="6480"/>
-          <w:tab w:val="left" w:pos="7200"/>
-          <w:tab w:val="left" w:pos="7920"/>
-          <w:tab w:val="left" w:pos="8640"/>
-        </w:tabs>
-        <w:autoSpaceDE w:val="0"/>
-        <w:autoSpaceDN w:val="0"/>
-        <w:adjustRightInd w:val="0"/>
-        <w:spacing w:after="0" w:line="240" w:lineRule="auto"/>
-        <w:rPr>
-          <w:rFonts w:ascii="Calibri" w:hAnsi="Calibri" w:cs="Arial"/>
-          <w:szCs w:val="24"/>
-        </w:rPr>
-      </w:pPr>
-      <w:r>
-        <w:rPr>
-          <w:rFonts w:ascii="Calibri" w:hAnsi="Calibri" w:cs="Arial"/>
-          <w:szCs w:val="24"/>
-        </w:rPr>
-        <w:t xml:space="preserve">If the Windows installer </w:t>
-      </w:r>
-      <w:r>
-        <w:rPr>
-          <w:rFonts w:ascii="Calibri" w:hAnsi="Calibri" w:cs="Arial"/>
-          <w:szCs w:val="24"/>
-        </w:rPr>
-        <w:t>is</w:t>
-      </w:r>
-      <w:r>
-        <w:rPr>
-          <w:rFonts w:ascii="Calibri" w:hAnsi="Calibri" w:cs="Arial"/>
-          <w:szCs w:val="24"/>
-        </w:rPr>
-        <w:t xml:space="preserve"> used these variables will be automatically </w:t>
-      </w:r>
-      <w:r>
-        <w:rPr>
-          <w:rFonts w:ascii="Calibri" w:hAnsi="Calibri" w:cs="Arial"/>
-          <w:szCs w:val="24"/>
-        </w:rPr>
-        <w:t xml:space="preserve">set </w:t>
-      </w:r>
-      <w:r>
-        <w:rPr>
-          <w:rFonts w:ascii="Calibri" w:hAnsi="Calibri" w:cs="Arial"/>
-          <w:szCs w:val="24"/>
-        </w:rPr>
-        <w:t xml:space="preserve">after the system </w:t>
-      </w:r>
-      <w:r>
-        <w:rPr>
-          <w:rFonts w:ascii="Calibri" w:hAnsi="Calibri" w:cs="Arial"/>
-          <w:szCs w:val="24"/>
-        </w:rPr>
-        <w:t>is</w:t>
-      </w:r>
-      <w:r>
-        <w:rPr>
-          <w:rFonts w:ascii="Calibri" w:hAnsi="Calibri" w:cs="Arial"/>
-          <w:szCs w:val="24"/>
-        </w:rPr>
-        <w:t xml:space="preserve"> restarted.</w:t>
-      </w:r>
-      <w:r>
-        <w:rPr>
-          <w:rFonts w:ascii="Calibri" w:hAnsi="Calibri" w:cs="Arial"/>
-          <w:szCs w:val="24"/>
-        </w:rPr>
-        <w:t xml:space="preserve"> </w:t>
-      </w:r>
-      <w:r>
-        <w:rPr>
-          <w:rFonts w:ascii="Calibri" w:hAnsi="Calibri" w:cs="Arial"/>
-          <w:szCs w:val="24"/>
-        </w:rPr>
-        <w:t>For Debian and Ubuntu the location of the file</w:t>
-      </w:r>
-      <w:r>
-        <w:rPr>
-          <w:rFonts w:ascii="Calibri" w:hAnsi="Calibri" w:cs="Arial"/>
-          <w:szCs w:val="24"/>
-        </w:rPr>
-        <w:t>s</w:t>
-      </w:r>
-      <w:r>
-        <w:rPr>
-          <w:rFonts w:ascii="Calibri" w:hAnsi="Calibri" w:cs="Arial"/>
-          <w:szCs w:val="24"/>
-        </w:rPr>
-        <w:t xml:space="preserve"> is fixed by the installer </w:t>
-      </w:r>
-      <w:r>
-        <w:rPr>
-          <w:rFonts w:ascii="Calibri" w:hAnsi="Calibri" w:cs="Arial"/>
-          <w:szCs w:val="24"/>
-        </w:rPr>
-        <w:t>so no</w:t>
-      </w:r>
-      <w:r>
-        <w:rPr>
-          <w:rFonts w:ascii="Calibri" w:hAnsi="Calibri" w:cs="Arial"/>
-          <w:szCs w:val="24"/>
-        </w:rPr>
-        <w:t xml:space="preserve"> variable</w:t>
-      </w:r>
-      <w:r>
-        <w:rPr>
-          <w:rFonts w:ascii="Calibri" w:hAnsi="Calibri" w:cs="Arial"/>
-          <w:szCs w:val="24"/>
-        </w:rPr>
-        <w:t>s</w:t>
-      </w:r>
-      <w:r>
-        <w:rPr>
-          <w:rFonts w:ascii="Calibri" w:hAnsi="Calibri" w:cs="Arial"/>
-          <w:szCs w:val="24"/>
-        </w:rPr>
-        <w:t xml:space="preserve"> </w:t>
-      </w:r>
-      <w:r>
-        <w:rPr>
-          <w:rFonts w:ascii="Calibri" w:hAnsi="Calibri" w:cs="Arial"/>
-          <w:szCs w:val="24"/>
-        </w:rPr>
-        <w:t>are</w:t>
-      </w:r>
-      <w:r>
-        <w:rPr>
-          <w:rFonts w:ascii="Calibri" w:hAnsi="Calibri" w:cs="Arial"/>
-          <w:szCs w:val="24"/>
-        </w:rPr>
-        <w:t xml:space="preserve"> needed.</w:t>
       </w:r>
     </w:p>
     <w:p>
@@ -1264,7 +1098,14 @@
           <w:rFonts w:ascii="Calibri" w:hAnsi="Calibri" w:cs="Arial"/>
           <w:szCs w:val="24"/>
         </w:rPr>
-        <w:t>Simple compile/execute:</w:t>
+        <w:t>Comping a simple web program</w:t>
+      </w:r>
+      <w:r>
+        <w:rPr>
+          <w:rFonts w:ascii="Calibri" w:hAnsi="Calibri" w:cs="Arial"/>
+          <w:szCs w:val="24"/>
+        </w:rPr>
+        <w:t>:</w:t>
       </w:r>
     </w:p>
     <w:p>
@@ -1297,14 +1138,69 @@
           <w:szCs w:val="24"/>
         </w:rPr>
       </w:pPr>
+      <w:r>
+        <w:rPr>
+          <w:rFonts w:ascii="Calibri" w:hAnsi="Calibri" w:cs="Arial"/>
+          <w:szCs w:val="24"/>
+        </w:rPr>
+        <w:t>obc</w:t>
+      </w:r>
+      <w:bookmarkStart w:id="0" w:name="_GoBack"/>
+      <w:bookmarkEnd w:id="0"/>
+      <w:r>
+        <w:rPr>
+          <w:rFonts w:ascii="Calibri" w:hAnsi="Calibri" w:cs="Arial"/>
+          <w:szCs w:val="24"/>
+        </w:rPr>
+        <w:t xml:space="preserve"> -</w:t>
+      </w:r>
       <w:proofErr w:type="spellStart"/>
+      <w:r>
+        <w:rPr>
+          <w:rFonts w:ascii="Calibri" w:hAnsi="Calibri" w:cs="Arial"/>
+          <w:szCs w:val="24"/>
+        </w:rPr>
+        <w:t>src</w:t>
+      </w:r>
+      <w:proofErr w:type="spellEnd"/>
+      <w:r>
+        <w:rPr>
+          <w:rFonts w:ascii="Calibri" w:hAnsi="Calibri" w:cs="Arial"/>
+          <w:szCs w:val="24"/>
+        </w:rPr>
+        <w:t xml:space="preserve"> ..\examples\</w:t>
+      </w:r>
+      <w:proofErr w:type="spellStart"/>
+      <w:r>
+        <w:rPr>
+          <w:rFonts w:ascii="Calibri" w:hAnsi="Calibri" w:cs="Arial"/>
+          <w:szCs w:val="24"/>
+        </w:rPr>
+        <w:t>hello_fcgi.obs</w:t>
+      </w:r>
+      <w:proofErr w:type="spellEnd"/>
+      <w:r>
+        <w:rPr>
+          <w:rFonts w:ascii="Calibri" w:hAnsi="Calibri" w:cs="Arial"/>
+          <w:szCs w:val="24"/>
+        </w:rPr>
+        <w:t xml:space="preserve"> -lib </w:t>
+      </w:r>
+      <w:proofErr w:type="spellStart"/>
+      <w:r>
+        <w:rPr>
+          <w:rFonts w:ascii="Calibri" w:hAnsi="Calibri" w:cs="Arial"/>
+          <w:szCs w:val="24"/>
+        </w:rPr>
+        <w:t>fcgi.obl</w:t>
+      </w:r>
       <w:proofErr w:type="gramStart"/>
       <w:r>
         <w:rPr>
           <w:rFonts w:ascii="Calibri" w:hAnsi="Calibri" w:cs="Arial"/>
           <w:szCs w:val="24"/>
         </w:rPr>
-        <w:t>obc</w:t>
+        <w:t>,collect.obl</w:t>
       </w:r>
       <w:proofErr w:type="spellEnd"/>
       <w:proofErr w:type="gramEnd"/>
@@ -1313,7 +1209,7 @@
           <w:rFonts w:ascii="Calibri" w:hAnsi="Calibri" w:cs="Arial"/>
           <w:szCs w:val="24"/>
         </w:rPr>
-        <w:t xml:space="preserve"> -</w:t>
+        <w:t xml:space="preserve"> -tar web -</w:t>
       </w:r>
       <w:proofErr w:type="spellStart"/>
       <w:r>
@@ -1321,7 +1217,7 @@
           <w:rFonts w:ascii="Calibri" w:hAnsi="Calibri" w:cs="Arial"/>
           <w:szCs w:val="24"/>
         </w:rPr>
-        <w:t>src</w:t>
+        <w:t>dest</w:t>
       </w:r>
       <w:proofErr w:type="spellEnd"/>
       <w:r>
@@ -1329,7 +1225,7 @@
           <w:rFonts w:ascii="Calibri" w:hAnsi="Calibri" w:cs="Arial"/>
           <w:szCs w:val="24"/>
         </w:rPr>
-        <w:t xml:space="preserve"> ..\examples\</w:t>
+        <w:t xml:space="preserve"> ..\</w:t>
       </w:r>
       <w:proofErr w:type="spellStart"/>
       <w:r>
@@ -1337,15 +1233,46 @@
           <w:rFonts w:ascii="Calibri" w:hAnsi="Calibri" w:cs="Arial"/>
           <w:szCs w:val="24"/>
         </w:rPr>
-        <w:t>hello.obs</w:t>
+        <w:t>hello_fcgi.obw</w:t>
       </w:r>
       <w:proofErr w:type="spellEnd"/>
-      <w:r>
-        <w:rPr>
-          <w:rFonts w:ascii="Calibri" w:hAnsi="Calibri" w:cs="Arial"/>
-          <w:szCs w:val="24"/>
-        </w:rPr>
-        <w:t xml:space="preserve"> -</w:t>
+    </w:p>
+    <w:p>
+      <w:pPr>
+        <w:widowControl w:val="0"/>
+        <w:numPr>
+          <w:ilvl w:val="0"/>
+          <w:numId w:val="3"/>
+        </w:numPr>
+        <w:tabs>
+          <w:tab w:val="left" w:pos="720"/>
+          <w:tab w:val="left" w:pos="1440"/>
+          <w:tab w:val="left" w:pos="2160"/>
+          <w:tab w:val="left" w:pos="2880"/>
+          <w:tab w:val="left" w:pos="3600"/>
+          <w:tab w:val="left" w:pos="4320"/>
+          <w:tab w:val="left" w:pos="5040"/>
+          <w:tab w:val="left" w:pos="5760"/>
+          <w:tab w:val="left" w:pos="6480"/>
+          <w:tab w:val="left" w:pos="7200"/>
+          <w:tab w:val="left" w:pos="7920"/>
+          <w:tab w:val="left" w:pos="8640"/>
+        </w:tabs>
+        <w:autoSpaceDE w:val="0"/>
+        <w:autoSpaceDN w:val="0"/>
+        <w:adjustRightInd w:val="0"/>
+        <w:spacing w:after="0" w:line="240" w:lineRule="auto"/>
+        <w:rPr>
+          <w:rFonts w:ascii="Calibri" w:hAnsi="Calibri" w:cs="Arial"/>
+          <w:szCs w:val="24"/>
+        </w:rPr>
+      </w:pPr>
+      <w:r>
+        <w:rPr>
+          <w:rFonts w:ascii="Calibri" w:hAnsi="Calibri" w:cs="Arial"/>
+          <w:szCs w:val="24"/>
+        </w:rPr>
+        <w:t xml:space="preserve">&lt;copy </w:t>
       </w:r>
       <w:proofErr w:type="spellStart"/>
       <w:r>
@@ -1353,7 +1280,7 @@
           <w:rFonts w:ascii="Calibri" w:hAnsi="Calibri" w:cs="Arial"/>
           <w:szCs w:val="24"/>
         </w:rPr>
-        <w:t>dest</w:t>
+        <w:t>obw</w:t>
       </w:r>
       <w:proofErr w:type="spellEnd"/>
       <w:r>
@@ -1361,23 +1288,7 @@
           <w:rFonts w:ascii="Calibri" w:hAnsi="Calibri" w:cs="Arial"/>
           <w:szCs w:val="24"/>
         </w:rPr>
-        <w:t xml:space="preserve"> </w:t>
-      </w:r>
-      <w:proofErr w:type="spellStart"/>
-      <w:r>
-        <w:rPr>
-          <w:rFonts w:ascii="Calibri" w:hAnsi="Calibri" w:cs="Arial"/>
-          <w:szCs w:val="24"/>
-        </w:rPr>
-        <w:t>hello.obe</w:t>
-      </w:r>
-      <w:proofErr w:type="spellEnd"/>
-      <w:r>
-        <w:rPr>
-          <w:rFonts w:ascii="Calibri" w:hAnsi="Calibri" w:cs="Arial"/>
-          <w:szCs w:val="24"/>
-        </w:rPr>
-        <w:t xml:space="preserve"> </w:t>
+        <w:t>&gt;</w:t>
       </w:r>
     </w:p>
     <w:p>
@@ -1413,21 +1324,80 @@
         </w:rPr>
         <w:tab/>
       </w:r>
-      <w:r>
-        <w:rPr>
-          <w:rFonts w:ascii="Calibri" w:hAnsi="Calibri" w:cs="Arial"/>
-          <w:szCs w:val="24"/>
-        </w:rPr>
-        <w:tab/>
-        <w:t xml:space="preserve">–OR- </w:t>
-      </w:r>
-    </w:p>
-    <w:p>
-      <w:pPr>
+    </w:p>
+    <w:p>
+      <w:pPr>
+        <w:widowControl w:val="0"/>
+        <w:tabs>
+          <w:tab w:val="left" w:pos="720"/>
+          <w:tab w:val="left" w:pos="1440"/>
+          <w:tab w:val="left" w:pos="2160"/>
+          <w:tab w:val="left" w:pos="2880"/>
+          <w:tab w:val="left" w:pos="3600"/>
+          <w:tab w:val="left" w:pos="4320"/>
+          <w:tab w:val="left" w:pos="5040"/>
+          <w:tab w:val="left" w:pos="5760"/>
+          <w:tab w:val="left" w:pos="6480"/>
+          <w:tab w:val="left" w:pos="7200"/>
+          <w:tab w:val="left" w:pos="7920"/>
+          <w:tab w:val="left" w:pos="8640"/>
+        </w:tabs>
+        <w:autoSpaceDE w:val="0"/>
+        <w:autoSpaceDN w:val="0"/>
+        <w:adjustRightInd w:val="0"/>
+        <w:spacing w:after="0" w:line="240" w:lineRule="auto"/>
+        <w:rPr>
+          <w:rFonts w:ascii="Calibri" w:hAnsi="Calibri" w:cs="Arial"/>
+          <w:szCs w:val="24"/>
+        </w:rPr>
+      </w:pPr>
+      <w:proofErr w:type="spellStart"/>
+      <w:r>
+        <w:rPr>
+          <w:rFonts w:ascii="Calibri" w:hAnsi="Calibri" w:cs="Arial"/>
+          <w:szCs w:val="24"/>
+        </w:rPr>
+        <w:t>Configurong</w:t>
+      </w:r>
+      <w:proofErr w:type="spellEnd"/>
+      <w:r>
+        <w:rPr>
+          <w:rFonts w:ascii="Calibri" w:hAnsi="Calibri" w:cs="Arial"/>
+          <w:szCs w:val="24"/>
+        </w:rPr>
+        <w:t xml:space="preserve"> Objeck </w:t>
+      </w:r>
+      <w:proofErr w:type="spellStart"/>
+      <w:r>
+        <w:rPr>
+          <w:rFonts w:ascii="Calibri" w:hAnsi="Calibri" w:cs="Arial"/>
+          <w:szCs w:val="24"/>
+        </w:rPr>
+        <w:t>FastCGI</w:t>
+      </w:r>
+      <w:proofErr w:type="spellEnd"/>
+      <w:r>
+        <w:rPr>
+          <w:rFonts w:ascii="Calibri" w:hAnsi="Calibri" w:cs="Arial"/>
+          <w:szCs w:val="24"/>
+        </w:rPr>
+        <w:t xml:space="preserve"> runtime for IIS</w:t>
+      </w:r>
+      <w:r>
+        <w:rPr>
+          <w:rFonts w:ascii="Calibri" w:hAnsi="Calibri" w:cs="Arial"/>
+          <w:szCs w:val="24"/>
+        </w:rPr>
+        <w:t>:</w:t>
+      </w:r>
+    </w:p>
+    <w:p>
+      <w:pPr>
+        <w:pStyle w:val="ListParagraph"/>
         <w:widowControl w:val="0"/>
         <w:numPr>
           <w:ilvl w:val="0"/>
-          <w:numId w:val="4"/>
+          <w:numId w:val="12"/>
         </w:numPr>
         <w:tabs>
           <w:tab w:val="left" w:pos="720"/>
@@ -1452,95 +1422,98 @@
           <w:szCs w:val="24"/>
         </w:rPr>
       </w:pPr>
-      <w:proofErr w:type="spellStart"/>
-      <w:r>
-        <w:rPr>
-          <w:rFonts w:ascii="Calibri" w:hAnsi="Calibri" w:cs="Arial"/>
-          <w:szCs w:val="24"/>
-        </w:rPr>
-        <w:t>obc</w:t>
-      </w:r>
-      <w:proofErr w:type="spellEnd"/>
-      <w:r>
-        <w:rPr>
-          <w:rFonts w:ascii="Calibri" w:hAnsi="Calibri" w:cs="Arial"/>
-          <w:szCs w:val="24"/>
-        </w:rPr>
-        <w:t xml:space="preserve"> -</w:t>
-      </w:r>
-      <w:proofErr w:type="spellStart"/>
-      <w:r>
-        <w:rPr>
-          <w:rFonts w:ascii="Calibri" w:hAnsi="Calibri" w:cs="Arial"/>
-          <w:szCs w:val="24"/>
-        </w:rPr>
-        <w:t>src</w:t>
-      </w:r>
-      <w:proofErr w:type="spellEnd"/>
-      <w:r>
-        <w:rPr>
-          <w:rFonts w:ascii="Calibri" w:hAnsi="Calibri" w:cs="Arial"/>
-          <w:szCs w:val="24"/>
-        </w:rPr>
-        <w:t xml:space="preserve"> "C:\Program Files\Objeck\</w:t>
-      </w:r>
-      <w:proofErr w:type="spellStart"/>
-      <w:r>
-        <w:rPr>
-          <w:rFonts w:ascii="Calibri" w:hAnsi="Calibri" w:cs="Arial"/>
-          <w:szCs w:val="24"/>
-        </w:rPr>
-        <w:t>objeck-lang</w:t>
-      </w:r>
-      <w:proofErr w:type="spellEnd"/>
-      <w:r>
-        <w:rPr>
-          <w:rFonts w:ascii="Calibri" w:hAnsi="Calibri" w:cs="Arial"/>
-          <w:szCs w:val="24"/>
-        </w:rPr>
-        <w:t>\examples\</w:t>
-      </w:r>
-      <w:proofErr w:type="spellStart"/>
-      <w:r>
-        <w:rPr>
-          <w:rFonts w:ascii="Calibri" w:hAnsi="Calibri" w:cs="Arial"/>
-          <w:szCs w:val="24"/>
-        </w:rPr>
-        <w:t>encrypt.obs</w:t>
-      </w:r>
-      <w:proofErr w:type="spellEnd"/>
-      <w:r>
-        <w:rPr>
-          <w:rFonts w:ascii="Calibri" w:hAnsi="Calibri" w:cs="Arial"/>
-          <w:szCs w:val="24"/>
-        </w:rPr>
-        <w:t xml:space="preserve">" -lib </w:t>
-      </w:r>
-      <w:proofErr w:type="spellStart"/>
-      <w:r>
-        <w:rPr>
-          <w:rFonts w:ascii="Calibri" w:hAnsi="Calibri" w:cs="Arial"/>
-          <w:szCs w:val="24"/>
-        </w:rPr>
-        <w:t>encrypt.obl</w:t>
-      </w:r>
-      <w:proofErr w:type="spellEnd"/>
-      <w:r>
-        <w:rPr>
-          <w:rFonts w:ascii="Calibri" w:hAnsi="Calibri" w:cs="Arial"/>
-          <w:szCs w:val="24"/>
-        </w:rPr>
-        <w:t xml:space="preserve"> -</w:t>
-      </w:r>
-      <w:proofErr w:type="spellStart"/>
-      <w:r>
-        <w:rPr>
-          <w:rFonts w:ascii="Calibri" w:hAnsi="Calibri" w:cs="Arial"/>
-          <w:szCs w:val="24"/>
-        </w:rPr>
-        <w:t>dest</w:t>
-      </w:r>
-      <w:proofErr w:type="spellEnd"/>
+      <w:r>
+        <w:rPr>
+          <w:rFonts w:ascii="Calibri" w:hAnsi="Calibri" w:cs="Arial"/>
+          <w:szCs w:val="24"/>
+        </w:rPr>
+        <w:t>&lt;what to install&gt;</w:t>
+      </w:r>
+    </w:p>
+    <w:p>
+      <w:pPr>
+        <w:pStyle w:val="ListParagraph"/>
+        <w:widowControl w:val="0"/>
+        <w:numPr>
+          <w:ilvl w:val="0"/>
+          <w:numId w:val="12"/>
+        </w:numPr>
+        <w:tabs>
+          <w:tab w:val="left" w:pos="720"/>
+          <w:tab w:val="left" w:pos="1440"/>
+          <w:tab w:val="left" w:pos="2160"/>
+          <w:tab w:val="left" w:pos="2880"/>
+          <w:tab w:val="left" w:pos="3600"/>
+          <w:tab w:val="left" w:pos="4320"/>
+          <w:tab w:val="left" w:pos="5040"/>
+          <w:tab w:val="left" w:pos="5760"/>
+          <w:tab w:val="left" w:pos="6480"/>
+          <w:tab w:val="left" w:pos="7200"/>
+          <w:tab w:val="left" w:pos="7920"/>
+          <w:tab w:val="left" w:pos="8640"/>
+        </w:tabs>
+        <w:autoSpaceDE w:val="0"/>
+        <w:autoSpaceDN w:val="0"/>
+        <w:adjustRightInd w:val="0"/>
+        <w:spacing w:after="0" w:line="240" w:lineRule="auto"/>
+        <w:rPr>
+          <w:rFonts w:ascii="Calibri" w:hAnsi="Calibri" w:cs="Arial"/>
+          <w:szCs w:val="24"/>
+        </w:rPr>
+      </w:pPr>
+      <w:r>
+        <w:rPr>
+          <w:rFonts w:ascii="Calibri" w:hAnsi="Calibri" w:cs="Arial"/>
+          <w:szCs w:val="24"/>
+        </w:rPr>
+        <w:t>&lt;map executable&gt;</w:t>
+      </w:r>
+    </w:p>
+    <w:p>
+      <w:pPr>
+        <w:pStyle w:val="ListParagraph"/>
+        <w:widowControl w:val="0"/>
+        <w:numPr>
+          <w:ilvl w:val="0"/>
+          <w:numId w:val="12"/>
+        </w:numPr>
+        <w:tabs>
+          <w:tab w:val="left" w:pos="720"/>
+          <w:tab w:val="left" w:pos="1440"/>
+          <w:tab w:val="left" w:pos="2160"/>
+          <w:tab w:val="left" w:pos="2880"/>
+          <w:tab w:val="left" w:pos="3600"/>
+          <w:tab w:val="left" w:pos="4320"/>
+          <w:tab w:val="left" w:pos="5040"/>
+          <w:tab w:val="left" w:pos="5760"/>
+          <w:tab w:val="left" w:pos="6480"/>
+          <w:tab w:val="left" w:pos="7200"/>
+          <w:tab w:val="left" w:pos="7920"/>
+          <w:tab w:val="left" w:pos="8640"/>
+        </w:tabs>
+        <w:autoSpaceDE w:val="0"/>
+        <w:autoSpaceDN w:val="0"/>
+        <w:adjustRightInd w:val="0"/>
+        <w:spacing w:after="0" w:line="240" w:lineRule="auto"/>
+        <w:rPr>
+          <w:rFonts w:ascii="Calibri" w:hAnsi="Calibri" w:cs="Arial"/>
+          <w:szCs w:val="24"/>
+        </w:rPr>
+      </w:pPr>
+      <w:r>
+        <w:rPr>
+          <w:rFonts w:ascii="Calibri" w:hAnsi="Calibri" w:cs="Arial"/>
+          <w:szCs w:val="24"/>
+        </w:rPr>
+        <w:t xml:space="preserve">Set </w:t>
+      </w:r>
+      <w:r>
+        <w:rPr>
+          <w:rFonts w:ascii="Calibri" w:hAnsi="Calibri" w:cs="Arial"/>
+          <w:szCs w:val="24"/>
+        </w:rPr>
+        <w:t>FCGI_CONFIG_PATH</w:t>
+      </w:r>
       <w:r>
         <w:rPr>
           <w:rFonts w:ascii="Calibri" w:hAnsi="Calibri" w:cs="Arial"/>
@@ -1548,15 +1521,52 @@
         </w:rPr>
         <w:t xml:space="preserve"> </w:t>
       </w:r>
-      <w:proofErr w:type="spellStart"/>
-      <w:r>
-        <w:rPr>
-          <w:rFonts w:ascii="Calibri" w:hAnsi="Calibri" w:cs="Arial"/>
-          <w:szCs w:val="24"/>
-        </w:rPr>
-        <w:t>hello.obe</w:t>
-      </w:r>
-      <w:proofErr w:type="spellEnd"/>
+      <w:r>
+        <w:rPr>
+          <w:rFonts w:ascii="Calibri" w:hAnsi="Calibri" w:cs="Arial"/>
+          <w:szCs w:val="24"/>
+        </w:rPr>
+        <w:t>property</w:t>
+      </w:r>
+    </w:p>
+    <w:p>
+      <w:pPr>
+        <w:pStyle w:val="ListParagraph"/>
+        <w:widowControl w:val="0"/>
+        <w:numPr>
+          <w:ilvl w:val="0"/>
+          <w:numId w:val="12"/>
+        </w:numPr>
+        <w:tabs>
+          <w:tab w:val="left" w:pos="720"/>
+          <w:tab w:val="left" w:pos="1440"/>
+          <w:tab w:val="left" w:pos="2160"/>
+          <w:tab w:val="left" w:pos="2880"/>
+          <w:tab w:val="left" w:pos="3600"/>
+          <w:tab w:val="left" w:pos="4320"/>
+          <w:tab w:val="left" w:pos="5040"/>
+          <w:tab w:val="left" w:pos="5760"/>
+          <w:tab w:val="left" w:pos="6480"/>
+          <w:tab w:val="left" w:pos="7200"/>
+          <w:tab w:val="left" w:pos="7920"/>
+          <w:tab w:val="left" w:pos="8640"/>
+        </w:tabs>
+        <w:autoSpaceDE w:val="0"/>
+        <w:autoSpaceDN w:val="0"/>
+        <w:adjustRightInd w:val="0"/>
+        <w:spacing w:after="0" w:line="240" w:lineRule="auto"/>
+        <w:rPr>
+          <w:rFonts w:ascii="Calibri" w:hAnsi="Calibri" w:cs="Arial"/>
+          <w:szCs w:val="24"/>
+        </w:rPr>
+      </w:pPr>
+      <w:r>
+        <w:rPr>
+          <w:rFonts w:ascii="Calibri" w:hAnsi="Calibri" w:cs="Arial"/>
+          <w:szCs w:val="24"/>
+        </w:rPr>
+        <w:t>Restart IIS</w:t>
+      </w:r>
     </w:p>
     <w:p>
       <w:pPr>
@@ -1565,53 +1575,11 @@
         <w:autoSpaceDN w:val="0"/>
         <w:adjustRightInd w:val="0"/>
         <w:spacing w:after="0" w:line="240" w:lineRule="auto"/>
-        <w:ind w:left="720" w:hanging="360"/>
-        <w:rPr>
-          <w:rFonts w:ascii="Calibri" w:hAnsi="Calibri" w:cs="Arial"/>
-          <w:szCs w:val="24"/>
-        </w:rPr>
-      </w:pPr>
-      <w:r>
-        <w:rPr>
-          <w:rFonts w:ascii="Calibri" w:hAnsi="Calibri" w:cs="Arial"/>
-          <w:szCs w:val="24"/>
-        </w:rPr>
-        <w:t>2.</w:t>
-      </w:r>
-      <w:r>
-        <w:rPr>
-          <w:rFonts w:ascii="Calibri" w:hAnsi="Calibri" w:cs="Arial"/>
-          <w:szCs w:val="24"/>
-        </w:rPr>
-        <w:tab/>
-      </w:r>
-      <w:proofErr w:type="spellStart"/>
-      <w:proofErr w:type="gramStart"/>
-      <w:r>
-        <w:rPr>
-          <w:rFonts w:ascii="Calibri" w:hAnsi="Calibri" w:cs="Arial"/>
-          <w:szCs w:val="24"/>
-        </w:rPr>
-        <w:t>obr</w:t>
-      </w:r>
-      <w:proofErr w:type="spellEnd"/>
-      <w:proofErr w:type="gramEnd"/>
-      <w:r>
-        <w:rPr>
-          <w:rFonts w:ascii="Calibri" w:hAnsi="Calibri" w:cs="Arial"/>
-          <w:szCs w:val="24"/>
-        </w:rPr>
-        <w:t xml:space="preserve"> </w:t>
-      </w:r>
-      <w:proofErr w:type="spellStart"/>
-      <w:r>
-        <w:rPr>
-          <w:rFonts w:ascii="Calibri" w:hAnsi="Calibri" w:cs="Arial"/>
-          <w:szCs w:val="24"/>
-        </w:rPr>
-        <w:t>hello.obe</w:t>
-      </w:r>
-      <w:proofErr w:type="spellEnd"/>
+        <w:rPr>
+          <w:rFonts w:ascii="Calibri" w:hAnsi="Calibri" w:cs="Arial"/>
+          <w:szCs w:val="24"/>
+        </w:rPr>
+      </w:pPr>
     </w:p>
     <w:p>
       <w:pPr>
@@ -1625,6 +1593,366 @@
           <w:szCs w:val="24"/>
         </w:rPr>
       </w:pPr>
+      <w:r>
+        <w:rPr>
+          <w:rFonts w:ascii="Calibri" w:hAnsi="Calibri" w:cs="Arial"/>
+          <w:szCs w:val="24"/>
+        </w:rPr>
+        <w:t>For OS X (10.9</w:t>
+      </w:r>
+      <w:r>
+        <w:rPr>
+          <w:rFonts w:ascii="Calibri" w:hAnsi="Calibri" w:cs="Arial"/>
+          <w:szCs w:val="24"/>
+        </w:rPr>
+        <w:t xml:space="preserve"> or greater</w:t>
+      </w:r>
+      <w:r>
+        <w:rPr>
+          <w:rFonts w:ascii="Calibri" w:hAnsi="Calibri" w:cs="Arial"/>
+          <w:szCs w:val="24"/>
+        </w:rPr>
+        <w:t>)</w:t>
+      </w:r>
+      <w:r>
+        <w:rPr>
+          <w:rFonts w:ascii="Calibri" w:hAnsi="Calibri" w:cs="Arial"/>
+          <w:szCs w:val="24"/>
+        </w:rPr>
+        <w:t>,</w:t>
+      </w:r>
+      <w:r>
+        <w:rPr>
+          <w:rFonts w:ascii="Calibri" w:hAnsi="Calibri" w:cs="Arial"/>
+          <w:szCs w:val="24"/>
+        </w:rPr>
+        <w:t xml:space="preserve"> you’ll need to install OpenSSL </w:t>
+      </w:r>
+      <w:r>
+        <w:rPr>
+          <w:rFonts w:ascii="Calibri" w:hAnsi="Calibri" w:cs="Arial"/>
+          <w:szCs w:val="24"/>
+        </w:rPr>
+        <w:t xml:space="preserve">in order to use encryption APIs as well as </w:t>
+      </w:r>
+      <w:proofErr w:type="spellStart"/>
+      <w:r>
+        <w:rPr>
+          <w:rFonts w:ascii="Calibri" w:hAnsi="Calibri" w:cs="Arial"/>
+          <w:szCs w:val="24"/>
+        </w:rPr>
+        <w:t>iODBC</w:t>
+      </w:r>
+      <w:proofErr w:type="spellEnd"/>
+      <w:r>
+        <w:rPr>
+          <w:rFonts w:ascii="Calibri" w:hAnsi="Calibri" w:cs="Arial"/>
+          <w:szCs w:val="24"/>
+        </w:rPr>
+        <w:t xml:space="preserve"> to enable database support. </w:t>
+      </w:r>
+      <w:r>
+        <w:rPr>
+          <w:rFonts w:ascii="Calibri" w:hAnsi="Calibri" w:cs="Arial"/>
+          <w:szCs w:val="24"/>
+        </w:rPr>
+        <w:t xml:space="preserve">Please refer to the following </w:t>
+      </w:r>
+      <w:hyperlink r:id="rId10" w:history="1">
+        <w:r>
+          <w:rPr>
+            <w:rStyle w:val="Hyperlink"/>
+            <w:rFonts w:ascii="Calibri" w:hAnsi="Calibri" w:cs="Arial"/>
+            <w:szCs w:val="24"/>
+          </w:rPr>
+          <w:t>link</w:t>
+        </w:r>
+      </w:hyperlink>
+      <w:r>
+        <w:rPr>
+          <w:rFonts w:ascii="Calibri" w:hAnsi="Calibri" w:cs="Arial"/>
+          <w:szCs w:val="24"/>
+        </w:rPr>
+        <w:t xml:space="preserve"> for</w:t>
+      </w:r>
+      <w:r>
+        <w:rPr>
+          <w:rFonts w:ascii="Calibri" w:hAnsi="Calibri" w:cs="Arial"/>
+          <w:szCs w:val="24"/>
+        </w:rPr>
+        <w:t xml:space="preserve"> OpenSSL</w:t>
+      </w:r>
+      <w:r>
+        <w:rPr>
+          <w:rFonts w:ascii="Calibri" w:hAnsi="Calibri" w:cs="Arial"/>
+          <w:szCs w:val="24"/>
+        </w:rPr>
+        <w:t xml:space="preserve"> directions</w:t>
+      </w:r>
+      <w:r>
+        <w:rPr>
+          <w:rFonts w:ascii="Calibri" w:hAnsi="Calibri" w:cs="Arial"/>
+          <w:szCs w:val="24"/>
+        </w:rPr>
+        <w:t xml:space="preserve"> and </w:t>
+      </w:r>
+      <w:r>
+        <w:rPr>
+          <w:rFonts w:ascii="Calibri" w:hAnsi="Calibri" w:cs="Arial"/>
+          <w:szCs w:val="24"/>
+        </w:rPr>
+        <w:t xml:space="preserve">this </w:t>
+      </w:r>
+      <w:hyperlink r:id="rId11" w:history="1">
+        <w:r>
+          <w:rPr>
+            <w:rStyle w:val="Hyperlink"/>
+            <w:rFonts w:ascii="Calibri" w:hAnsi="Calibri" w:cs="Arial"/>
+            <w:szCs w:val="24"/>
+          </w:rPr>
+          <w:t>link</w:t>
+        </w:r>
+      </w:hyperlink>
+      <w:r>
+        <w:rPr>
+          <w:rFonts w:ascii="Calibri" w:hAnsi="Calibri" w:cs="Arial"/>
+          <w:szCs w:val="24"/>
+        </w:rPr>
+        <w:t xml:space="preserve"> for about</w:t>
+      </w:r>
+      <w:r>
+        <w:rPr>
+          <w:rFonts w:ascii="Calibri" w:hAnsi="Calibri" w:cs="Arial"/>
+          <w:szCs w:val="24"/>
+        </w:rPr>
+        <w:t xml:space="preserve"> ODBC support</w:t>
+      </w:r>
+      <w:r>
+        <w:rPr>
+          <w:rFonts w:ascii="Calibri" w:hAnsi="Calibri" w:cs="Arial"/>
+          <w:szCs w:val="24"/>
+        </w:rPr>
+        <w:t>.</w:t>
+      </w:r>
+    </w:p>
+    <w:p>
+      <w:pPr>
+        <w:widowControl w:val="0"/>
+        <w:autoSpaceDE w:val="0"/>
+        <w:autoSpaceDN w:val="0"/>
+        <w:adjustRightInd w:val="0"/>
+        <w:spacing w:after="0" w:line="240" w:lineRule="auto"/>
+        <w:rPr>
+          <w:rFonts w:ascii="Calibri" w:hAnsi="Calibri" w:cs="Arial"/>
+          <w:szCs w:val="24"/>
+        </w:rPr>
+      </w:pPr>
+    </w:p>
+    <w:p>
+      <w:pPr>
+        <w:pStyle w:val="Heading2"/>
+        <w:rPr>
+          <w:sz w:val="24"/>
+        </w:rPr>
+      </w:pPr>
+      <w:r>
+        <w:rPr>
+          <w:sz w:val="24"/>
+        </w:rPr>
+        <w:t>Source code</w:t>
+      </w:r>
+    </w:p>
+    <w:p>
+      <w:pPr>
+        <w:widowControl w:val="0"/>
+        <w:autoSpaceDE w:val="0"/>
+        <w:autoSpaceDN w:val="0"/>
+        <w:adjustRightInd w:val="0"/>
+        <w:spacing w:after="0" w:line="240" w:lineRule="auto"/>
+        <w:rPr>
+          <w:rFonts w:ascii="Calibri" w:hAnsi="Calibri" w:cs="Arial"/>
+          <w:szCs w:val="24"/>
+        </w:rPr>
+      </w:pPr>
+      <w:r>
+        <w:rPr>
+          <w:rFonts w:ascii="Calibri" w:hAnsi="Calibri" w:cs="Arial"/>
+          <w:szCs w:val="24"/>
+        </w:rPr>
+        <w:t xml:space="preserve">The Objeck source repository is located </w:t>
+      </w:r>
+      <w:hyperlink r:id="rId12" w:history="1">
+        <w:r>
+          <w:rPr>
+            <w:rStyle w:val="Hyperlink"/>
+            <w:rFonts w:ascii="Calibri" w:hAnsi="Calibri" w:cs="Arial"/>
+            <w:szCs w:val="24"/>
+          </w:rPr>
+          <w:t>here</w:t>
+        </w:r>
+      </w:hyperlink>
+      <w:r>
+        <w:rPr>
+          <w:rFonts w:ascii="Calibri" w:hAnsi="Calibri" w:cs="Arial"/>
+          <w:szCs w:val="24"/>
+        </w:rPr>
+        <w:t xml:space="preserve"> </w:t>
+      </w:r>
+      <w:r>
+        <w:rPr>
+          <w:rFonts w:ascii="Calibri" w:hAnsi="Calibri" w:cs="Arial"/>
+          <w:szCs w:val="24"/>
+        </w:rPr>
+        <w:t>and the source can be fetch using the following command</w:t>
+      </w:r>
+      <w:r>
+        <w:rPr>
+          <w:rFonts w:ascii="Calibri" w:hAnsi="Calibri" w:cs="Arial"/>
+          <w:szCs w:val="24"/>
+        </w:rPr>
+        <w:t xml:space="preserve"> GIT command</w:t>
+      </w:r>
+      <w:r>
+        <w:rPr>
+          <w:rFonts w:ascii="Calibri" w:hAnsi="Calibri" w:cs="Arial"/>
+          <w:szCs w:val="24"/>
+        </w:rPr>
+        <w:t>:</w:t>
+      </w:r>
+    </w:p>
+    <w:p>
+      <w:pPr>
+        <w:pStyle w:val="ListParagraph"/>
+        <w:numPr>
+          <w:ilvl w:val="0"/>
+          <w:numId w:val="11"/>
+        </w:numPr>
+        <w:rPr>
+          <w:rFonts w:ascii="Calibri" w:hAnsi="Calibri" w:cs="Arial"/>
+          <w:szCs w:val="24"/>
+        </w:rPr>
+      </w:pPr>
+      <w:proofErr w:type="spellStart"/>
+      <w:r>
+        <w:rPr>
+          <w:rFonts w:ascii="Calibri" w:hAnsi="Calibri" w:cs="Arial"/>
+          <w:szCs w:val="24"/>
+        </w:rPr>
+        <w:t>mkdir</w:t>
+      </w:r>
+      <w:proofErr w:type="spellEnd"/>
+      <w:r>
+        <w:rPr>
+          <w:rFonts w:ascii="Calibri" w:hAnsi="Calibri" w:cs="Arial"/>
+          <w:szCs w:val="24"/>
+        </w:rPr>
+        <w:t xml:space="preserve"> </w:t>
+      </w:r>
+      <w:proofErr w:type="spellStart"/>
+      <w:r>
+        <w:rPr>
+          <w:rFonts w:ascii="Calibri" w:hAnsi="Calibri" w:cs="Arial"/>
+          <w:szCs w:val="24"/>
+        </w:rPr>
+        <w:t>objeck</w:t>
+      </w:r>
+      <w:proofErr w:type="spellEnd"/>
+    </w:p>
+    <w:p>
+      <w:pPr>
+        <w:pStyle w:val="ListParagraph"/>
+        <w:numPr>
+          <w:ilvl w:val="0"/>
+          <w:numId w:val="11"/>
+        </w:numPr>
+        <w:rPr>
+          <w:rFonts w:ascii="Calibri" w:hAnsi="Calibri" w:cs="Arial"/>
+          <w:szCs w:val="24"/>
+        </w:rPr>
+      </w:pPr>
+      <w:r>
+        <w:rPr>
+          <w:rFonts w:ascii="Calibri" w:hAnsi="Calibri" w:cs="Arial"/>
+          <w:szCs w:val="24"/>
+        </w:rPr>
+        <w:t xml:space="preserve">cd </w:t>
+      </w:r>
+      <w:proofErr w:type="spellStart"/>
+      <w:r>
+        <w:rPr>
+          <w:rFonts w:ascii="Calibri" w:hAnsi="Calibri" w:cs="Arial"/>
+          <w:szCs w:val="24"/>
+        </w:rPr>
+        <w:t>objeck</w:t>
+      </w:r>
+      <w:proofErr w:type="spellEnd"/>
+    </w:p>
+    <w:p>
+      <w:pPr>
+        <w:pStyle w:val="ListParagraph"/>
+        <w:numPr>
+          <w:ilvl w:val="0"/>
+          <w:numId w:val="11"/>
+        </w:numPr>
+        <w:rPr>
+          <w:rFonts w:ascii="Calibri" w:hAnsi="Calibri" w:cs="Arial"/>
+          <w:szCs w:val="24"/>
+        </w:rPr>
+      </w:pPr>
+      <w:proofErr w:type="spellStart"/>
+      <w:r>
+        <w:rPr>
+          <w:rFonts w:ascii="Calibri" w:hAnsi="Calibri" w:cs="Arial"/>
+          <w:szCs w:val="24"/>
+        </w:rPr>
+        <w:t>git</w:t>
+      </w:r>
+      <w:proofErr w:type="spellEnd"/>
+      <w:r>
+        <w:rPr>
+          <w:rFonts w:ascii="Calibri" w:hAnsi="Calibri" w:cs="Arial"/>
+          <w:szCs w:val="24"/>
+        </w:rPr>
+        <w:t xml:space="preserve"> </w:t>
+      </w:r>
+      <w:proofErr w:type="spellStart"/>
+      <w:r>
+        <w:rPr>
+          <w:rFonts w:ascii="Calibri" w:hAnsi="Calibri" w:cs="Arial"/>
+          <w:szCs w:val="24"/>
+        </w:rPr>
+        <w:t>init</w:t>
+      </w:r>
+      <w:proofErr w:type="spellEnd"/>
+    </w:p>
+    <w:p>
+      <w:pPr>
+        <w:pStyle w:val="ListParagraph"/>
+        <w:numPr>
+          <w:ilvl w:val="0"/>
+          <w:numId w:val="11"/>
+        </w:numPr>
+        <w:rPr>
+          <w:rFonts w:ascii="Calibri" w:hAnsi="Calibri" w:cs="Arial"/>
+          <w:szCs w:val="24"/>
+        </w:rPr>
+      </w:pPr>
+      <w:proofErr w:type="spellStart"/>
+      <w:r>
+        <w:rPr>
+          <w:rFonts w:ascii="Calibri" w:hAnsi="Calibri" w:cs="Arial"/>
+          <w:szCs w:val="24"/>
+        </w:rPr>
+        <w:t>git</w:t>
+      </w:r>
+      <w:proofErr w:type="spellEnd"/>
+      <w:r>
+        <w:rPr>
+          <w:rFonts w:ascii="Calibri" w:hAnsi="Calibri" w:cs="Arial"/>
+          <w:szCs w:val="24"/>
+        </w:rPr>
+        <w:t xml:space="preserve"> clone https://github.com/objeck/objeck-lang.git</w:t>
+      </w:r>
     </w:p>
     <w:p>
       <w:pPr>
@@ -1649,630 +1977,6 @@
         <w:spacing w:after="0" w:line="240" w:lineRule="auto"/>
         <w:rPr>
           <w:rFonts w:ascii="Calibri" w:hAnsi="Calibri" w:cs="Arial"/>
-          <w:szCs w:val="24"/>
-        </w:rPr>
-      </w:pPr>
-      <w:r>
-        <w:rPr>
-          <w:rFonts w:ascii="Calibri" w:hAnsi="Calibri" w:cs="Arial"/>
-          <w:szCs w:val="24"/>
-        </w:rPr>
-        <w:t>Compile/execute for code that has library dependencies:</w:t>
-      </w:r>
-    </w:p>
-    <w:p>
-      <w:pPr>
-        <w:widowControl w:val="0"/>
-        <w:tabs>
-          <w:tab w:val="left" w:pos="720"/>
-          <w:tab w:val="left" w:pos="1440"/>
-          <w:tab w:val="left" w:pos="2160"/>
-          <w:tab w:val="left" w:pos="2880"/>
-          <w:tab w:val="left" w:pos="3600"/>
-          <w:tab w:val="left" w:pos="4320"/>
-          <w:tab w:val="left" w:pos="5040"/>
-          <w:tab w:val="left" w:pos="5760"/>
-          <w:tab w:val="left" w:pos="6480"/>
-          <w:tab w:val="left" w:pos="7200"/>
-          <w:tab w:val="left" w:pos="7920"/>
-          <w:tab w:val="left" w:pos="8640"/>
-        </w:tabs>
-        <w:autoSpaceDE w:val="0"/>
-        <w:autoSpaceDN w:val="0"/>
-        <w:adjustRightInd w:val="0"/>
-        <w:spacing w:after="0" w:line="240" w:lineRule="auto"/>
-        <w:ind w:left="720" w:hanging="360"/>
-        <w:rPr>
-          <w:rFonts w:ascii="Calibri" w:hAnsi="Calibri" w:cs="Arial"/>
-          <w:szCs w:val="24"/>
-        </w:rPr>
-      </w:pPr>
-      <w:r>
-        <w:rPr>
-          <w:rFonts w:ascii="Calibri" w:hAnsi="Calibri" w:cs="Arial"/>
-          <w:szCs w:val="24"/>
-        </w:rPr>
-        <w:t>1.</w:t>
-      </w:r>
-      <w:r>
-        <w:rPr>
-          <w:rFonts w:ascii="Calibri" w:hAnsi="Calibri" w:cs="Arial"/>
-          <w:szCs w:val="24"/>
-        </w:rPr>
-        <w:tab/>
-      </w:r>
-      <w:proofErr w:type="spellStart"/>
-      <w:proofErr w:type="gramStart"/>
-      <w:r>
-        <w:rPr>
-          <w:rFonts w:ascii="Calibri" w:hAnsi="Calibri" w:cs="Arial"/>
-          <w:szCs w:val="24"/>
-        </w:rPr>
-        <w:t>obc</w:t>
-      </w:r>
-      <w:proofErr w:type="spellEnd"/>
-      <w:proofErr w:type="gramEnd"/>
-      <w:r>
-        <w:rPr>
-          <w:rFonts w:ascii="Calibri" w:hAnsi="Calibri" w:cs="Arial"/>
-          <w:szCs w:val="24"/>
-        </w:rPr>
-        <w:t xml:space="preserve"> -</w:t>
-      </w:r>
-      <w:proofErr w:type="spellStart"/>
-      <w:r>
-        <w:rPr>
-          <w:rFonts w:ascii="Calibri" w:hAnsi="Calibri" w:cs="Arial"/>
-          <w:szCs w:val="24"/>
-        </w:rPr>
-        <w:t>src</w:t>
-      </w:r>
-      <w:proofErr w:type="spellEnd"/>
-      <w:r>
-        <w:rPr>
-          <w:rFonts w:ascii="Calibri" w:hAnsi="Calibri" w:cs="Arial"/>
-          <w:szCs w:val="24"/>
-        </w:rPr>
-        <w:t xml:space="preserve"> ..\examples\</w:t>
-      </w:r>
-      <w:proofErr w:type="spellStart"/>
-      <w:r>
-        <w:rPr>
-          <w:rFonts w:ascii="Calibri" w:hAnsi="Calibri" w:cs="Arial"/>
-          <w:szCs w:val="24"/>
-        </w:rPr>
-        <w:t>xml_path.obs</w:t>
-      </w:r>
-      <w:proofErr w:type="spellEnd"/>
-      <w:r>
-        <w:rPr>
-          <w:rFonts w:ascii="Calibri" w:hAnsi="Calibri" w:cs="Arial"/>
-          <w:szCs w:val="24"/>
-        </w:rPr>
-        <w:t xml:space="preserve"> -lib </w:t>
-      </w:r>
-      <w:proofErr w:type="spellStart"/>
-      <w:r>
-        <w:rPr>
-          <w:rFonts w:ascii="Calibri" w:hAnsi="Calibri" w:cs="Arial"/>
-          <w:szCs w:val="24"/>
-        </w:rPr>
-        <w:t>collect.obl</w:t>
-      </w:r>
-      <w:proofErr w:type="gramStart"/>
-      <w:r>
-        <w:rPr>
-          <w:rFonts w:ascii="Calibri" w:hAnsi="Calibri" w:cs="Arial"/>
-          <w:szCs w:val="24"/>
-        </w:rPr>
-        <w:t>,xml.obl</w:t>
-      </w:r>
-      <w:proofErr w:type="spellEnd"/>
-      <w:proofErr w:type="gramEnd"/>
-      <w:r>
-        <w:rPr>
-          <w:rFonts w:ascii="Calibri" w:hAnsi="Calibri" w:cs="Arial"/>
-          <w:szCs w:val="24"/>
-        </w:rPr>
-        <w:t xml:space="preserve"> -</w:t>
-      </w:r>
-      <w:proofErr w:type="spellStart"/>
-      <w:r>
-        <w:rPr>
-          <w:rFonts w:ascii="Calibri" w:hAnsi="Calibri" w:cs="Arial"/>
-          <w:szCs w:val="24"/>
-        </w:rPr>
-        <w:t>dest</w:t>
-      </w:r>
-      <w:proofErr w:type="spellEnd"/>
-      <w:r>
-        <w:rPr>
-          <w:rFonts w:ascii="Calibri" w:hAnsi="Calibri" w:cs="Arial"/>
-          <w:szCs w:val="24"/>
-        </w:rPr>
-        <w:t xml:space="preserve"> </w:t>
-      </w:r>
-      <w:proofErr w:type="spellStart"/>
-      <w:r>
-        <w:rPr>
-          <w:rFonts w:ascii="Calibri" w:hAnsi="Calibri" w:cs="Arial"/>
-          <w:szCs w:val="24"/>
-        </w:rPr>
-        <w:t>xml_path.obe</w:t>
-      </w:r>
-      <w:proofErr w:type="spellEnd"/>
-    </w:p>
-    <w:p>
-      <w:pPr>
-        <w:widowControl w:val="0"/>
-        <w:autoSpaceDE w:val="0"/>
-        <w:autoSpaceDN w:val="0"/>
-        <w:adjustRightInd w:val="0"/>
-        <w:spacing w:after="0" w:line="240" w:lineRule="auto"/>
-        <w:ind w:left="720" w:hanging="360"/>
-        <w:rPr>
-          <w:rFonts w:ascii="Calibri" w:hAnsi="Calibri" w:cs="Arial"/>
-          <w:szCs w:val="24"/>
-        </w:rPr>
-      </w:pPr>
-      <w:r>
-        <w:rPr>
-          <w:rFonts w:ascii="Calibri" w:hAnsi="Calibri" w:cs="Arial"/>
-          <w:szCs w:val="24"/>
-        </w:rPr>
-        <w:t>2.</w:t>
-      </w:r>
-      <w:r>
-        <w:rPr>
-          <w:rFonts w:ascii="Calibri" w:hAnsi="Calibri" w:cs="Arial"/>
-          <w:szCs w:val="24"/>
-        </w:rPr>
-        <w:tab/>
-      </w:r>
-      <w:proofErr w:type="spellStart"/>
-      <w:proofErr w:type="gramStart"/>
-      <w:r>
-        <w:rPr>
-          <w:rFonts w:ascii="Calibri" w:hAnsi="Calibri" w:cs="Arial"/>
-          <w:szCs w:val="24"/>
-        </w:rPr>
-        <w:t>obr</w:t>
-      </w:r>
-      <w:proofErr w:type="spellEnd"/>
-      <w:proofErr w:type="gramEnd"/>
-      <w:r>
-        <w:rPr>
-          <w:rFonts w:ascii="Calibri" w:hAnsi="Calibri" w:cs="Arial"/>
-          <w:szCs w:val="24"/>
-        </w:rPr>
-        <w:t xml:space="preserve"> </w:t>
-      </w:r>
-      <w:proofErr w:type="spellStart"/>
-      <w:r>
-        <w:rPr>
-          <w:rFonts w:ascii="Calibri" w:hAnsi="Calibri" w:cs="Arial"/>
-          <w:szCs w:val="24"/>
-        </w:rPr>
-        <w:t>xml.obe</w:t>
-      </w:r>
-      <w:proofErr w:type="spellEnd"/>
-      <w:r>
-        <w:rPr>
-          <w:rFonts w:ascii="Calibri" w:hAnsi="Calibri" w:cs="Arial"/>
-          <w:szCs w:val="24"/>
-        </w:rPr>
-        <w:t xml:space="preserve"> </w:t>
-      </w:r>
-    </w:p>
-    <w:p>
-      <w:pPr>
-        <w:widowControl w:val="0"/>
-        <w:autoSpaceDE w:val="0"/>
-        <w:autoSpaceDN w:val="0"/>
-        <w:adjustRightInd w:val="0"/>
-        <w:spacing w:after="0" w:line="240" w:lineRule="auto"/>
-        <w:rPr>
-          <w:rFonts w:ascii="Calibri" w:hAnsi="Calibri" w:cs="Arial"/>
-          <w:szCs w:val="24"/>
-        </w:rPr>
-      </w:pPr>
-    </w:p>
-    <w:p>
-      <w:pPr>
-        <w:widowControl w:val="0"/>
-        <w:autoSpaceDE w:val="0"/>
-        <w:autoSpaceDN w:val="0"/>
-        <w:adjustRightInd w:val="0"/>
-        <w:spacing w:after="0" w:line="240" w:lineRule="auto"/>
-        <w:rPr>
-          <w:rFonts w:ascii="Calibri" w:hAnsi="Calibri" w:cs="Arial"/>
-          <w:szCs w:val="24"/>
-        </w:rPr>
-      </w:pPr>
-      <w:r>
-        <w:rPr>
-          <w:rFonts w:ascii="Calibri" w:hAnsi="Calibri" w:cs="Arial"/>
-          <w:szCs w:val="24"/>
-        </w:rPr>
-        <w:t>For OS X (10.9</w:t>
-      </w:r>
-      <w:r>
-        <w:rPr>
-          <w:rFonts w:ascii="Calibri" w:hAnsi="Calibri" w:cs="Arial"/>
-          <w:szCs w:val="24"/>
-        </w:rPr>
-        <w:t xml:space="preserve"> or greater</w:t>
-      </w:r>
-      <w:r>
-        <w:rPr>
-          <w:rFonts w:ascii="Calibri" w:hAnsi="Calibri" w:cs="Arial"/>
-          <w:szCs w:val="24"/>
-        </w:rPr>
-        <w:t>)</w:t>
-      </w:r>
-      <w:r>
-        <w:rPr>
-          <w:rFonts w:ascii="Calibri" w:hAnsi="Calibri" w:cs="Arial"/>
-          <w:szCs w:val="24"/>
-        </w:rPr>
-        <w:t>,</w:t>
-      </w:r>
-      <w:r>
-        <w:rPr>
-          <w:rFonts w:ascii="Calibri" w:hAnsi="Calibri" w:cs="Arial"/>
-          <w:szCs w:val="24"/>
-        </w:rPr>
-        <w:t xml:space="preserve"> you’ll need to install OpenSSL </w:t>
-      </w:r>
-      <w:r>
-        <w:rPr>
-          <w:rFonts w:ascii="Calibri" w:hAnsi="Calibri" w:cs="Arial"/>
-          <w:szCs w:val="24"/>
-        </w:rPr>
-        <w:t xml:space="preserve">in order to use encryption APIs as well as </w:t>
-      </w:r>
-      <w:proofErr w:type="spellStart"/>
-      <w:r>
-        <w:rPr>
-          <w:rFonts w:ascii="Calibri" w:hAnsi="Calibri" w:cs="Arial"/>
-          <w:szCs w:val="24"/>
-        </w:rPr>
-        <w:t>iODBC</w:t>
-      </w:r>
-      <w:proofErr w:type="spellEnd"/>
-      <w:r>
-        <w:rPr>
-          <w:rFonts w:ascii="Calibri" w:hAnsi="Calibri" w:cs="Arial"/>
-          <w:szCs w:val="24"/>
-        </w:rPr>
-        <w:t xml:space="preserve"> to enable database support. </w:t>
-      </w:r>
-      <w:r>
-        <w:rPr>
-          <w:rFonts w:ascii="Calibri" w:hAnsi="Calibri" w:cs="Arial"/>
-          <w:szCs w:val="24"/>
-        </w:rPr>
-        <w:t xml:space="preserve">Please refer to the following </w:t>
-      </w:r>
-      <w:hyperlink r:id="rId10" w:history="1">
-        <w:r>
-          <w:rPr>
-            <w:rStyle w:val="Hyperlink"/>
-            <w:rFonts w:ascii="Calibri" w:hAnsi="Calibri" w:cs="Arial"/>
-            <w:szCs w:val="24"/>
-          </w:rPr>
-          <w:t>link</w:t>
-        </w:r>
-      </w:hyperlink>
-      <w:r>
-        <w:rPr>
-          <w:rFonts w:ascii="Calibri" w:hAnsi="Calibri" w:cs="Arial"/>
-          <w:szCs w:val="24"/>
-        </w:rPr>
-        <w:t xml:space="preserve"> for</w:t>
-      </w:r>
-      <w:r>
-        <w:rPr>
-          <w:rFonts w:ascii="Calibri" w:hAnsi="Calibri" w:cs="Arial"/>
-          <w:szCs w:val="24"/>
-        </w:rPr>
-        <w:t xml:space="preserve"> OpenSSL</w:t>
-      </w:r>
-      <w:r>
-        <w:rPr>
-          <w:rFonts w:ascii="Calibri" w:hAnsi="Calibri" w:cs="Arial"/>
-          <w:szCs w:val="24"/>
-        </w:rPr>
-        <w:t xml:space="preserve"> directions</w:t>
-      </w:r>
-      <w:r>
-        <w:rPr>
-          <w:rFonts w:ascii="Calibri" w:hAnsi="Calibri" w:cs="Arial"/>
-          <w:szCs w:val="24"/>
-        </w:rPr>
-        <w:t xml:space="preserve"> and </w:t>
-      </w:r>
-      <w:r>
-        <w:rPr>
-          <w:rFonts w:ascii="Calibri" w:hAnsi="Calibri" w:cs="Arial"/>
-          <w:szCs w:val="24"/>
-        </w:rPr>
-        <w:t xml:space="preserve">this </w:t>
-      </w:r>
-      <w:hyperlink r:id="rId11" w:history="1">
-        <w:r>
-          <w:rPr>
-            <w:rStyle w:val="Hyperlink"/>
-            <w:rFonts w:ascii="Calibri" w:hAnsi="Calibri" w:cs="Arial"/>
-            <w:szCs w:val="24"/>
-          </w:rPr>
-          <w:t>link</w:t>
-        </w:r>
-      </w:hyperlink>
-      <w:r>
-        <w:rPr>
-          <w:rFonts w:ascii="Calibri" w:hAnsi="Calibri" w:cs="Arial"/>
-          <w:szCs w:val="24"/>
-        </w:rPr>
-        <w:t xml:space="preserve"> for about</w:t>
-      </w:r>
-      <w:r>
-        <w:rPr>
-          <w:rFonts w:ascii="Calibri" w:hAnsi="Calibri" w:cs="Arial"/>
-          <w:szCs w:val="24"/>
-        </w:rPr>
-        <w:t xml:space="preserve"> ODBC support</w:t>
-      </w:r>
-      <w:r>
-        <w:rPr>
-          <w:rFonts w:ascii="Calibri" w:hAnsi="Calibri" w:cs="Arial"/>
-          <w:szCs w:val="24"/>
-        </w:rPr>
-        <w:t>.</w:t>
-      </w:r>
-    </w:p>
-    <w:p>
-      <w:pPr>
-        <w:widowControl w:val="0"/>
-        <w:autoSpaceDE w:val="0"/>
-        <w:autoSpaceDN w:val="0"/>
-        <w:adjustRightInd w:val="0"/>
-        <w:spacing w:after="0" w:line="240" w:lineRule="auto"/>
-        <w:rPr>
-          <w:rFonts w:ascii="Calibri" w:hAnsi="Calibri" w:cs="Arial"/>
-          <w:szCs w:val="24"/>
-        </w:rPr>
-      </w:pPr>
-    </w:p>
-    <w:p>
-      <w:pPr>
-        <w:pStyle w:val="Heading2"/>
-        <w:rPr>
-          <w:sz w:val="24"/>
-        </w:rPr>
-      </w:pPr>
-      <w:r>
-        <w:rPr>
-          <w:sz w:val="24"/>
-        </w:rPr>
-        <w:t>Source code</w:t>
-      </w:r>
-    </w:p>
-    <w:p>
-      <w:pPr>
-        <w:widowControl w:val="0"/>
-        <w:autoSpaceDE w:val="0"/>
-        <w:autoSpaceDN w:val="0"/>
-        <w:adjustRightInd w:val="0"/>
-        <w:spacing w:after="0" w:line="240" w:lineRule="auto"/>
-        <w:rPr>
-          <w:rFonts w:ascii="Calibri" w:hAnsi="Calibri" w:cs="Arial"/>
-          <w:szCs w:val="24"/>
-        </w:rPr>
-      </w:pPr>
-      <w:r>
-        <w:rPr>
-          <w:rFonts w:ascii="Calibri" w:hAnsi="Calibri" w:cs="Arial"/>
-          <w:szCs w:val="24"/>
-        </w:rPr>
-        <w:t xml:space="preserve">The Objeck source repository is located </w:t>
-      </w:r>
-      <w:hyperlink r:id="rId12" w:history="1">
-        <w:r>
-          <w:rPr>
-            <w:rStyle w:val="Hyperlink"/>
-            <w:rFonts w:ascii="Calibri" w:hAnsi="Calibri" w:cs="Arial"/>
-            <w:szCs w:val="24"/>
-          </w:rPr>
-          <w:t>here</w:t>
-        </w:r>
-      </w:hyperlink>
-      <w:r>
-        <w:rPr>
-          <w:rFonts w:ascii="Calibri" w:hAnsi="Calibri" w:cs="Arial"/>
-          <w:szCs w:val="24"/>
-        </w:rPr>
-        <w:t xml:space="preserve"> </w:t>
-      </w:r>
-      <w:r>
-        <w:rPr>
-          <w:rFonts w:ascii="Calibri" w:hAnsi="Calibri" w:cs="Arial"/>
-          <w:szCs w:val="24"/>
-        </w:rPr>
-        <w:t>and the source can be fetch using the following command</w:t>
-      </w:r>
-      <w:r>
-        <w:rPr>
-          <w:rFonts w:ascii="Calibri" w:hAnsi="Calibri" w:cs="Arial"/>
-          <w:szCs w:val="24"/>
-        </w:rPr>
-        <w:t xml:space="preserve"> GIT command</w:t>
-      </w:r>
-      <w:r>
-        <w:rPr>
-          <w:rFonts w:ascii="Calibri" w:hAnsi="Calibri" w:cs="Arial"/>
-          <w:szCs w:val="24"/>
-        </w:rPr>
-        <w:t>:</w:t>
-      </w:r>
-    </w:p>
-    <w:p>
-      <w:pPr>
-        <w:pStyle w:val="ListParagraph"/>
-        <w:numPr>
-          <w:ilvl w:val="0"/>
-          <w:numId w:val="11"/>
-        </w:numPr>
-        <w:rPr>
-          <w:rFonts w:ascii="Calibri" w:hAnsi="Calibri" w:cs="Arial"/>
-          <w:szCs w:val="24"/>
-        </w:rPr>
-      </w:pPr>
-      <w:proofErr w:type="spellStart"/>
-      <w:r>
-        <w:rPr>
-          <w:rFonts w:ascii="Calibri" w:hAnsi="Calibri" w:cs="Arial"/>
-          <w:szCs w:val="24"/>
-        </w:rPr>
-        <w:t>mkdir</w:t>
-      </w:r>
-      <w:proofErr w:type="spellEnd"/>
-      <w:r>
-        <w:rPr>
-          <w:rFonts w:ascii="Calibri" w:hAnsi="Calibri" w:cs="Arial"/>
-          <w:szCs w:val="24"/>
-        </w:rPr>
-        <w:t xml:space="preserve"> </w:t>
-      </w:r>
-      <w:proofErr w:type="spellStart"/>
-      <w:r>
-        <w:rPr>
-          <w:rFonts w:ascii="Calibri" w:hAnsi="Calibri" w:cs="Arial"/>
-          <w:szCs w:val="24"/>
-        </w:rPr>
-        <w:t>objeck</w:t>
-      </w:r>
-      <w:proofErr w:type="spellEnd"/>
-    </w:p>
-    <w:p>
-      <w:pPr>
-        <w:pStyle w:val="ListParagraph"/>
-        <w:numPr>
-          <w:ilvl w:val="0"/>
-          <w:numId w:val="11"/>
-        </w:numPr>
-        <w:rPr>
-          <w:rFonts w:ascii="Calibri" w:hAnsi="Calibri" w:cs="Arial"/>
-          <w:szCs w:val="24"/>
-        </w:rPr>
-      </w:pPr>
-      <w:r>
-        <w:rPr>
-          <w:rFonts w:ascii="Calibri" w:hAnsi="Calibri" w:cs="Arial"/>
-          <w:szCs w:val="24"/>
-        </w:rPr>
-        <w:t xml:space="preserve">cd </w:t>
-      </w:r>
-      <w:proofErr w:type="spellStart"/>
-      <w:r>
-        <w:rPr>
-          <w:rFonts w:ascii="Calibri" w:hAnsi="Calibri" w:cs="Arial"/>
-          <w:szCs w:val="24"/>
-        </w:rPr>
-        <w:t>objeck</w:t>
-      </w:r>
-      <w:proofErr w:type="spellEnd"/>
-    </w:p>
-    <w:p>
-      <w:pPr>
-        <w:pStyle w:val="ListParagraph"/>
-        <w:numPr>
-          <w:ilvl w:val="0"/>
-          <w:numId w:val="11"/>
-        </w:numPr>
-        <w:rPr>
-          <w:rFonts w:ascii="Calibri" w:hAnsi="Calibri" w:cs="Arial"/>
-          <w:szCs w:val="24"/>
-        </w:rPr>
-      </w:pPr>
-      <w:proofErr w:type="spellStart"/>
-      <w:r>
-        <w:rPr>
-          <w:rFonts w:ascii="Calibri" w:hAnsi="Calibri" w:cs="Arial"/>
-          <w:szCs w:val="24"/>
-        </w:rPr>
-        <w:t>git</w:t>
-      </w:r>
-      <w:proofErr w:type="spellEnd"/>
-      <w:r>
-        <w:rPr>
-          <w:rFonts w:ascii="Calibri" w:hAnsi="Calibri" w:cs="Arial"/>
-          <w:szCs w:val="24"/>
-        </w:rPr>
-        <w:t xml:space="preserve"> </w:t>
-      </w:r>
-      <w:proofErr w:type="spellStart"/>
-      <w:r>
-        <w:rPr>
-          <w:rFonts w:ascii="Calibri" w:hAnsi="Calibri" w:cs="Arial"/>
-          <w:szCs w:val="24"/>
-        </w:rPr>
-        <w:t>init</w:t>
-      </w:r>
-      <w:proofErr w:type="spellEnd"/>
-    </w:p>
-    <w:p>
-      <w:pPr>
-        <w:pStyle w:val="ListParagraph"/>
-        <w:numPr>
-          <w:ilvl w:val="0"/>
-          <w:numId w:val="11"/>
-        </w:numPr>
-        <w:rPr>
-          <w:rFonts w:ascii="Calibri" w:hAnsi="Calibri" w:cs="Arial"/>
-          <w:szCs w:val="24"/>
-        </w:rPr>
-      </w:pPr>
-      <w:proofErr w:type="spellStart"/>
-      <w:r>
-        <w:rPr>
-          <w:rFonts w:ascii="Calibri" w:hAnsi="Calibri" w:cs="Arial"/>
-          <w:szCs w:val="24"/>
-        </w:rPr>
-        <w:t>git</w:t>
-      </w:r>
-      <w:proofErr w:type="spellEnd"/>
-      <w:r>
-        <w:rPr>
-          <w:rFonts w:ascii="Calibri" w:hAnsi="Calibri" w:cs="Arial"/>
-          <w:szCs w:val="24"/>
-        </w:rPr>
-        <w:t xml:space="preserve"> clone https://github.com/objeck/objeck-lang.git</w:t>
-      </w:r>
-    </w:p>
-    <w:p>
-      <w:pPr>
-        <w:widowControl w:val="0"/>
-        <w:tabs>
-          <w:tab w:val="left" w:pos="720"/>
-          <w:tab w:val="left" w:pos="1440"/>
-          <w:tab w:val="left" w:pos="2160"/>
-          <w:tab w:val="left" w:pos="2880"/>
-          <w:tab w:val="left" w:pos="3600"/>
-          <w:tab w:val="left" w:pos="4320"/>
-          <w:tab w:val="left" w:pos="5040"/>
-          <w:tab w:val="left" w:pos="5760"/>
-          <w:tab w:val="left" w:pos="6480"/>
-          <w:tab w:val="left" w:pos="7200"/>
-          <w:tab w:val="left" w:pos="7920"/>
-          <w:tab w:val="left" w:pos="8640"/>
-        </w:tabs>
-        <w:autoSpaceDE w:val="0"/>
-        <w:autoSpaceDN w:val="0"/>
-        <w:adjustRightInd w:val="0"/>
-        <w:spacing w:after="0" w:line="240" w:lineRule="auto"/>
-        <w:rPr>
-          <w:rFonts w:ascii="Calibri" w:hAnsi="Calibri" w:cs="Arial"/>
           <w:b/>
           <w:bCs/>
           <w:iCs/>
@@ -3336,6 +3040,95 @@
     </w:lvl>
   </w:abstractNum>
   <w:abstractNum w:abstractNumId="9" w15:restartNumberingAfterBreak="0">
+    <w:nsid w:val="382651C5"/>
+    <w:multiLevelType w:val="hybridMultilevel"/>
+    <w:tmpl w:val="B4E89ECA"/>
+    <w:lvl w:ilvl="0" w:tplc="0409000F">
+      <w:start w:val="1"/>
+      <w:numFmt w:val="decimal"/>
+      <w:lvlText w:val="%1."/>
+      <w:lvlJc w:val="left"/>
+      <w:pPr>
+        <w:ind w:left="720" w:hanging="360"/>
+      </w:pPr>
+      <w:rPr>
+        <w:rFonts w:hint="default"/>
+      </w:rPr>
+    </w:lvl>
+    <w:lvl w:ilvl="1" w:tplc="04090019" w:tentative="1">
+      <w:start w:val="1"/>
+      <w:numFmt w:val="lowerLetter"/>
+      <w:lvlText w:val="%2."/>
+      <w:lvlJc w:val="left"/>
+      <w:pPr>
+        <w:ind w:left="1440" w:hanging="360"/>
+      </w:pPr>
+    </w:lvl>
+    <w:lvl w:ilvl="2" w:tplc="0409001B" w:tentative="1">
+      <w:start w:val="1"/>
+      <w:numFmt w:val="lowerRoman"/>
+      <w:lvlText w:val="%3."/>
+      <w:lvlJc w:val="right"/>
+      <w:pPr>
+        <w:ind w:left="2160" w:hanging="180"/>
+      </w:pPr>
+    </w:lvl>
+    <w:lvl w:ilvl="3" w:tplc="0409000F" w:tentative="1">
+      <w:start w:val="1"/>
+      <w:numFmt w:val="decimal"/>
+      <w:lvlText w:val="%4."/>
+      <w:lvlJc w:val="left"/>
+      <w:pPr>
+        <w:ind w:left="2880" w:hanging="360"/>
+      </w:pPr>
+    </w:lvl>
+    <w:lvl w:ilvl="4" w:tplc="04090019" w:tentative="1">
+      <w:start w:val="1"/>
+      <w:numFmt w:val="lowerLetter"/>
+      <w:lvlText w:val="%5."/>
+      <w:lvlJc w:val="left"/>
+      <w:pPr>
+        <w:ind w:left="3600" w:hanging="360"/>
+      </w:pPr>
+    </w:lvl>
+    <w:lvl w:ilvl="5" w:tplc="0409001B" w:tentative="1">
+      <w:start w:val="1"/>
+      <w:numFmt w:val="lowerRoman"/>
+      <w:lvlText w:val="%6."/>
+      <w:lvlJc w:val="right"/>
+      <w:pPr>
+        <w:ind w:left="4320" w:hanging="180"/>
+      </w:pPr>
+    </w:lvl>
+    <w:lvl w:ilvl="6" w:tplc="0409000F" w:tentative="1">
+      <w:start w:val="1"/>
+      <w:numFmt w:val="decimal"/>
+      <w:lvlText w:val="%7."/>
+      <w:lvlJc w:val="left"/>
+      <w:pPr>
+        <w:ind w:left="5040" w:hanging="360"/>
+      </w:pPr>
+    </w:lvl>
+    <w:lvl w:ilvl="7" w:tplc="04090019" w:tentative="1">
+      <w:start w:val="1"/>
+      <w:numFmt w:val="lowerLetter"/>
+      <w:lvlText w:val="%8."/>
+      <w:lvlJc w:val="left"/>
+      <w:pPr>
+        <w:ind w:left="5760" w:hanging="360"/>
+      </w:pPr>
+    </w:lvl>
+    <w:lvl w:ilvl="8" w:tplc="0409001B" w:tentative="1">
+      <w:start w:val="1"/>
+      <w:numFmt w:val="lowerRoman"/>
+      <w:lvlText w:val="%9."/>
+      <w:lvlJc w:val="right"/>
+      <w:pPr>
+        <w:ind w:left="6480" w:hanging="180"/>
+      </w:pPr>
+    </w:lvl>
+  </w:abstractNum>
+  <w:abstractNum w:abstractNumId="10" w15:restartNumberingAfterBreak="0">
     <w:nsid w:val="38A26116"/>
     <w:multiLevelType w:val="hybridMultilevel"/>
     <w:tmpl w:val="1F64B2B4"/>
@@ -3448,7 +3241,7 @@
       </w:rPr>
     </w:lvl>
   </w:abstractNum>
-  <w:abstractNum w:abstractNumId="10" w15:restartNumberingAfterBreak="0">
+  <w:abstractNum w:abstractNumId="11" w15:restartNumberingAfterBreak="0">
     <w:nsid w:val="687221DC"/>
     <w:multiLevelType w:val="hybridMultilevel"/>
     <w:tmpl w:val="6B9CE232"/>
@@ -3586,13 +3379,16 @@
     <w:abstractNumId w:val="6"/>
   </w:num>
   <w:num w:numId="9">
-    <w:abstractNumId w:val="9"/>
+    <w:abstractNumId w:val="10"/>
   </w:num>
   <w:num w:numId="10">
     <w:abstractNumId w:val="7"/>
   </w:num>
   <w:num w:numId="11">
-    <w:abstractNumId w:val="10"/>
+    <w:abstractNumId w:val="11"/>
+  </w:num>
+  <w:num w:numId="12">
+    <w:abstractNumId w:val="9"/>
   </w:num>
 </w:numbering>
 </file>

</xml_diff>

<commit_message>
fcgi windows intergration into main
</commit_message>
<xml_diff>
--- a/docs/fcgi_readme.docx
+++ b/docs/fcgi_readme.docx
@@ -27,7 +27,6 @@
           <w:sz w:val="20"/>
         </w:rPr>
       </w:pPr>
-      <w:proofErr w:type="gramStart"/>
       <w:r>
         <w:rPr>
           <w:sz w:val="20"/>
@@ -52,26 +51,11 @@
         </w:rPr>
         <w:t>1</w:t>
       </w:r>
-      <w:proofErr w:type="gramEnd"/>
       <w:r>
         <w:rPr>
           <w:sz w:val="20"/>
         </w:rPr>
-        <w:t xml:space="preserve"> (</w:t>
-      </w:r>
-      <w:proofErr w:type="spellStart"/>
-      <w:r>
-        <w:rPr>
-          <w:sz w:val="20"/>
-        </w:rPr>
-        <w:t>FastCGI</w:t>
-      </w:r>
-      <w:proofErr w:type="spellEnd"/>
-      <w:r>
-        <w:rPr>
-          <w:sz w:val="20"/>
-        </w:rPr>
-        <w:t>)</w:t>
+        <w:t xml:space="preserve"> (FastCGI)</w:t>
       </w:r>
       <w:r>
         <w:rPr>
@@ -380,25 +364,7 @@
           <w:iCs/>
           <w:szCs w:val="24"/>
         </w:rPr>
-        <w:t>cross platform bugs in the ‘</w:t>
-      </w:r>
-      <w:proofErr w:type="spellStart"/>
-      <w:r>
-        <w:rPr>
-          <w:rFonts w:ascii="Calibri" w:hAnsi="Calibri" w:cs="Arial"/>
-          <w:iCs/>
-          <w:szCs w:val="24"/>
-        </w:rPr>
-        <w:t>System.Time.Date</w:t>
-      </w:r>
-      <w:proofErr w:type="spellEnd"/>
-      <w:r>
-        <w:rPr>
-          <w:rFonts w:ascii="Calibri" w:hAnsi="Calibri" w:cs="Arial"/>
-          <w:iCs/>
-          <w:szCs w:val="24"/>
-        </w:rPr>
-        <w:t>’ class</w:t>
+        <w:t>cross platform bugs in the ‘System.Time.Date’ class</w:t>
       </w:r>
       <w:r>
         <w:rPr>
@@ -484,25 +450,7 @@
           <w:iCs/>
           <w:szCs w:val="24"/>
         </w:rPr>
-        <w:t>Made enhancements to the ‘String’ and ‘</w:t>
-      </w:r>
-      <w:proofErr w:type="spellStart"/>
-      <w:r>
-        <w:rPr>
-          <w:rFonts w:ascii="Calibri" w:hAnsi="Calibri" w:cs="Arial"/>
-          <w:iCs/>
-          <w:szCs w:val="24"/>
-        </w:rPr>
-        <w:t>CsvTable</w:t>
-      </w:r>
-      <w:proofErr w:type="spellEnd"/>
-      <w:r>
-        <w:rPr>
-          <w:rFonts w:ascii="Calibri" w:hAnsi="Calibri" w:cs="Arial"/>
-          <w:iCs/>
-          <w:szCs w:val="24"/>
-        </w:rPr>
-        <w:t xml:space="preserve">’ classes </w:t>
+        <w:t xml:space="preserve">Made enhancements to the ‘String’ and ‘CsvTable’ classes </w:t>
       </w:r>
       <w:r>
         <w:rPr>
@@ -554,7 +502,7 @@
         </w:rPr>
         <w:t xml:space="preserve">Please refer to the </w:t>
       </w:r>
-      <w:hyperlink r:id="rId5" w:history="1">
+      <w:hyperlink r:id="rId6" w:history="1">
         <w:r>
           <w:rPr>
             <w:rStyle w:val="Hyperlink"/>
@@ -593,7 +541,7 @@
         </w:rPr>
         <w:t xml:space="preserve">Additional examples are available on the </w:t>
       </w:r>
-      <w:hyperlink r:id="rId6" w:history="1">
+      <w:hyperlink r:id="rId7" w:history="1">
         <w:r>
           <w:rPr>
             <w:rStyle w:val="Hyperlink"/>
@@ -620,7 +568,7 @@
         </w:rPr>
         <w:t xml:space="preserve">Please submit bugs to </w:t>
       </w:r>
-      <w:hyperlink r:id="rId7" w:history="1">
+      <w:hyperlink r:id="rId8" w:history="1">
         <w:r>
           <w:rPr>
             <w:rStyle w:val="Hyperlink"/>
@@ -629,8 +577,8 @@
           <w:t>objeck@gmail.com</w:t>
         </w:r>
       </w:hyperlink>
-      <w:hyperlink r:id="rId8" w:history="1"/>
       <w:hyperlink r:id="rId9" w:history="1"/>
+      <w:hyperlink r:id="rId10" w:history="1"/>
       <w:r>
         <w:rPr>
           <w:sz w:val="20"/>
@@ -697,37 +645,19 @@
           <w:szCs w:val="24"/>
         </w:rPr>
       </w:pPr>
-      <w:proofErr w:type="gramStart"/>
-      <w:r>
-        <w:rPr>
-          <w:rFonts w:ascii="Calibri" w:hAnsi="Calibri" w:cs="Arial"/>
-          <w:szCs w:val="24"/>
-        </w:rPr>
-        <w:t>bin</w:t>
-      </w:r>
-      <w:proofErr w:type="gramEnd"/>
-      <w:r>
-        <w:rPr>
-          <w:rFonts w:ascii="Calibri" w:hAnsi="Calibri" w:cs="Arial"/>
-          <w:szCs w:val="24"/>
-        </w:rPr>
-        <w:t xml:space="preserve">/ – compiler, and </w:t>
-      </w:r>
-      <w:proofErr w:type="spellStart"/>
-      <w:r>
-        <w:rPr>
-          <w:rFonts w:ascii="Calibri" w:hAnsi="Calibri" w:cs="Arial"/>
-          <w:szCs w:val="24"/>
-        </w:rPr>
-        <w:t>FastCGI</w:t>
-      </w:r>
-      <w:proofErr w:type="spellEnd"/>
-      <w:r>
-        <w:rPr>
-          <w:rFonts w:ascii="Calibri" w:hAnsi="Calibri" w:cs="Arial"/>
-          <w:szCs w:val="24"/>
-        </w:rPr>
-        <w:t xml:space="preserve"> </w:t>
+      <w:r>
+        <w:rPr>
+          <w:rFonts w:ascii="Calibri" w:hAnsi="Calibri" w:cs="Arial"/>
+          <w:szCs w:val="24"/>
+        </w:rPr>
+        <w:t xml:space="preserve">bin/ – compiler, and </w:t>
+      </w:r>
+      <w:r>
+        <w:rPr>
+          <w:rFonts w:ascii="Calibri" w:hAnsi="Calibri" w:cs="Arial"/>
+          <w:szCs w:val="24"/>
+        </w:rPr>
+        <w:t xml:space="preserve">FastCGI </w:t>
       </w:r>
       <w:r>
         <w:rPr>
@@ -749,21 +679,12 @@
           <w:szCs w:val="24"/>
         </w:rPr>
       </w:pPr>
-      <w:proofErr w:type="gramStart"/>
-      <w:r>
-        <w:rPr>
-          <w:rFonts w:ascii="Calibri" w:hAnsi="Calibri" w:cs="Arial"/>
-          <w:szCs w:val="24"/>
-        </w:rPr>
-        <w:t>examples</w:t>
-      </w:r>
-      <w:proofErr w:type="gramEnd"/>
-      <w:r>
-        <w:rPr>
-          <w:rFonts w:ascii="Calibri" w:hAnsi="Calibri" w:cs="Arial"/>
-          <w:szCs w:val="24"/>
-        </w:rPr>
-        <w:t xml:space="preserve">/ </w:t>
+      <w:r>
+        <w:rPr>
+          <w:rFonts w:ascii="Calibri" w:hAnsi="Calibri" w:cs="Arial"/>
+          <w:szCs w:val="24"/>
+        </w:rPr>
+        <w:t xml:space="preserve">examples/ </w:t>
       </w:r>
       <w:r>
         <w:rPr>
@@ -792,21 +713,12 @@
           <w:szCs w:val="24"/>
         </w:rPr>
       </w:pPr>
-      <w:proofErr w:type="gramStart"/>
-      <w:r>
-        <w:rPr>
-          <w:rFonts w:ascii="Calibri" w:hAnsi="Calibri" w:cs="Arial"/>
-          <w:szCs w:val="24"/>
-        </w:rPr>
-        <w:t>lib</w:t>
-      </w:r>
-      <w:proofErr w:type="gramEnd"/>
-      <w:r>
-        <w:rPr>
-          <w:rFonts w:ascii="Calibri" w:hAnsi="Calibri" w:cs="Arial"/>
-          <w:szCs w:val="24"/>
-        </w:rPr>
-        <w:t xml:space="preserve">/ – native runtime library support for add-on packages </w:t>
+      <w:r>
+        <w:rPr>
+          <w:rFonts w:ascii="Calibri" w:hAnsi="Calibri" w:cs="Arial"/>
+          <w:szCs w:val="24"/>
+        </w:rPr>
+        <w:t xml:space="preserve">lib/ – native runtime library support for add-on packages </w:t>
       </w:r>
     </w:p>
     <w:p>
@@ -994,23 +906,7 @@
           <w:rFonts w:ascii="Calibri" w:hAnsi="Calibri" w:cs="Arial"/>
           <w:szCs w:val="24"/>
         </w:rPr>
-        <w:t>set OBJECK_LIB_PATH=C:\Documents and Settings\Administrator\</w:t>
-      </w:r>
-      <w:proofErr w:type="spellStart"/>
-      <w:r>
-        <w:rPr>
-          <w:rFonts w:ascii="Calibri" w:hAnsi="Calibri" w:cs="Arial"/>
-          <w:szCs w:val="24"/>
-        </w:rPr>
-        <w:t>objeck-lang</w:t>
-      </w:r>
-      <w:proofErr w:type="spellEnd"/>
-      <w:r>
-        <w:rPr>
-          <w:rFonts w:ascii="Calibri" w:hAnsi="Calibri" w:cs="Arial"/>
-          <w:szCs w:val="24"/>
-        </w:rPr>
-        <w:t>\bin</w:t>
+        <w:t>set OBJECK_LIB_PATH=C:\Documents and Settings\Administrator\objeck-lang\bin</w:t>
       </w:r>
     </w:p>
     <w:p>
@@ -1034,23 +930,7 @@
           <w:rFonts w:ascii="Calibri" w:hAnsi="Calibri" w:cs="Arial"/>
           <w:szCs w:val="24"/>
         </w:rPr>
-        <w:t xml:space="preserve">set PATH=%PATH%;C:\Documents and Settings\Administrator\ </w:t>
-      </w:r>
-      <w:proofErr w:type="spellStart"/>
-      <w:r>
-        <w:rPr>
-          <w:rFonts w:ascii="Calibri" w:hAnsi="Calibri" w:cs="Arial"/>
-          <w:szCs w:val="24"/>
-        </w:rPr>
-        <w:t>objeck-lang</w:t>
-      </w:r>
-      <w:proofErr w:type="spellEnd"/>
-      <w:r>
-        <w:rPr>
-          <w:rFonts w:ascii="Calibri" w:hAnsi="Calibri" w:cs="Arial"/>
-          <w:szCs w:val="24"/>
-        </w:rPr>
-        <w:t>\bin</w:t>
+        <w:t>set PATH=%PATH%;C:\Documents and Settings\Administrator\ objeck-lang\bin</w:t>
       </w:r>
     </w:p>
     <w:p>
@@ -1113,7 +993,7 @@
         <w:widowControl w:val="0"/>
         <w:numPr>
           <w:ilvl w:val="0"/>
-          <w:numId w:val="3"/>
+          <w:numId w:val="13"/>
         </w:numPr>
         <w:tabs>
           <w:tab w:val="left" w:pos="720"/>
@@ -1143,106 +1023,15 @@
           <w:rFonts w:ascii="Calibri" w:hAnsi="Calibri" w:cs="Arial"/>
           <w:szCs w:val="24"/>
         </w:rPr>
-        <w:t>obc</w:t>
-      </w:r>
-      <w:bookmarkStart w:id="0" w:name="_GoBack"/>
-      <w:bookmarkEnd w:id="0"/>
-      <w:r>
-        <w:rPr>
-          <w:rFonts w:ascii="Calibri" w:hAnsi="Calibri" w:cs="Arial"/>
-          <w:szCs w:val="24"/>
-        </w:rPr>
-        <w:t xml:space="preserve"> -</w:t>
-      </w:r>
-      <w:proofErr w:type="spellStart"/>
-      <w:r>
-        <w:rPr>
-          <w:rFonts w:ascii="Calibri" w:hAnsi="Calibri" w:cs="Arial"/>
-          <w:szCs w:val="24"/>
-        </w:rPr>
-        <w:t>src</w:t>
-      </w:r>
-      <w:proofErr w:type="spellEnd"/>
-      <w:r>
-        <w:rPr>
-          <w:rFonts w:ascii="Calibri" w:hAnsi="Calibri" w:cs="Arial"/>
-          <w:szCs w:val="24"/>
-        </w:rPr>
-        <w:t xml:space="preserve"> ..\examples\</w:t>
-      </w:r>
-      <w:proofErr w:type="spellStart"/>
-      <w:r>
-        <w:rPr>
-          <w:rFonts w:ascii="Calibri" w:hAnsi="Calibri" w:cs="Arial"/>
-          <w:szCs w:val="24"/>
-        </w:rPr>
-        <w:t>hello_fcgi.obs</w:t>
-      </w:r>
-      <w:proofErr w:type="spellEnd"/>
-      <w:r>
-        <w:rPr>
-          <w:rFonts w:ascii="Calibri" w:hAnsi="Calibri" w:cs="Arial"/>
-          <w:szCs w:val="24"/>
-        </w:rPr>
-        <w:t xml:space="preserve"> -lib </w:t>
-      </w:r>
-      <w:proofErr w:type="spellStart"/>
-      <w:r>
-        <w:rPr>
-          <w:rFonts w:ascii="Calibri" w:hAnsi="Calibri" w:cs="Arial"/>
-          <w:szCs w:val="24"/>
-        </w:rPr>
-        <w:t>fcgi.obl</w:t>
-      </w:r>
-      <w:proofErr w:type="gramStart"/>
-      <w:r>
-        <w:rPr>
-          <w:rFonts w:ascii="Calibri" w:hAnsi="Calibri" w:cs="Arial"/>
-          <w:szCs w:val="24"/>
-        </w:rPr>
-        <w:t>,collect.obl</w:t>
-      </w:r>
-      <w:proofErr w:type="spellEnd"/>
-      <w:proofErr w:type="gramEnd"/>
-      <w:r>
-        <w:rPr>
-          <w:rFonts w:ascii="Calibri" w:hAnsi="Calibri" w:cs="Arial"/>
-          <w:szCs w:val="24"/>
-        </w:rPr>
-        <w:t xml:space="preserve"> -tar web -</w:t>
-      </w:r>
-      <w:proofErr w:type="spellStart"/>
-      <w:r>
-        <w:rPr>
-          <w:rFonts w:ascii="Calibri" w:hAnsi="Calibri" w:cs="Arial"/>
-          <w:szCs w:val="24"/>
-        </w:rPr>
-        <w:t>dest</w:t>
-      </w:r>
-      <w:proofErr w:type="spellEnd"/>
-      <w:r>
-        <w:rPr>
-          <w:rFonts w:ascii="Calibri" w:hAnsi="Calibri" w:cs="Arial"/>
-          <w:szCs w:val="24"/>
-        </w:rPr>
-        <w:t xml:space="preserve"> ..\</w:t>
-      </w:r>
-      <w:proofErr w:type="spellStart"/>
-      <w:r>
-        <w:rPr>
-          <w:rFonts w:ascii="Calibri" w:hAnsi="Calibri" w:cs="Arial"/>
-          <w:szCs w:val="24"/>
-        </w:rPr>
-        <w:t>hello_fcgi.obw</w:t>
-      </w:r>
-      <w:proofErr w:type="spellEnd"/>
+        <w:t>compiler must be ran outside of IIS wwwroot</w:t>
+      </w:r>
     </w:p>
     <w:p>
       <w:pPr>
         <w:widowControl w:val="0"/>
         <w:numPr>
           <w:ilvl w:val="0"/>
-          <w:numId w:val="3"/>
+          <w:numId w:val="13"/>
         </w:numPr>
         <w:tabs>
           <w:tab w:val="left" w:pos="720"/>
@@ -1272,23 +1061,7 @@
           <w:rFonts w:ascii="Calibri" w:hAnsi="Calibri" w:cs="Arial"/>
           <w:szCs w:val="24"/>
         </w:rPr>
-        <w:t xml:space="preserve">&lt;copy </w:t>
-      </w:r>
-      <w:proofErr w:type="spellStart"/>
-      <w:r>
-        <w:rPr>
-          <w:rFonts w:ascii="Calibri" w:hAnsi="Calibri" w:cs="Arial"/>
-          <w:szCs w:val="24"/>
-        </w:rPr>
-        <w:t>obw</w:t>
-      </w:r>
-      <w:proofErr w:type="spellEnd"/>
-      <w:r>
-        <w:rPr>
-          <w:rFonts w:ascii="Calibri" w:hAnsi="Calibri" w:cs="Arial"/>
-          <w:szCs w:val="24"/>
-        </w:rPr>
-        <w:t>&gt;</w:t>
+        <w:t>obc -src ..\examples\hello_fcgi.obs -lib fcgi.obl,collect.obl -tar web -dest ..\hello_fcgi.obw</w:t>
       </w:r>
     </w:p>
     <w:p>
@@ -1351,37 +1124,19 @@
           <w:szCs w:val="24"/>
         </w:rPr>
       </w:pPr>
-      <w:proofErr w:type="spellStart"/>
-      <w:r>
-        <w:rPr>
-          <w:rFonts w:ascii="Calibri" w:hAnsi="Calibri" w:cs="Arial"/>
-          <w:szCs w:val="24"/>
-        </w:rPr>
-        <w:t>Configurong</w:t>
-      </w:r>
-      <w:proofErr w:type="spellEnd"/>
-      <w:r>
-        <w:rPr>
-          <w:rFonts w:ascii="Calibri" w:hAnsi="Calibri" w:cs="Arial"/>
-          <w:szCs w:val="24"/>
-        </w:rPr>
-        <w:t xml:space="preserve"> Objeck </w:t>
-      </w:r>
-      <w:proofErr w:type="spellStart"/>
-      <w:r>
-        <w:rPr>
-          <w:rFonts w:ascii="Calibri" w:hAnsi="Calibri" w:cs="Arial"/>
-          <w:szCs w:val="24"/>
-        </w:rPr>
-        <w:t>FastCGI</w:t>
-      </w:r>
-      <w:proofErr w:type="spellEnd"/>
-      <w:r>
-        <w:rPr>
-          <w:rFonts w:ascii="Calibri" w:hAnsi="Calibri" w:cs="Arial"/>
-          <w:szCs w:val="24"/>
-        </w:rPr>
-        <w:t xml:space="preserve"> runtime for IIS</w:t>
+      <w:r>
+        <w:rPr>
+          <w:rFonts w:ascii="Calibri" w:hAnsi="Calibri" w:cs="Arial"/>
+          <w:szCs w:val="24"/>
+        </w:rPr>
+        <w:t>Configuring</w:t>
+      </w:r>
+      <w:r>
+        <w:rPr>
+          <w:rFonts w:ascii="Calibri" w:hAnsi="Calibri" w:cs="Arial"/>
+          <w:szCs w:val="24"/>
+        </w:rPr>
+        <w:t xml:space="preserve"> Objeck FastCGI runtime for IIS</w:t>
       </w:r>
       <w:r>
         <w:rPr>
@@ -1397,7 +1152,7 @@
         <w:widowControl w:val="0"/>
         <w:numPr>
           <w:ilvl w:val="0"/>
-          <w:numId w:val="12"/>
+          <w:numId w:val="14"/>
         </w:numPr>
         <w:tabs>
           <w:tab w:val="left" w:pos="720"/>
@@ -1427,7 +1182,7 @@
           <w:rFonts w:ascii="Calibri" w:hAnsi="Calibri" w:cs="Arial"/>
           <w:szCs w:val="24"/>
         </w:rPr>
-        <w:t>&lt;what to install&gt;</w:t>
+        <w:t>What to install</w:t>
       </w:r>
     </w:p>
     <w:p>
@@ -1436,7 +1191,7 @@
         <w:widowControl w:val="0"/>
         <w:numPr>
           <w:ilvl w:val="0"/>
-          <w:numId w:val="12"/>
+          <w:numId w:val="14"/>
         </w:numPr>
         <w:tabs>
           <w:tab w:val="left" w:pos="720"/>
@@ -1466,7 +1221,7 @@
           <w:rFonts w:ascii="Calibri" w:hAnsi="Calibri" w:cs="Arial"/>
           <w:szCs w:val="24"/>
         </w:rPr>
-        <w:t>&lt;map executable&gt;</w:t>
+        <w:t>Copy directory to wwwroot</w:t>
       </w:r>
     </w:p>
     <w:p>
@@ -1475,7 +1230,7 @@
         <w:widowControl w:val="0"/>
         <w:numPr>
           <w:ilvl w:val="0"/>
-          <w:numId w:val="12"/>
+          <w:numId w:val="14"/>
         </w:numPr>
         <w:tabs>
           <w:tab w:val="left" w:pos="720"/>
@@ -1505,28 +1260,7 @@
           <w:rFonts w:ascii="Calibri" w:hAnsi="Calibri" w:cs="Arial"/>
           <w:szCs w:val="24"/>
         </w:rPr>
-        <w:t xml:space="preserve">Set </w:t>
-      </w:r>
-      <w:r>
-        <w:rPr>
-          <w:rFonts w:ascii="Calibri" w:hAnsi="Calibri" w:cs="Arial"/>
-          <w:szCs w:val="24"/>
-        </w:rPr>
-        <w:t>FCGI_CONFIG_PATH</w:t>
-      </w:r>
-      <w:r>
-        <w:rPr>
-          <w:rFonts w:ascii="Calibri" w:hAnsi="Calibri" w:cs="Arial"/>
-          <w:szCs w:val="24"/>
-        </w:rPr>
-        <w:t xml:space="preserve"> </w:t>
-      </w:r>
-      <w:r>
-        <w:rPr>
-          <w:rFonts w:ascii="Calibri" w:hAnsi="Calibri" w:cs="Arial"/>
-          <w:szCs w:val="24"/>
-        </w:rPr>
-        <w:t>property</w:t>
+        <w:t>Copy *.obw to wwwroot\deploy_fcgi</w:t>
       </w:r>
     </w:p>
     <w:p>
@@ -1535,7 +1269,7 @@
         <w:widowControl w:val="0"/>
         <w:numPr>
           <w:ilvl w:val="0"/>
-          <w:numId w:val="12"/>
+          <w:numId w:val="14"/>
         </w:numPr>
         <w:tabs>
           <w:tab w:val="left" w:pos="720"/>
@@ -1565,12 +1299,33 @@
           <w:rFonts w:ascii="Calibri" w:hAnsi="Calibri" w:cs="Arial"/>
           <w:szCs w:val="24"/>
         </w:rPr>
-        <w:t>Restart IIS</w:t>
-      </w:r>
-    </w:p>
-    <w:p>
-      <w:pPr>
+        <w:t>Copy or create wwwroot\index.objk</w:t>
+      </w:r>
+      <w:bookmarkStart w:id="0" w:name="_GoBack"/>
+      <w:bookmarkEnd w:id="0"/>
+    </w:p>
+    <w:p>
+      <w:pPr>
+        <w:pStyle w:val="ListParagraph"/>
         <w:widowControl w:val="0"/>
+        <w:numPr>
+          <w:ilvl w:val="0"/>
+          <w:numId w:val="14"/>
+        </w:numPr>
+        <w:tabs>
+          <w:tab w:val="left" w:pos="720"/>
+          <w:tab w:val="left" w:pos="1440"/>
+          <w:tab w:val="left" w:pos="2160"/>
+          <w:tab w:val="left" w:pos="2880"/>
+          <w:tab w:val="left" w:pos="3600"/>
+          <w:tab w:val="left" w:pos="4320"/>
+          <w:tab w:val="left" w:pos="5040"/>
+          <w:tab w:val="left" w:pos="5760"/>
+          <w:tab w:val="left" w:pos="6480"/>
+          <w:tab w:val="left" w:pos="7200"/>
+          <w:tab w:val="left" w:pos="7920"/>
+          <w:tab w:val="left" w:pos="8640"/>
+        </w:tabs>
         <w:autoSpaceDE w:val="0"/>
         <w:autoSpaceDN w:val="0"/>
         <w:adjustRightInd w:val="0"/>
@@ -1580,382 +1335,66 @@
           <w:szCs w:val="24"/>
         </w:rPr>
       </w:pPr>
-    </w:p>
-    <w:p>
-      <w:pPr>
-        <w:widowControl w:val="0"/>
-        <w:autoSpaceDE w:val="0"/>
-        <w:autoSpaceDN w:val="0"/>
-        <w:adjustRightInd w:val="0"/>
-        <w:spacing w:after="0" w:line="240" w:lineRule="auto"/>
-        <w:rPr>
-          <w:rFonts w:ascii="Calibri" w:hAnsi="Calibri" w:cs="Arial"/>
-          <w:szCs w:val="24"/>
-        </w:rPr>
-      </w:pPr>
-      <w:r>
-        <w:rPr>
-          <w:rFonts w:ascii="Calibri" w:hAnsi="Calibri" w:cs="Arial"/>
-          <w:szCs w:val="24"/>
-        </w:rPr>
-        <w:t>For OS X (10.9</w:t>
-      </w:r>
-      <w:r>
-        <w:rPr>
-          <w:rFonts w:ascii="Calibri" w:hAnsi="Calibri" w:cs="Arial"/>
-          <w:szCs w:val="24"/>
-        </w:rPr>
-        <w:t xml:space="preserve"> or greater</w:t>
-      </w:r>
-      <w:r>
-        <w:rPr>
-          <w:rFonts w:ascii="Calibri" w:hAnsi="Calibri" w:cs="Arial"/>
-          <w:szCs w:val="24"/>
-        </w:rPr>
-        <w:t>)</w:t>
-      </w:r>
-      <w:r>
-        <w:rPr>
-          <w:rFonts w:ascii="Calibri" w:hAnsi="Calibri" w:cs="Arial"/>
-          <w:szCs w:val="24"/>
-        </w:rPr>
-        <w:t>,</w:t>
-      </w:r>
-      <w:r>
-        <w:rPr>
-          <w:rFonts w:ascii="Calibri" w:hAnsi="Calibri" w:cs="Arial"/>
-          <w:szCs w:val="24"/>
-        </w:rPr>
-        <w:t xml:space="preserve"> you’ll need to install OpenSSL </w:t>
-      </w:r>
-      <w:r>
-        <w:rPr>
-          <w:rFonts w:ascii="Calibri" w:hAnsi="Calibri" w:cs="Arial"/>
-          <w:szCs w:val="24"/>
-        </w:rPr>
-        <w:t xml:space="preserve">in order to use encryption APIs as well as </w:t>
-      </w:r>
-      <w:proofErr w:type="spellStart"/>
-      <w:r>
-        <w:rPr>
-          <w:rFonts w:ascii="Calibri" w:hAnsi="Calibri" w:cs="Arial"/>
-          <w:szCs w:val="24"/>
-        </w:rPr>
-        <w:t>iODBC</w:t>
-      </w:r>
-      <w:proofErr w:type="spellEnd"/>
-      <w:r>
-        <w:rPr>
-          <w:rFonts w:ascii="Calibri" w:hAnsi="Calibri" w:cs="Arial"/>
-          <w:szCs w:val="24"/>
-        </w:rPr>
-        <w:t xml:space="preserve"> to enable database support. </w:t>
-      </w:r>
-      <w:r>
-        <w:rPr>
-          <w:rFonts w:ascii="Calibri" w:hAnsi="Calibri" w:cs="Arial"/>
-          <w:szCs w:val="24"/>
-        </w:rPr>
-        <w:t xml:space="preserve">Please refer to the following </w:t>
-      </w:r>
-      <w:hyperlink r:id="rId10" w:history="1">
-        <w:r>
-          <w:rPr>
-            <w:rStyle w:val="Hyperlink"/>
-            <w:rFonts w:ascii="Calibri" w:hAnsi="Calibri" w:cs="Arial"/>
-            <w:szCs w:val="24"/>
-          </w:rPr>
-          <w:t>link</w:t>
-        </w:r>
-      </w:hyperlink>
-      <w:r>
-        <w:rPr>
-          <w:rFonts w:ascii="Calibri" w:hAnsi="Calibri" w:cs="Arial"/>
-          <w:szCs w:val="24"/>
-        </w:rPr>
-        <w:t xml:space="preserve"> for</w:t>
-      </w:r>
-      <w:r>
-        <w:rPr>
-          <w:rFonts w:ascii="Calibri" w:hAnsi="Calibri" w:cs="Arial"/>
-          <w:szCs w:val="24"/>
-        </w:rPr>
-        <w:t xml:space="preserve"> OpenSSL</w:t>
-      </w:r>
-      <w:r>
-        <w:rPr>
-          <w:rFonts w:ascii="Calibri" w:hAnsi="Calibri" w:cs="Arial"/>
-          <w:szCs w:val="24"/>
-        </w:rPr>
-        <w:t xml:space="preserve"> directions</w:t>
-      </w:r>
-      <w:r>
-        <w:rPr>
-          <w:rFonts w:ascii="Calibri" w:hAnsi="Calibri" w:cs="Arial"/>
-          <w:szCs w:val="24"/>
-        </w:rPr>
-        <w:t xml:space="preserve"> and </w:t>
-      </w:r>
-      <w:r>
-        <w:rPr>
-          <w:rFonts w:ascii="Calibri" w:hAnsi="Calibri" w:cs="Arial"/>
-          <w:szCs w:val="24"/>
-        </w:rPr>
-        <w:t xml:space="preserve">this </w:t>
-      </w:r>
-      <w:hyperlink r:id="rId11" w:history="1">
-        <w:r>
-          <w:rPr>
-            <w:rStyle w:val="Hyperlink"/>
-            <w:rFonts w:ascii="Calibri" w:hAnsi="Calibri" w:cs="Arial"/>
-            <w:szCs w:val="24"/>
-          </w:rPr>
-          <w:t>link</w:t>
-        </w:r>
-      </w:hyperlink>
-      <w:r>
-        <w:rPr>
-          <w:rFonts w:ascii="Calibri" w:hAnsi="Calibri" w:cs="Arial"/>
-          <w:szCs w:val="24"/>
-        </w:rPr>
-        <w:t xml:space="preserve"> for about</w:t>
-      </w:r>
-      <w:r>
-        <w:rPr>
-          <w:rFonts w:ascii="Calibri" w:hAnsi="Calibri" w:cs="Arial"/>
-          <w:szCs w:val="24"/>
-        </w:rPr>
-        <w:t xml:space="preserve"> ODBC support</w:t>
-      </w:r>
-      <w:r>
-        <w:rPr>
-          <w:rFonts w:ascii="Calibri" w:hAnsi="Calibri" w:cs="Arial"/>
-          <w:szCs w:val="24"/>
-        </w:rPr>
-        <w:t>.</w:t>
-      </w:r>
-    </w:p>
-    <w:p>
-      <w:pPr>
-        <w:widowControl w:val="0"/>
-        <w:autoSpaceDE w:val="0"/>
-        <w:autoSpaceDN w:val="0"/>
-        <w:adjustRightInd w:val="0"/>
-        <w:spacing w:after="0" w:line="240" w:lineRule="auto"/>
-        <w:rPr>
-          <w:rFonts w:ascii="Calibri" w:hAnsi="Calibri" w:cs="Arial"/>
-          <w:szCs w:val="24"/>
-        </w:rPr>
-      </w:pPr>
-    </w:p>
-    <w:p>
-      <w:pPr>
-        <w:pStyle w:val="Heading2"/>
-        <w:rPr>
-          <w:sz w:val="24"/>
-        </w:rPr>
-      </w:pPr>
-      <w:r>
-        <w:rPr>
-          <w:sz w:val="24"/>
-        </w:rPr>
-        <w:t>Source code</w:t>
-      </w:r>
-    </w:p>
-    <w:p>
-      <w:pPr>
-        <w:widowControl w:val="0"/>
-        <w:autoSpaceDE w:val="0"/>
-        <w:autoSpaceDN w:val="0"/>
-        <w:adjustRightInd w:val="0"/>
-        <w:spacing w:after="0" w:line="240" w:lineRule="auto"/>
-        <w:rPr>
-          <w:rFonts w:ascii="Calibri" w:hAnsi="Calibri" w:cs="Arial"/>
-          <w:szCs w:val="24"/>
-        </w:rPr>
-      </w:pPr>
-      <w:r>
-        <w:rPr>
-          <w:rFonts w:ascii="Calibri" w:hAnsi="Calibri" w:cs="Arial"/>
-          <w:szCs w:val="24"/>
-        </w:rPr>
-        <w:t xml:space="preserve">The Objeck source repository is located </w:t>
-      </w:r>
-      <w:hyperlink r:id="rId12" w:history="1">
-        <w:r>
-          <w:rPr>
-            <w:rStyle w:val="Hyperlink"/>
-            <w:rFonts w:ascii="Calibri" w:hAnsi="Calibri" w:cs="Arial"/>
-            <w:szCs w:val="24"/>
-          </w:rPr>
-          <w:t>here</w:t>
-        </w:r>
-      </w:hyperlink>
-      <w:r>
-        <w:rPr>
-          <w:rFonts w:ascii="Calibri" w:hAnsi="Calibri" w:cs="Arial"/>
-          <w:szCs w:val="24"/>
-        </w:rPr>
-        <w:t xml:space="preserve"> </w:t>
-      </w:r>
-      <w:r>
-        <w:rPr>
-          <w:rFonts w:ascii="Calibri" w:hAnsi="Calibri" w:cs="Arial"/>
-          <w:szCs w:val="24"/>
-        </w:rPr>
-        <w:t>and the source can be fetch using the following command</w:t>
-      </w:r>
-      <w:r>
-        <w:rPr>
-          <w:rFonts w:ascii="Calibri" w:hAnsi="Calibri" w:cs="Arial"/>
-          <w:szCs w:val="24"/>
-        </w:rPr>
-        <w:t xml:space="preserve"> GIT command</w:t>
-      </w:r>
-      <w:r>
-        <w:rPr>
-          <w:rFonts w:ascii="Calibri" w:hAnsi="Calibri" w:cs="Arial"/>
-          <w:szCs w:val="24"/>
-        </w:rPr>
-        <w:t>:</w:t>
+      <w:r>
+        <w:rPr>
+          <w:rFonts w:ascii="Calibri" w:hAnsi="Calibri" w:cs="Arial"/>
+          <w:szCs w:val="24"/>
+        </w:rPr>
+        <w:t>&lt;what to install&gt;</w:t>
+      </w:r>
+      <w:r>
+        <w:rPr>
+          <w:rFonts w:ascii="Calibri" w:hAnsi="Calibri" w:cs="Arial"/>
+          <w:szCs w:val="24"/>
+        </w:rPr>
+        <w:t xml:space="preserve">; request restrictions </w:t>
+      </w:r>
+      <w:r>
+        <w:rPr>
+          <w:rFonts w:ascii="Calibri" w:hAnsi="Calibri" w:cs="Arial"/>
+          <w:szCs w:val="24"/>
+        </w:rPr>
+        <w:sym w:font="Wingdings" w:char="F0E0"/>
+      </w:r>
+      <w:r>
+        <w:rPr>
+          <w:rFonts w:ascii="Calibri" w:hAnsi="Calibri" w:cs="Arial"/>
+          <w:szCs w:val="24"/>
+        </w:rPr>
+        <w:t xml:space="preserve"> Mapping: invoke handler file </w:t>
+      </w:r>
+      <w:r>
+        <w:rPr>
+          <w:rFonts w:ascii="Calibri" w:hAnsi="Calibri" w:cs="Arial"/>
+          <w:szCs w:val="24"/>
+        </w:rPr>
+        <w:sym w:font="Wingdings" w:char="F0E0"/>
+      </w:r>
+      <w:r>
+        <w:rPr>
+          <w:rFonts w:ascii="Calibri" w:hAnsi="Calibri" w:cs="Arial"/>
+          <w:szCs w:val="24"/>
+        </w:rPr>
+        <w:t xml:space="preserve">All verbs </w:t>
+      </w:r>
+      <w:r>
+        <w:rPr>
+          <w:rFonts w:ascii="Calibri" w:hAnsi="Calibri" w:cs="Arial"/>
+          <w:szCs w:val="24"/>
+        </w:rPr>
+        <w:sym w:font="Wingdings" w:char="F0E0"/>
+      </w:r>
+      <w:r>
+        <w:rPr>
+          <w:rFonts w:ascii="Calibri" w:hAnsi="Calibri" w:cs="Arial"/>
+          <w:szCs w:val="24"/>
+        </w:rPr>
+        <w:t>Access: None</w:t>
       </w:r>
     </w:p>
     <w:p>
       <w:pPr>
         <w:pStyle w:val="ListParagraph"/>
-        <w:numPr>
-          <w:ilvl w:val="0"/>
-          <w:numId w:val="11"/>
-        </w:numPr>
-        <w:rPr>
-          <w:rFonts w:ascii="Calibri" w:hAnsi="Calibri" w:cs="Arial"/>
-          <w:szCs w:val="24"/>
-        </w:rPr>
-      </w:pPr>
-      <w:proofErr w:type="spellStart"/>
-      <w:r>
-        <w:rPr>
-          <w:rFonts w:ascii="Calibri" w:hAnsi="Calibri" w:cs="Arial"/>
-          <w:szCs w:val="24"/>
-        </w:rPr>
-        <w:t>mkdir</w:t>
-      </w:r>
-      <w:proofErr w:type="spellEnd"/>
-      <w:r>
-        <w:rPr>
-          <w:rFonts w:ascii="Calibri" w:hAnsi="Calibri" w:cs="Arial"/>
-          <w:szCs w:val="24"/>
-        </w:rPr>
-        <w:t xml:space="preserve"> </w:t>
-      </w:r>
-      <w:proofErr w:type="spellStart"/>
-      <w:r>
-        <w:rPr>
-          <w:rFonts w:ascii="Calibri" w:hAnsi="Calibri" w:cs="Arial"/>
-          <w:szCs w:val="24"/>
-        </w:rPr>
-        <w:t>objeck</w:t>
-      </w:r>
-      <w:proofErr w:type="spellEnd"/>
-    </w:p>
-    <w:p>
-      <w:pPr>
-        <w:pStyle w:val="ListParagraph"/>
-        <w:numPr>
-          <w:ilvl w:val="0"/>
-          <w:numId w:val="11"/>
-        </w:numPr>
-        <w:rPr>
-          <w:rFonts w:ascii="Calibri" w:hAnsi="Calibri" w:cs="Arial"/>
-          <w:szCs w:val="24"/>
-        </w:rPr>
-      </w:pPr>
-      <w:r>
-        <w:rPr>
-          <w:rFonts w:ascii="Calibri" w:hAnsi="Calibri" w:cs="Arial"/>
-          <w:szCs w:val="24"/>
-        </w:rPr>
-        <w:t xml:space="preserve">cd </w:t>
-      </w:r>
-      <w:proofErr w:type="spellStart"/>
-      <w:r>
-        <w:rPr>
-          <w:rFonts w:ascii="Calibri" w:hAnsi="Calibri" w:cs="Arial"/>
-          <w:szCs w:val="24"/>
-        </w:rPr>
-        <w:t>objeck</w:t>
-      </w:r>
-      <w:proofErr w:type="spellEnd"/>
-    </w:p>
-    <w:p>
-      <w:pPr>
-        <w:pStyle w:val="ListParagraph"/>
-        <w:numPr>
-          <w:ilvl w:val="0"/>
-          <w:numId w:val="11"/>
-        </w:numPr>
-        <w:rPr>
-          <w:rFonts w:ascii="Calibri" w:hAnsi="Calibri" w:cs="Arial"/>
-          <w:szCs w:val="24"/>
-        </w:rPr>
-      </w:pPr>
-      <w:proofErr w:type="spellStart"/>
-      <w:r>
-        <w:rPr>
-          <w:rFonts w:ascii="Calibri" w:hAnsi="Calibri" w:cs="Arial"/>
-          <w:szCs w:val="24"/>
-        </w:rPr>
-        <w:t>git</w:t>
-      </w:r>
-      <w:proofErr w:type="spellEnd"/>
-      <w:r>
-        <w:rPr>
-          <w:rFonts w:ascii="Calibri" w:hAnsi="Calibri" w:cs="Arial"/>
-          <w:szCs w:val="24"/>
-        </w:rPr>
-        <w:t xml:space="preserve"> </w:t>
-      </w:r>
-      <w:proofErr w:type="spellStart"/>
-      <w:r>
-        <w:rPr>
-          <w:rFonts w:ascii="Calibri" w:hAnsi="Calibri" w:cs="Arial"/>
-          <w:szCs w:val="24"/>
-        </w:rPr>
-        <w:t>init</w:t>
-      </w:r>
-      <w:proofErr w:type="spellEnd"/>
-    </w:p>
-    <w:p>
-      <w:pPr>
-        <w:pStyle w:val="ListParagraph"/>
-        <w:numPr>
-          <w:ilvl w:val="0"/>
-          <w:numId w:val="11"/>
-        </w:numPr>
-        <w:rPr>
-          <w:rFonts w:ascii="Calibri" w:hAnsi="Calibri" w:cs="Arial"/>
-          <w:szCs w:val="24"/>
-        </w:rPr>
-      </w:pPr>
-      <w:proofErr w:type="spellStart"/>
-      <w:r>
-        <w:rPr>
-          <w:rFonts w:ascii="Calibri" w:hAnsi="Calibri" w:cs="Arial"/>
-          <w:szCs w:val="24"/>
-        </w:rPr>
-        <w:t>git</w:t>
-      </w:r>
-      <w:proofErr w:type="spellEnd"/>
-      <w:r>
-        <w:rPr>
-          <w:rFonts w:ascii="Calibri" w:hAnsi="Calibri" w:cs="Arial"/>
-          <w:szCs w:val="24"/>
-        </w:rPr>
-        <w:t xml:space="preserve"> clone https://github.com/objeck/objeck-lang.git</w:t>
-      </w:r>
-    </w:p>
-    <w:p>
-      <w:pPr>
         <w:widowControl w:val="0"/>
         <w:tabs>
           <w:tab w:val="left" w:pos="720"/>
@@ -1977,6 +1416,717 @@
         <w:spacing w:after="0" w:line="240" w:lineRule="auto"/>
         <w:rPr>
           <w:rFonts w:ascii="Calibri" w:hAnsi="Calibri" w:cs="Arial"/>
+          <w:szCs w:val="24"/>
+        </w:rPr>
+      </w:pPr>
+      <w:r>
+        <w:rPr>
+          <w:rFonts w:ascii="Calibri" w:hAnsi="Calibri" w:cs="Arial"/>
+          <w:szCs w:val="24"/>
+        </w:rPr>
+        <w:pict>
+          <v:shapetype id="_x0000_t75" coordsize="21600,21600" o:spt="75" o:preferrelative="t" path="m@4@5l@4@11@9@11@9@5xe" filled="f" stroked="f">
+            <v:stroke joinstyle="miter"/>
+            <v:formulas>
+              <v:f eqn="if lineDrawn pixelLineWidth 0"/>
+              <v:f eqn="sum @0 1 0"/>
+              <v:f eqn="sum 0 0 @1"/>
+              <v:f eqn="prod @2 1 2"/>
+              <v:f eqn="prod @3 21600 pixelWidth"/>
+              <v:f eqn="prod @3 21600 pixelHeight"/>
+              <v:f eqn="sum @0 0 1"/>
+              <v:f eqn="prod @6 1 2"/>
+              <v:f eqn="prod @7 21600 pixelWidth"/>
+              <v:f eqn="sum @8 21600 0"/>
+              <v:f eqn="prod @7 21600 pixelHeight"/>
+              <v:f eqn="sum @10 21600 0"/>
+            </v:formulas>
+            <v:path o:extrusionok="f" gradientshapeok="t" o:connecttype="rect"/>
+            <o:lock v:ext="edit" aspectratio="t"/>
+          </v:shapetype>
+          <v:shape id="_x0000_i1025" type="#_x0000_t75" style="width:353.85pt;height:304.7pt">
+            <v:imagedata r:id="rId11" o:title="a"/>
+          </v:shape>
+        </w:pict>
+      </w:r>
+      <w:r>
+        <w:rPr>
+          <w:rFonts w:ascii="Calibri" w:hAnsi="Calibri" w:cs="Arial"/>
+          <w:szCs w:val="24"/>
+        </w:rPr>
+        <w:t xml:space="preserve"> </w:t>
+      </w:r>
+    </w:p>
+    <w:p>
+      <w:pPr>
+        <w:pStyle w:val="ListParagraph"/>
+        <w:widowControl w:val="0"/>
+        <w:numPr>
+          <w:ilvl w:val="0"/>
+          <w:numId w:val="14"/>
+        </w:numPr>
+        <w:tabs>
+          <w:tab w:val="left" w:pos="720"/>
+          <w:tab w:val="left" w:pos="1440"/>
+          <w:tab w:val="left" w:pos="2160"/>
+          <w:tab w:val="left" w:pos="2880"/>
+          <w:tab w:val="left" w:pos="3600"/>
+          <w:tab w:val="left" w:pos="4320"/>
+          <w:tab w:val="left" w:pos="5040"/>
+          <w:tab w:val="left" w:pos="5760"/>
+          <w:tab w:val="left" w:pos="6480"/>
+          <w:tab w:val="left" w:pos="7200"/>
+          <w:tab w:val="left" w:pos="7920"/>
+          <w:tab w:val="left" w:pos="8640"/>
+        </w:tabs>
+        <w:autoSpaceDE w:val="0"/>
+        <w:autoSpaceDN w:val="0"/>
+        <w:adjustRightInd w:val="0"/>
+        <w:spacing w:after="0" w:line="240" w:lineRule="auto"/>
+        <w:rPr>
+          <w:rFonts w:ascii="Calibri" w:hAnsi="Calibri" w:cs="Arial"/>
+          <w:szCs w:val="24"/>
+        </w:rPr>
+      </w:pPr>
+      <w:r>
+        <w:rPr>
+          <w:rFonts w:ascii="Calibri" w:hAnsi="Calibri" w:cs="Arial"/>
+          <w:szCs w:val="24"/>
+        </w:rPr>
+        <w:t>Add module mapping: Yes</w:t>
+      </w:r>
+    </w:p>
+    <w:p>
+      <w:pPr>
+        <w:pStyle w:val="ListParagraph"/>
+        <w:widowControl w:val="0"/>
+        <w:numPr>
+          <w:ilvl w:val="0"/>
+          <w:numId w:val="14"/>
+        </w:numPr>
+        <w:tabs>
+          <w:tab w:val="left" w:pos="720"/>
+          <w:tab w:val="left" w:pos="1440"/>
+          <w:tab w:val="left" w:pos="2160"/>
+          <w:tab w:val="left" w:pos="2880"/>
+          <w:tab w:val="left" w:pos="3600"/>
+          <w:tab w:val="left" w:pos="4320"/>
+          <w:tab w:val="left" w:pos="5040"/>
+          <w:tab w:val="left" w:pos="5760"/>
+          <w:tab w:val="left" w:pos="6480"/>
+          <w:tab w:val="left" w:pos="7200"/>
+          <w:tab w:val="left" w:pos="7920"/>
+          <w:tab w:val="left" w:pos="8640"/>
+        </w:tabs>
+        <w:autoSpaceDE w:val="0"/>
+        <w:autoSpaceDN w:val="0"/>
+        <w:adjustRightInd w:val="0"/>
+        <w:spacing w:after="0" w:line="240" w:lineRule="auto"/>
+        <w:rPr>
+          <w:rFonts w:ascii="Calibri" w:hAnsi="Calibri" w:cs="Arial"/>
+          <w:szCs w:val="24"/>
+        </w:rPr>
+      </w:pPr>
+      <w:r>
+        <w:rPr>
+          <w:rFonts w:ascii="Calibri" w:hAnsi="Calibri" w:cs="Arial"/>
+          <w:szCs w:val="24"/>
+        </w:rPr>
+        <w:t xml:space="preserve">Go to top node (Home) </w:t>
+      </w:r>
+      <w:r>
+        <w:rPr>
+          <w:rFonts w:ascii="Calibri" w:hAnsi="Calibri" w:cs="Arial"/>
+          <w:szCs w:val="24"/>
+        </w:rPr>
+        <w:sym w:font="Wingdings" w:char="F0E0"/>
+      </w:r>
+      <w:r>
+        <w:rPr>
+          <w:rFonts w:ascii="Calibri" w:hAnsi="Calibri" w:cs="Arial"/>
+          <w:szCs w:val="24"/>
+        </w:rPr>
+        <w:t xml:space="preserve"> FastCGI Settings </w:t>
+      </w:r>
+      <w:r>
+        <w:rPr>
+          <w:rFonts w:ascii="Calibri" w:hAnsi="Calibri" w:cs="Arial"/>
+          <w:szCs w:val="24"/>
+        </w:rPr>
+        <w:sym w:font="Wingdings" w:char="F0E0"/>
+      </w:r>
+      <w:r>
+        <w:rPr>
+          <w:rFonts w:ascii="Calibri" w:hAnsi="Calibri" w:cs="Arial"/>
+          <w:szCs w:val="24"/>
+        </w:rPr>
+        <w:t xml:space="preserve"> Environment Variables </w:t>
+      </w:r>
+    </w:p>
+    <w:p>
+      <w:pPr>
+        <w:pStyle w:val="ListParagraph"/>
+        <w:widowControl w:val="0"/>
+        <w:tabs>
+          <w:tab w:val="left" w:pos="720"/>
+          <w:tab w:val="left" w:pos="1440"/>
+          <w:tab w:val="left" w:pos="2160"/>
+          <w:tab w:val="left" w:pos="2880"/>
+          <w:tab w:val="left" w:pos="3600"/>
+          <w:tab w:val="left" w:pos="4320"/>
+          <w:tab w:val="left" w:pos="5040"/>
+          <w:tab w:val="left" w:pos="5760"/>
+          <w:tab w:val="left" w:pos="6480"/>
+          <w:tab w:val="left" w:pos="7200"/>
+          <w:tab w:val="left" w:pos="7920"/>
+          <w:tab w:val="left" w:pos="8640"/>
+        </w:tabs>
+        <w:autoSpaceDE w:val="0"/>
+        <w:autoSpaceDN w:val="0"/>
+        <w:adjustRightInd w:val="0"/>
+        <w:spacing w:after="0" w:line="240" w:lineRule="auto"/>
+        <w:rPr>
+          <w:rFonts w:ascii="Calibri" w:hAnsi="Calibri" w:cs="Arial"/>
+          <w:szCs w:val="24"/>
+        </w:rPr>
+      </w:pPr>
+      <w:r>
+        <w:rPr>
+          <w:rFonts w:ascii="Calibri" w:hAnsi="Calibri" w:cs="Arial"/>
+          <w:szCs w:val="24"/>
+        </w:rPr>
+        <w:pict>
+          <v:shape id="_x0000_i1026" type="#_x0000_t75" style="width:393.35pt;height:410.05pt">
+            <v:imagedata r:id="rId12" o:title="b"/>
+          </v:shape>
+        </w:pict>
+      </w:r>
+    </w:p>
+    <w:p>
+      <w:pPr>
+        <w:pStyle w:val="ListParagraph"/>
+        <w:widowControl w:val="0"/>
+        <w:numPr>
+          <w:ilvl w:val="0"/>
+          <w:numId w:val="14"/>
+        </w:numPr>
+        <w:tabs>
+          <w:tab w:val="left" w:pos="720"/>
+          <w:tab w:val="left" w:pos="1440"/>
+          <w:tab w:val="left" w:pos="2160"/>
+          <w:tab w:val="left" w:pos="2880"/>
+          <w:tab w:val="left" w:pos="3600"/>
+          <w:tab w:val="left" w:pos="4320"/>
+          <w:tab w:val="left" w:pos="5040"/>
+          <w:tab w:val="left" w:pos="5760"/>
+          <w:tab w:val="left" w:pos="6480"/>
+          <w:tab w:val="left" w:pos="7200"/>
+          <w:tab w:val="left" w:pos="7920"/>
+          <w:tab w:val="left" w:pos="8640"/>
+        </w:tabs>
+        <w:autoSpaceDE w:val="0"/>
+        <w:autoSpaceDN w:val="0"/>
+        <w:adjustRightInd w:val="0"/>
+        <w:spacing w:after="0" w:line="240" w:lineRule="auto"/>
+        <w:rPr>
+          <w:rFonts w:ascii="Calibri" w:hAnsi="Calibri" w:cs="Arial"/>
+          <w:szCs w:val="24"/>
+        </w:rPr>
+      </w:pPr>
+      <w:r>
+        <w:rPr>
+          <w:rFonts w:ascii="Calibri" w:hAnsi="Calibri" w:cs="Arial"/>
+          <w:szCs w:val="24"/>
+        </w:rPr>
+        <w:t>Set FCGI_CONFIG_PATH</w:t>
+      </w:r>
+      <w:r>
+        <w:rPr>
+          <w:rFonts w:ascii="Calibri" w:hAnsi="Calibri" w:cs="Arial"/>
+          <w:szCs w:val="24"/>
+        </w:rPr>
+        <w:t xml:space="preserve"> </w:t>
+      </w:r>
+      <w:r>
+        <w:rPr>
+          <w:rFonts w:ascii="Calibri" w:hAnsi="Calibri" w:cs="Arial"/>
+          <w:szCs w:val="24"/>
+        </w:rPr>
+        <w:t>property</w:t>
+      </w:r>
+      <w:r>
+        <w:rPr>
+          <w:rFonts w:ascii="Calibri" w:hAnsi="Calibri" w:cs="Arial"/>
+          <w:szCs w:val="24"/>
+        </w:rPr>
+        <w:t xml:space="preserve"> to the location of the web app *.obw</w:t>
+      </w:r>
+    </w:p>
+    <w:p>
+      <w:pPr>
+        <w:pStyle w:val="ListParagraph"/>
+        <w:widowControl w:val="0"/>
+        <w:numPr>
+          <w:ilvl w:val="0"/>
+          <w:numId w:val="14"/>
+        </w:numPr>
+        <w:tabs>
+          <w:tab w:val="left" w:pos="720"/>
+          <w:tab w:val="left" w:pos="1440"/>
+          <w:tab w:val="left" w:pos="2160"/>
+          <w:tab w:val="left" w:pos="2880"/>
+          <w:tab w:val="left" w:pos="3600"/>
+          <w:tab w:val="left" w:pos="4320"/>
+          <w:tab w:val="left" w:pos="5040"/>
+          <w:tab w:val="left" w:pos="5760"/>
+          <w:tab w:val="left" w:pos="6480"/>
+          <w:tab w:val="left" w:pos="7200"/>
+          <w:tab w:val="left" w:pos="7920"/>
+          <w:tab w:val="left" w:pos="8640"/>
+        </w:tabs>
+        <w:autoSpaceDE w:val="0"/>
+        <w:autoSpaceDN w:val="0"/>
+        <w:adjustRightInd w:val="0"/>
+        <w:spacing w:after="0" w:line="240" w:lineRule="auto"/>
+        <w:rPr>
+          <w:rFonts w:ascii="Calibri" w:hAnsi="Calibri" w:cs="Arial"/>
+          <w:szCs w:val="24"/>
+        </w:rPr>
+      </w:pPr>
+      <w:r>
+        <w:rPr>
+          <w:rFonts w:ascii="Calibri" w:hAnsi="Calibri" w:cs="Arial"/>
+          <w:noProof/>
+          <w:szCs w:val="24"/>
+        </w:rPr>
+        <w:drawing>
+          <wp:inline distT="0" distB="0" distL="0" distR="0">
+            <wp:extent cx="6791325" cy="4650105"/>
+            <wp:effectExtent l="0" t="0" r="9525" b="0"/>
+            <wp:docPr id="1" name="Picture 1" descr="C:\Users\Randy\AppData\Local\Microsoft\Windows\INetCache\Content.Word\c.png"/>
+            <wp:cNvGraphicFramePr>
+              <a:graphicFrameLocks xmlns:a="http://schemas.openxmlformats.org/drawingml/2006/main" noChangeAspect="1"/>
+            </wp:cNvGraphicFramePr>
+            <a:graphic xmlns:a="http://schemas.openxmlformats.org/drawingml/2006/main">
+              <a:graphicData uri="http://schemas.openxmlformats.org/drawingml/2006/picture">
+                <pic:pic xmlns:pic="http://schemas.openxmlformats.org/drawingml/2006/picture">
+                  <pic:nvPicPr>
+                    <pic:cNvPr id="0" name="Picture 24" descr="C:\Users\Randy\AppData\Local\Microsoft\Windows\INetCache\Content.Word\c.png"/>
+                    <pic:cNvPicPr>
+                      <a:picLocks noChangeAspect="1" noChangeArrowheads="1"/>
+                    </pic:cNvPicPr>
+                  </pic:nvPicPr>
+                  <pic:blipFill>
+                    <a:blip r:embed="rId13">
+                      <a:extLst>
+                        <a:ext uri="{28A0092B-C50C-407E-A947-70E740481C1C}">
+                          <a14:useLocalDpi xmlns:a14="http://schemas.microsoft.com/office/drawing/2010/main" val="0"/>
+                        </a:ext>
+                      </a:extLst>
+                    </a:blip>
+                    <a:srcRect/>
+                    <a:stretch>
+                      <a:fillRect/>
+                    </a:stretch>
+                  </pic:blipFill>
+                  <pic:spPr bwMode="auto">
+                    <a:xfrm>
+                      <a:off x="0" y="0"/>
+                      <a:ext cx="6791325" cy="4650105"/>
+                    </a:xfrm>
+                    <a:prstGeom prst="rect">
+                      <a:avLst/>
+                    </a:prstGeom>
+                    <a:noFill/>
+                    <a:ln>
+                      <a:noFill/>
+                    </a:ln>
+                  </pic:spPr>
+                </pic:pic>
+              </a:graphicData>
+            </a:graphic>
+          </wp:inline>
+        </w:drawing>
+      </w:r>
+    </w:p>
+    <w:p>
+      <w:pPr>
+        <w:pStyle w:val="ListParagraph"/>
+        <w:widowControl w:val="0"/>
+        <w:numPr>
+          <w:ilvl w:val="0"/>
+          <w:numId w:val="14"/>
+        </w:numPr>
+        <w:tabs>
+          <w:tab w:val="left" w:pos="720"/>
+          <w:tab w:val="left" w:pos="1440"/>
+          <w:tab w:val="left" w:pos="2160"/>
+          <w:tab w:val="left" w:pos="2880"/>
+          <w:tab w:val="left" w:pos="3600"/>
+          <w:tab w:val="left" w:pos="4320"/>
+          <w:tab w:val="left" w:pos="5040"/>
+          <w:tab w:val="left" w:pos="5760"/>
+          <w:tab w:val="left" w:pos="6480"/>
+          <w:tab w:val="left" w:pos="7200"/>
+          <w:tab w:val="left" w:pos="7920"/>
+          <w:tab w:val="left" w:pos="8640"/>
+        </w:tabs>
+        <w:autoSpaceDE w:val="0"/>
+        <w:autoSpaceDN w:val="0"/>
+        <w:adjustRightInd w:val="0"/>
+        <w:spacing w:after="0" w:line="240" w:lineRule="auto"/>
+        <w:rPr>
+          <w:rFonts w:ascii="Calibri" w:hAnsi="Calibri" w:cs="Arial"/>
+          <w:szCs w:val="24"/>
+        </w:rPr>
+      </w:pPr>
+      <w:r>
+        <w:rPr>
+          <w:rFonts w:ascii="Calibri" w:hAnsi="Calibri" w:cs="Arial"/>
+          <w:szCs w:val="24"/>
+        </w:rPr>
+        <w:t>Restart IIS</w:t>
+      </w:r>
+    </w:p>
+    <w:p>
+      <w:pPr>
+        <w:widowControl w:val="0"/>
+        <w:autoSpaceDE w:val="0"/>
+        <w:autoSpaceDN w:val="0"/>
+        <w:adjustRightInd w:val="0"/>
+        <w:spacing w:after="0" w:line="240" w:lineRule="auto"/>
+        <w:rPr>
+          <w:rFonts w:ascii="Calibri" w:hAnsi="Calibri" w:cs="Arial"/>
+          <w:szCs w:val="24"/>
+        </w:rPr>
+      </w:pPr>
+    </w:p>
+    <w:p>
+      <w:pPr>
+        <w:widowControl w:val="0"/>
+        <w:autoSpaceDE w:val="0"/>
+        <w:autoSpaceDN w:val="0"/>
+        <w:adjustRightInd w:val="0"/>
+        <w:spacing w:after="0" w:line="240" w:lineRule="auto"/>
+        <w:rPr>
+          <w:rFonts w:ascii="Calibri" w:hAnsi="Calibri" w:cs="Arial"/>
+          <w:szCs w:val="24"/>
+        </w:rPr>
+      </w:pPr>
+      <w:r>
+        <w:rPr>
+          <w:rFonts w:ascii="Calibri" w:hAnsi="Calibri" w:cs="Arial"/>
+          <w:szCs w:val="24"/>
+        </w:rPr>
+        <w:t>For OS X (10.9</w:t>
+      </w:r>
+      <w:r>
+        <w:rPr>
+          <w:rFonts w:ascii="Calibri" w:hAnsi="Calibri" w:cs="Arial"/>
+          <w:szCs w:val="24"/>
+        </w:rPr>
+        <w:t xml:space="preserve"> or greater</w:t>
+      </w:r>
+      <w:r>
+        <w:rPr>
+          <w:rFonts w:ascii="Calibri" w:hAnsi="Calibri" w:cs="Arial"/>
+          <w:szCs w:val="24"/>
+        </w:rPr>
+        <w:t>)</w:t>
+      </w:r>
+      <w:r>
+        <w:rPr>
+          <w:rFonts w:ascii="Calibri" w:hAnsi="Calibri" w:cs="Arial"/>
+          <w:szCs w:val="24"/>
+        </w:rPr>
+        <w:t>,</w:t>
+      </w:r>
+      <w:r>
+        <w:rPr>
+          <w:rFonts w:ascii="Calibri" w:hAnsi="Calibri" w:cs="Arial"/>
+          <w:szCs w:val="24"/>
+        </w:rPr>
+        <w:t xml:space="preserve"> you’ll need to install OpenSSL </w:t>
+      </w:r>
+      <w:r>
+        <w:rPr>
+          <w:rFonts w:ascii="Calibri" w:hAnsi="Calibri" w:cs="Arial"/>
+          <w:szCs w:val="24"/>
+        </w:rPr>
+        <w:t xml:space="preserve">in order to use encryption APIs as well as iODBC to enable database support. </w:t>
+      </w:r>
+      <w:r>
+        <w:rPr>
+          <w:rFonts w:ascii="Calibri" w:hAnsi="Calibri" w:cs="Arial"/>
+          <w:szCs w:val="24"/>
+        </w:rPr>
+        <w:t xml:space="preserve">Please refer to the following </w:t>
+      </w:r>
+      <w:hyperlink r:id="rId14" w:history="1">
+        <w:r>
+          <w:rPr>
+            <w:rStyle w:val="Hyperlink"/>
+            <w:rFonts w:ascii="Calibri" w:hAnsi="Calibri" w:cs="Arial"/>
+            <w:szCs w:val="24"/>
+          </w:rPr>
+          <w:t>link</w:t>
+        </w:r>
+      </w:hyperlink>
+      <w:r>
+        <w:rPr>
+          <w:rFonts w:ascii="Calibri" w:hAnsi="Calibri" w:cs="Arial"/>
+          <w:szCs w:val="24"/>
+        </w:rPr>
+        <w:t xml:space="preserve"> for</w:t>
+      </w:r>
+      <w:r>
+        <w:rPr>
+          <w:rFonts w:ascii="Calibri" w:hAnsi="Calibri" w:cs="Arial"/>
+          <w:szCs w:val="24"/>
+        </w:rPr>
+        <w:t xml:space="preserve"> OpenSSL</w:t>
+      </w:r>
+      <w:r>
+        <w:rPr>
+          <w:rFonts w:ascii="Calibri" w:hAnsi="Calibri" w:cs="Arial"/>
+          <w:szCs w:val="24"/>
+        </w:rPr>
+        <w:t xml:space="preserve"> directions</w:t>
+      </w:r>
+      <w:r>
+        <w:rPr>
+          <w:rFonts w:ascii="Calibri" w:hAnsi="Calibri" w:cs="Arial"/>
+          <w:szCs w:val="24"/>
+        </w:rPr>
+        <w:t xml:space="preserve"> and </w:t>
+      </w:r>
+      <w:r>
+        <w:rPr>
+          <w:rFonts w:ascii="Calibri" w:hAnsi="Calibri" w:cs="Arial"/>
+          <w:szCs w:val="24"/>
+        </w:rPr>
+        <w:t xml:space="preserve">this </w:t>
+      </w:r>
+      <w:hyperlink r:id="rId15" w:history="1">
+        <w:r>
+          <w:rPr>
+            <w:rStyle w:val="Hyperlink"/>
+            <w:rFonts w:ascii="Calibri" w:hAnsi="Calibri" w:cs="Arial"/>
+            <w:szCs w:val="24"/>
+          </w:rPr>
+          <w:t>link</w:t>
+        </w:r>
+      </w:hyperlink>
+      <w:r>
+        <w:rPr>
+          <w:rFonts w:ascii="Calibri" w:hAnsi="Calibri" w:cs="Arial"/>
+          <w:szCs w:val="24"/>
+        </w:rPr>
+        <w:t xml:space="preserve"> for about</w:t>
+      </w:r>
+      <w:r>
+        <w:rPr>
+          <w:rFonts w:ascii="Calibri" w:hAnsi="Calibri" w:cs="Arial"/>
+          <w:szCs w:val="24"/>
+        </w:rPr>
+        <w:t xml:space="preserve"> ODBC support</w:t>
+      </w:r>
+      <w:r>
+        <w:rPr>
+          <w:rFonts w:ascii="Calibri" w:hAnsi="Calibri" w:cs="Arial"/>
+          <w:szCs w:val="24"/>
+        </w:rPr>
+        <w:t>.</w:t>
+      </w:r>
+    </w:p>
+    <w:p>
+      <w:pPr>
+        <w:widowControl w:val="0"/>
+        <w:autoSpaceDE w:val="0"/>
+        <w:autoSpaceDN w:val="0"/>
+        <w:adjustRightInd w:val="0"/>
+        <w:spacing w:after="0" w:line="240" w:lineRule="auto"/>
+        <w:rPr>
+          <w:rFonts w:ascii="Calibri" w:hAnsi="Calibri" w:cs="Arial"/>
+          <w:szCs w:val="24"/>
+        </w:rPr>
+      </w:pPr>
+    </w:p>
+    <w:p>
+      <w:pPr>
+        <w:pStyle w:val="Heading2"/>
+        <w:rPr>
+          <w:sz w:val="24"/>
+        </w:rPr>
+      </w:pPr>
+      <w:r>
+        <w:rPr>
+          <w:sz w:val="24"/>
+        </w:rPr>
+        <w:t>Source code</w:t>
+      </w:r>
+    </w:p>
+    <w:p>
+      <w:pPr>
+        <w:widowControl w:val="0"/>
+        <w:autoSpaceDE w:val="0"/>
+        <w:autoSpaceDN w:val="0"/>
+        <w:adjustRightInd w:val="0"/>
+        <w:spacing w:after="0" w:line="240" w:lineRule="auto"/>
+        <w:rPr>
+          <w:rFonts w:ascii="Calibri" w:hAnsi="Calibri" w:cs="Arial"/>
+          <w:szCs w:val="24"/>
+        </w:rPr>
+      </w:pPr>
+      <w:r>
+        <w:rPr>
+          <w:rFonts w:ascii="Calibri" w:hAnsi="Calibri" w:cs="Arial"/>
+          <w:szCs w:val="24"/>
+        </w:rPr>
+        <w:t xml:space="preserve">The Objeck source repository is located </w:t>
+      </w:r>
+      <w:hyperlink r:id="rId16" w:history="1">
+        <w:r>
+          <w:rPr>
+            <w:rStyle w:val="Hyperlink"/>
+            <w:rFonts w:ascii="Calibri" w:hAnsi="Calibri" w:cs="Arial"/>
+            <w:szCs w:val="24"/>
+          </w:rPr>
+          <w:t>here</w:t>
+        </w:r>
+      </w:hyperlink>
+      <w:r>
+        <w:rPr>
+          <w:rFonts w:ascii="Calibri" w:hAnsi="Calibri" w:cs="Arial"/>
+          <w:szCs w:val="24"/>
+        </w:rPr>
+        <w:t xml:space="preserve"> </w:t>
+      </w:r>
+      <w:r>
+        <w:rPr>
+          <w:rFonts w:ascii="Calibri" w:hAnsi="Calibri" w:cs="Arial"/>
+          <w:szCs w:val="24"/>
+        </w:rPr>
+        <w:t>and the source can be fetch using the following command</w:t>
+      </w:r>
+      <w:r>
+        <w:rPr>
+          <w:rFonts w:ascii="Calibri" w:hAnsi="Calibri" w:cs="Arial"/>
+          <w:szCs w:val="24"/>
+        </w:rPr>
+        <w:t xml:space="preserve"> GIT command</w:t>
+      </w:r>
+      <w:r>
+        <w:rPr>
+          <w:rFonts w:ascii="Calibri" w:hAnsi="Calibri" w:cs="Arial"/>
+          <w:szCs w:val="24"/>
+        </w:rPr>
+        <w:t>:</w:t>
+      </w:r>
+    </w:p>
+    <w:p>
+      <w:pPr>
+        <w:pStyle w:val="ListParagraph"/>
+        <w:numPr>
+          <w:ilvl w:val="0"/>
+          <w:numId w:val="11"/>
+        </w:numPr>
+        <w:rPr>
+          <w:rFonts w:ascii="Calibri" w:hAnsi="Calibri" w:cs="Arial"/>
+          <w:szCs w:val="24"/>
+        </w:rPr>
+      </w:pPr>
+      <w:r>
+        <w:rPr>
+          <w:rFonts w:ascii="Calibri" w:hAnsi="Calibri" w:cs="Arial"/>
+          <w:szCs w:val="24"/>
+        </w:rPr>
+        <w:t>mkdir objeck</w:t>
+      </w:r>
+    </w:p>
+    <w:p>
+      <w:pPr>
+        <w:pStyle w:val="ListParagraph"/>
+        <w:numPr>
+          <w:ilvl w:val="0"/>
+          <w:numId w:val="11"/>
+        </w:numPr>
+        <w:rPr>
+          <w:rFonts w:ascii="Calibri" w:hAnsi="Calibri" w:cs="Arial"/>
+          <w:szCs w:val="24"/>
+        </w:rPr>
+      </w:pPr>
+      <w:r>
+        <w:rPr>
+          <w:rFonts w:ascii="Calibri" w:hAnsi="Calibri" w:cs="Arial"/>
+          <w:szCs w:val="24"/>
+        </w:rPr>
+        <w:t>cd objeck</w:t>
+      </w:r>
+    </w:p>
+    <w:p>
+      <w:pPr>
+        <w:pStyle w:val="ListParagraph"/>
+        <w:numPr>
+          <w:ilvl w:val="0"/>
+          <w:numId w:val="11"/>
+        </w:numPr>
+        <w:rPr>
+          <w:rFonts w:ascii="Calibri" w:hAnsi="Calibri" w:cs="Arial"/>
+          <w:szCs w:val="24"/>
+        </w:rPr>
+      </w:pPr>
+      <w:r>
+        <w:rPr>
+          <w:rFonts w:ascii="Calibri" w:hAnsi="Calibri" w:cs="Arial"/>
+          <w:szCs w:val="24"/>
+        </w:rPr>
+        <w:t>git init</w:t>
+      </w:r>
+    </w:p>
+    <w:p>
+      <w:pPr>
+        <w:pStyle w:val="ListParagraph"/>
+        <w:numPr>
+          <w:ilvl w:val="0"/>
+          <w:numId w:val="11"/>
+        </w:numPr>
+        <w:rPr>
+          <w:rFonts w:ascii="Calibri" w:hAnsi="Calibri" w:cs="Arial"/>
+          <w:szCs w:val="24"/>
+        </w:rPr>
+      </w:pPr>
+      <w:r>
+        <w:rPr>
+          <w:rFonts w:ascii="Calibri" w:hAnsi="Calibri" w:cs="Arial"/>
+          <w:szCs w:val="24"/>
+        </w:rPr>
+        <w:t>git clone https://github.com/objeck/objeck-lang.git</w:t>
+      </w:r>
+    </w:p>
+    <w:p>
+      <w:pPr>
+        <w:widowControl w:val="0"/>
+        <w:tabs>
+          <w:tab w:val="left" w:pos="720"/>
+          <w:tab w:val="left" w:pos="1440"/>
+          <w:tab w:val="left" w:pos="2160"/>
+          <w:tab w:val="left" w:pos="2880"/>
+          <w:tab w:val="left" w:pos="3600"/>
+          <w:tab w:val="left" w:pos="4320"/>
+          <w:tab w:val="left" w:pos="5040"/>
+          <w:tab w:val="left" w:pos="5760"/>
+          <w:tab w:val="left" w:pos="6480"/>
+          <w:tab w:val="left" w:pos="7200"/>
+          <w:tab w:val="left" w:pos="7920"/>
+          <w:tab w:val="left" w:pos="8640"/>
+        </w:tabs>
+        <w:autoSpaceDE w:val="0"/>
+        <w:autoSpaceDN w:val="0"/>
+        <w:adjustRightInd w:val="0"/>
+        <w:spacing w:after="0" w:line="240" w:lineRule="auto"/>
+        <w:rPr>
+          <w:rFonts w:ascii="Calibri" w:hAnsi="Calibri" w:cs="Arial"/>
           <w:b/>
           <w:bCs/>
           <w:iCs/>
@@ -2017,7 +2167,7 @@
         </w:rPr>
         <w:t xml:space="preserve">On Windows, the ODBC driver must be a 32-bit driver for </w:t>
       </w:r>
-      <w:hyperlink r:id="rId13" w:history="1">
+      <w:hyperlink r:id="rId17" w:history="1">
         <w:r>
           <w:rPr>
             <w:rStyle w:val="Hyperlink"/>
@@ -2059,23 +2209,7 @@
           <w:rFonts w:ascii="Calibri" w:hAnsi="Calibri" w:cs="Arial"/>
           <w:szCs w:val="24"/>
         </w:rPr>
-        <w:t xml:space="preserve">Some </w:t>
-      </w:r>
-      <w:proofErr w:type="spellStart"/>
-      <w:r>
-        <w:rPr>
-          <w:rFonts w:ascii="Calibri" w:hAnsi="Calibri" w:cs="Arial"/>
-          <w:szCs w:val="24"/>
-        </w:rPr>
-        <w:t>Redhat</w:t>
-      </w:r>
-      <w:proofErr w:type="spellEnd"/>
-      <w:r>
-        <w:rPr>
-          <w:rFonts w:ascii="Calibri" w:hAnsi="Calibri" w:cs="Arial"/>
-          <w:szCs w:val="24"/>
-        </w:rPr>
-        <w:t xml:space="preserve"> based</w:t>
+        <w:t>Some Redhat based</w:t>
       </w:r>
       <w:r>
         <w:rPr>
@@ -2186,7 +2320,7 @@
         </w:rPr>
         <w:t xml:space="preserve">Send an </w:t>
       </w:r>
-      <w:hyperlink r:id="rId14" w:history="1">
+      <w:hyperlink r:id="rId18" w:history="1">
         <w:r>
           <w:rPr>
             <w:rStyle w:val="Hyperlink"/>
@@ -2615,6 +2749,87 @@
     </w:lvl>
   </w:abstractNum>
   <w:abstractNum w:abstractNumId="5" w15:restartNumberingAfterBreak="0">
+    <w:nsid w:val="0FF438C6"/>
+    <w:multiLevelType w:val="hybridMultilevel"/>
+    <w:tmpl w:val="6CD8372C"/>
+    <w:lvl w:ilvl="0" w:tplc="04090001">
+      <w:start w:val="1"/>
+      <w:numFmt w:val="bullet"/>
+      <w:lvlText w:val=""/>
+      <w:lvlJc w:val="left"/>
+      <w:pPr>
+        <w:ind w:left="720" w:hanging="360"/>
+      </w:pPr>
+      <w:rPr>
+        <w:rFonts w:ascii="Symbol" w:hAnsi="Symbol" w:hint="default"/>
+      </w:rPr>
+    </w:lvl>
+    <w:lvl w:ilvl="1" w:tplc="FFFFFFFF">
+      <w:numFmt w:val="decimal"/>
+      <w:lvlText w:val=""/>
+      <w:lvlJc w:val="left"/>
+      <w:rPr>
+        <w:rFonts w:cs="Times New Roman"/>
+      </w:rPr>
+    </w:lvl>
+    <w:lvl w:ilvl="2" w:tplc="FFFFFFFF">
+      <w:numFmt w:val="decimal"/>
+      <w:lvlText w:val=""/>
+      <w:lvlJc w:val="left"/>
+      <w:rPr>
+        <w:rFonts w:cs="Times New Roman"/>
+      </w:rPr>
+    </w:lvl>
+    <w:lvl w:ilvl="3" w:tplc="FFFFFFFF">
+      <w:numFmt w:val="decimal"/>
+      <w:lvlText w:val=""/>
+      <w:lvlJc w:val="left"/>
+      <w:rPr>
+        <w:rFonts w:cs="Times New Roman"/>
+      </w:rPr>
+    </w:lvl>
+    <w:lvl w:ilvl="4" w:tplc="FFFFFFFF">
+      <w:numFmt w:val="decimal"/>
+      <w:lvlText w:val=""/>
+      <w:lvlJc w:val="left"/>
+      <w:rPr>
+        <w:rFonts w:cs="Times New Roman"/>
+      </w:rPr>
+    </w:lvl>
+    <w:lvl w:ilvl="5" w:tplc="FFFFFFFF">
+      <w:numFmt w:val="decimal"/>
+      <w:lvlText w:val=""/>
+      <w:lvlJc w:val="left"/>
+      <w:rPr>
+        <w:rFonts w:cs="Times New Roman"/>
+      </w:rPr>
+    </w:lvl>
+    <w:lvl w:ilvl="6" w:tplc="FFFFFFFF">
+      <w:numFmt w:val="decimal"/>
+      <w:lvlText w:val=""/>
+      <w:lvlJc w:val="left"/>
+      <w:rPr>
+        <w:rFonts w:cs="Times New Roman"/>
+      </w:rPr>
+    </w:lvl>
+    <w:lvl w:ilvl="7" w:tplc="FFFFFFFF">
+      <w:numFmt w:val="decimal"/>
+      <w:lvlText w:val=""/>
+      <w:lvlJc w:val="left"/>
+      <w:rPr>
+        <w:rFonts w:cs="Times New Roman"/>
+      </w:rPr>
+    </w:lvl>
+    <w:lvl w:ilvl="8" w:tplc="FFFFFFFF">
+      <w:numFmt w:val="decimal"/>
+      <w:lvlText w:val=""/>
+      <w:lvlJc w:val="left"/>
+      <w:rPr>
+        <w:rFonts w:cs="Times New Roman"/>
+      </w:rPr>
+    </w:lvl>
+  </w:abstractNum>
+  <w:abstractNum w:abstractNumId="6" w15:restartNumberingAfterBreak="0">
     <w:nsid w:val="127F5810"/>
     <w:multiLevelType w:val="hybridMultilevel"/>
     <w:tmpl w:val="2E2E1246"/>
@@ -2727,7 +2942,7 @@
       </w:rPr>
     </w:lvl>
   </w:abstractNum>
-  <w:abstractNum w:abstractNumId="6" w15:restartNumberingAfterBreak="0">
+  <w:abstractNum w:abstractNumId="7" w15:restartNumberingAfterBreak="0">
     <w:nsid w:val="274700FB"/>
     <w:multiLevelType w:val="hybridMultilevel"/>
     <w:tmpl w:val="929C15BA"/>
@@ -2840,7 +3055,7 @@
       </w:rPr>
     </w:lvl>
   </w:abstractNum>
-  <w:abstractNum w:abstractNumId="7" w15:restartNumberingAfterBreak="0">
+  <w:abstractNum w:abstractNumId="8" w15:restartNumberingAfterBreak="0">
     <w:nsid w:val="3448758C"/>
     <w:multiLevelType w:val="multilevel"/>
     <w:tmpl w:val="0409001F"/>
@@ -2926,7 +3141,7 @@
       </w:pPr>
     </w:lvl>
   </w:abstractNum>
-  <w:abstractNum w:abstractNumId="8" w15:restartNumberingAfterBreak="0">
+  <w:abstractNum w:abstractNumId="9" w15:restartNumberingAfterBreak="0">
     <w:nsid w:val="36756E53"/>
     <w:multiLevelType w:val="hybridMultilevel"/>
     <w:tmpl w:val="749E4D68"/>
@@ -3039,7 +3254,7 @@
       </w:rPr>
     </w:lvl>
   </w:abstractNum>
-  <w:abstractNum w:abstractNumId="9" w15:restartNumberingAfterBreak="0">
+  <w:abstractNum w:abstractNumId="10" w15:restartNumberingAfterBreak="0">
     <w:nsid w:val="382651C5"/>
     <w:multiLevelType w:val="hybridMultilevel"/>
     <w:tmpl w:val="B4E89ECA"/>
@@ -3128,7 +3343,7 @@
       </w:pPr>
     </w:lvl>
   </w:abstractNum>
-  <w:abstractNum w:abstractNumId="10" w15:restartNumberingAfterBreak="0">
+  <w:abstractNum w:abstractNumId="11" w15:restartNumberingAfterBreak="0">
     <w:nsid w:val="38A26116"/>
     <w:multiLevelType w:val="hybridMultilevel"/>
     <w:tmpl w:val="1F64B2B4"/>
@@ -3241,7 +3456,7 @@
       </w:rPr>
     </w:lvl>
   </w:abstractNum>
-  <w:abstractNum w:abstractNumId="11" w15:restartNumberingAfterBreak="0">
+  <w:abstractNum w:abstractNumId="12" w15:restartNumberingAfterBreak="0">
     <w:nsid w:val="687221DC"/>
     <w:multiLevelType w:val="hybridMultilevel"/>
     <w:tmpl w:val="6B9CE232"/>
@@ -3352,6 +3567,95 @@
       <w:rPr>
         <w:rFonts w:ascii="Wingdings" w:hAnsi="Wingdings" w:hint="default"/>
       </w:rPr>
+    </w:lvl>
+  </w:abstractNum>
+  <w:abstractNum w:abstractNumId="13" w15:restartNumberingAfterBreak="0">
+    <w:nsid w:val="77066D83"/>
+    <w:multiLevelType w:val="hybridMultilevel"/>
+    <w:tmpl w:val="11D46D1C"/>
+    <w:lvl w:ilvl="0" w:tplc="04090001">
+      <w:start w:val="1"/>
+      <w:numFmt w:val="bullet"/>
+      <w:lvlText w:val=""/>
+      <w:lvlJc w:val="left"/>
+      <w:pPr>
+        <w:ind w:left="720" w:hanging="360"/>
+      </w:pPr>
+      <w:rPr>
+        <w:rFonts w:ascii="Symbol" w:hAnsi="Symbol" w:hint="default"/>
+      </w:rPr>
+    </w:lvl>
+    <w:lvl w:ilvl="1" w:tplc="04090019" w:tentative="1">
+      <w:start w:val="1"/>
+      <w:numFmt w:val="lowerLetter"/>
+      <w:lvlText w:val="%2."/>
+      <w:lvlJc w:val="left"/>
+      <w:pPr>
+        <w:ind w:left="1440" w:hanging="360"/>
+      </w:pPr>
+    </w:lvl>
+    <w:lvl w:ilvl="2" w:tplc="0409001B" w:tentative="1">
+      <w:start w:val="1"/>
+      <w:numFmt w:val="lowerRoman"/>
+      <w:lvlText w:val="%3."/>
+      <w:lvlJc w:val="right"/>
+      <w:pPr>
+        <w:ind w:left="2160" w:hanging="180"/>
+      </w:pPr>
+    </w:lvl>
+    <w:lvl w:ilvl="3" w:tplc="0409000F" w:tentative="1">
+      <w:start w:val="1"/>
+      <w:numFmt w:val="decimal"/>
+      <w:lvlText w:val="%4."/>
+      <w:lvlJc w:val="left"/>
+      <w:pPr>
+        <w:ind w:left="2880" w:hanging="360"/>
+      </w:pPr>
+    </w:lvl>
+    <w:lvl w:ilvl="4" w:tplc="04090019" w:tentative="1">
+      <w:start w:val="1"/>
+      <w:numFmt w:val="lowerLetter"/>
+      <w:lvlText w:val="%5."/>
+      <w:lvlJc w:val="left"/>
+      <w:pPr>
+        <w:ind w:left="3600" w:hanging="360"/>
+      </w:pPr>
+    </w:lvl>
+    <w:lvl w:ilvl="5" w:tplc="0409001B" w:tentative="1">
+      <w:start w:val="1"/>
+      <w:numFmt w:val="lowerRoman"/>
+      <w:lvlText w:val="%6."/>
+      <w:lvlJc w:val="right"/>
+      <w:pPr>
+        <w:ind w:left="4320" w:hanging="180"/>
+      </w:pPr>
+    </w:lvl>
+    <w:lvl w:ilvl="6" w:tplc="0409000F" w:tentative="1">
+      <w:start w:val="1"/>
+      <w:numFmt w:val="decimal"/>
+      <w:lvlText w:val="%7."/>
+      <w:lvlJc w:val="left"/>
+      <w:pPr>
+        <w:ind w:left="5040" w:hanging="360"/>
+      </w:pPr>
+    </w:lvl>
+    <w:lvl w:ilvl="7" w:tplc="04090019" w:tentative="1">
+      <w:start w:val="1"/>
+      <w:numFmt w:val="lowerLetter"/>
+      <w:lvlText w:val="%8."/>
+      <w:lvlJc w:val="left"/>
+      <w:pPr>
+        <w:ind w:left="5760" w:hanging="360"/>
+      </w:pPr>
+    </w:lvl>
+    <w:lvl w:ilvl="8" w:tplc="0409001B" w:tentative="1">
+      <w:start w:val="1"/>
+      <w:numFmt w:val="lowerRoman"/>
+      <w:lvlText w:val="%9."/>
+      <w:lvlJc w:val="right"/>
+      <w:pPr>
+        <w:ind w:left="6480" w:hanging="180"/>
+      </w:pPr>
     </w:lvl>
   </w:abstractNum>
   <w:num w:numId="1">
@@ -3370,25 +3674,31 @@
     <w:abstractNumId w:val="4"/>
   </w:num>
   <w:num w:numId="6">
+    <w:abstractNumId w:val="6"/>
+  </w:num>
+  <w:num w:numId="7">
+    <w:abstractNumId w:val="9"/>
+  </w:num>
+  <w:num w:numId="8">
+    <w:abstractNumId w:val="7"/>
+  </w:num>
+  <w:num w:numId="9">
+    <w:abstractNumId w:val="11"/>
+  </w:num>
+  <w:num w:numId="10">
+    <w:abstractNumId w:val="8"/>
+  </w:num>
+  <w:num w:numId="11">
+    <w:abstractNumId w:val="12"/>
+  </w:num>
+  <w:num w:numId="12">
+    <w:abstractNumId w:val="10"/>
+  </w:num>
+  <w:num w:numId="13">
     <w:abstractNumId w:val="5"/>
   </w:num>
-  <w:num w:numId="7">
-    <w:abstractNumId w:val="8"/>
-  </w:num>
-  <w:num w:numId="8">
-    <w:abstractNumId w:val="6"/>
-  </w:num>
-  <w:num w:numId="9">
-    <w:abstractNumId w:val="10"/>
-  </w:num>
-  <w:num w:numId="10">
-    <w:abstractNumId w:val="7"/>
-  </w:num>
-  <w:num w:numId="11">
-    <w:abstractNumId w:val="11"/>
-  </w:num>
-  <w:num w:numId="12">
-    <w:abstractNumId w:val="9"/>
+  <w:num w:numId="14">
+    <w:abstractNumId w:val="13"/>
   </w:num>
 </w:numbering>
 </file>
@@ -4215,4 +4525,16 @@
     </a:ext>
   </a:extLst>
 </a:theme>
+</file>
+
+<file path=customXml/item1.xml><?xml version="1.0" encoding="utf-8"?>
+<b:Sources xmlns:b="http://schemas.openxmlformats.org/officeDocument/2006/bibliography" xmlns="http://schemas.openxmlformats.org/officeDocument/2006/bibliography" SelectedStyle="\APASixthEditionOfficeOnline.xsl" StyleName="APA" Version="6"/>
+</file>
+
+<file path=customXml/itemProps1.xml><?xml version="1.0" encoding="utf-8"?>
+<ds:datastoreItem xmlns:ds="http://schemas.openxmlformats.org/officeDocument/2006/customXml" ds:itemID="{DFADC36D-9920-4ADB-97C0-1741F05760CD}">
+  <ds:schemaRefs>
+    <ds:schemaRef ds:uri="http://schemas.openxmlformats.org/officeDocument/2006/bibliography"/>
+  </ds:schemaRefs>
+</ds:datastoreItem>
 </file>
</xml_diff>

<commit_message>
updating docs for fastcgi
</commit_message>
<xml_diff>
--- a/docs/fcgi_readme.docx
+++ b/docs/fcgi_readme.docx
@@ -6,14 +6,14 @@
       <w:pPr>
         <w:pStyle w:val="Heading1"/>
         <w:rPr>
-          <w:rFonts w:ascii="AR BERKLEY" w:hAnsi="AR BERKLEY"/>
+          <w:rFonts w:ascii="Agency FB" w:hAnsi="Agency FB"/>
           <w:sz w:val="48"/>
           <w:szCs w:val="52"/>
         </w:rPr>
       </w:pPr>
       <w:r>
         <w:rPr>
-          <w:rFonts w:ascii="AR BERKLEY" w:hAnsi="AR BERKLEY"/>
+          <w:rFonts w:ascii="Agency FB" w:hAnsi="Agency FB"/>
           <w:sz w:val="48"/>
           <w:szCs w:val="52"/>
         </w:rPr>
@@ -55,51 +55,26 @@
         <w:rPr>
           <w:sz w:val="20"/>
         </w:rPr>
-        <w:t xml:space="preserve"> (FastCGI)</w:t>
+        <w:t xml:space="preserve">; </w:t>
       </w:r>
       <w:r>
         <w:rPr>
           <w:sz w:val="20"/>
         </w:rPr>
-        <w:t xml:space="preserve">; </w:t>
+        <w:t>June 16</w:t>
       </w:r>
       <w:r>
         <w:rPr>
           <w:sz w:val="20"/>
         </w:rPr>
-        <w:t>June 5</w:t>
-      </w:r>
-      <w:r>
-        <w:rPr>
-          <w:sz w:val="20"/>
-        </w:rPr>
         <w:t>, 2015</w:t>
       </w:r>
     </w:p>
     <w:p>
       <w:pPr>
-        <w:widowControl w:val="0"/>
-        <w:tabs>
-          <w:tab w:val="left" w:pos="720"/>
-          <w:tab w:val="left" w:pos="1440"/>
-          <w:tab w:val="left" w:pos="2160"/>
-          <w:tab w:val="left" w:pos="2880"/>
-          <w:tab w:val="left" w:pos="3600"/>
-          <w:tab w:val="left" w:pos="4320"/>
-          <w:tab w:val="left" w:pos="5040"/>
-          <w:tab w:val="left" w:pos="5760"/>
-          <w:tab w:val="left" w:pos="6480"/>
-          <w:tab w:val="left" w:pos="7200"/>
-          <w:tab w:val="left" w:pos="7920"/>
-          <w:tab w:val="left" w:pos="8640"/>
-        </w:tabs>
-        <w:autoSpaceDE w:val="0"/>
-        <w:autoSpaceDN w:val="0"/>
-        <w:adjustRightInd w:val="0"/>
-        <w:spacing w:after="0" w:line="240" w:lineRule="auto"/>
-        <w:rPr>
-          <w:rFonts w:ascii="Calibri" w:hAnsi="Calibri" w:cs="Arial"/>
-          <w:szCs w:val="24"/>
+        <w:pStyle w:val="Heading2"/>
+        <w:rPr>
+          <w:sz w:val="24"/>
         </w:rPr>
       </w:pPr>
     </w:p>
@@ -157,23 +132,7 @@
           <w:iCs/>
           <w:szCs w:val="24"/>
         </w:rPr>
-        <w:t>Fixed major bus in the ODBC and Date libraries</w:t>
-      </w:r>
-      <w:r>
-        <w:rPr>
-          <w:rFonts w:ascii="Calibri" w:hAnsi="Calibri" w:cs="Arial"/>
-          <w:iCs/>
-          <w:szCs w:val="24"/>
-        </w:rPr>
-        <w:t>.</w:t>
-      </w:r>
-      <w:r>
-        <w:rPr>
-          <w:rFonts w:ascii="Calibri" w:hAnsi="Calibri" w:cs="Arial"/>
-          <w:iCs/>
-          <w:szCs w:val="24"/>
-        </w:rPr>
-        <w:t xml:space="preserve"> Made enhancements to a number of existing class libraries.</w:t>
+        <w:t>Fixed major bugs in the ODBC and Date libraries. Added new classes and made enhancements to a number of existing ones.</w:t>
       </w:r>
     </w:p>
     <w:p>
@@ -280,7 +239,7 @@
           <w:iCs/>
           <w:szCs w:val="24"/>
         </w:rPr>
-        <w:t>Fixed memory leaks and error handling in the ODBC APIs</w:t>
+        <w:t>Add support for “++” and “--“ unary operations</w:t>
       </w:r>
       <w:r>
         <w:rPr>
@@ -297,25 +256,7 @@
           <w:iCs/>
           <w:szCs w:val="24"/>
         </w:rPr>
-        <w:t>(</w:t>
-      </w:r>
-      <w:r>
-        <w:rPr>
-          <w:rFonts w:ascii="Calibri" w:hAnsi="Calibri" w:cs="Arial"/>
-          <w:b/>
-          <w:iCs/>
-          <w:szCs w:val="24"/>
-        </w:rPr>
-        <w:t>bug/high</w:t>
-      </w:r>
-      <w:r>
-        <w:rPr>
-          <w:rFonts w:ascii="Calibri" w:hAnsi="Calibri" w:cs="Arial"/>
-          <w:b/>
-          <w:iCs/>
-          <w:szCs w:val="24"/>
-        </w:rPr>
-        <w:t>)</w:t>
+        <w:t>(new)</w:t>
       </w:r>
     </w:p>
     <w:p>
@@ -356,15 +297,7 @@
           <w:iCs/>
           <w:szCs w:val="24"/>
         </w:rPr>
-        <w:t xml:space="preserve">Fixed </w:t>
-      </w:r>
-      <w:r>
-        <w:rPr>
-          <w:rFonts w:ascii="Calibri" w:hAnsi="Calibri" w:cs="Arial"/>
-          <w:iCs/>
-          <w:szCs w:val="24"/>
-        </w:rPr>
-        <w:t>cross platform bugs in the ‘System.Time.Date’ class</w:t>
+        <w:t>Added the “Sytem.IO.File.Logger” class</w:t>
       </w:r>
       <w:r>
         <w:rPr>
@@ -381,34 +314,7 @@
           <w:iCs/>
           <w:szCs w:val="24"/>
         </w:rPr>
-        <w:t>(</w:t>
-      </w:r>
-      <w:r>
-        <w:rPr>
-          <w:rFonts w:ascii="Calibri" w:hAnsi="Calibri" w:cs="Arial"/>
-          <w:b/>
-          <w:iCs/>
-          <w:szCs w:val="24"/>
-        </w:rPr>
-        <w:t>bug/</w:t>
-      </w:r>
-      <w:r>
-        <w:rPr>
-          <w:rFonts w:ascii="Calibri" w:hAnsi="Calibri" w:cs="Arial"/>
-          <w:b/>
-          <w:iCs/>
-          <w:szCs w:val="24"/>
-        </w:rPr>
-        <w:t>high</w:t>
-      </w:r>
-      <w:r>
-        <w:rPr>
-          <w:rFonts w:ascii="Calibri" w:hAnsi="Calibri" w:cs="Arial"/>
-          <w:b/>
-          <w:iCs/>
-          <w:szCs w:val="24"/>
-        </w:rPr>
-        <w:t>)</w:t>
+        <w:t>(new)</w:t>
       </w:r>
     </w:p>
     <w:p>
@@ -439,32 +345,35 @@
         <w:spacing w:after="0" w:line="240" w:lineRule="auto"/>
         <w:rPr>
           <w:rFonts w:ascii="Calibri" w:hAnsi="Calibri" w:cs="Arial"/>
+          <w:iCs/>
+          <w:szCs w:val="24"/>
+        </w:rPr>
+      </w:pPr>
+      <w:r>
+        <w:rPr>
+          <w:rFonts w:ascii="Calibri" w:hAnsi="Calibri" w:cs="Arial"/>
+          <w:iCs/>
+          <w:szCs w:val="24"/>
+        </w:rPr>
+        <w:t xml:space="preserve">Made enhancements to the “System.String” and “CSV.CsvTable” classes </w:t>
+      </w:r>
+      <w:r>
+        <w:rPr>
+          <w:rFonts w:ascii="Calibri" w:hAnsi="Calibri" w:cs="Arial"/>
           <w:b/>
           <w:iCs/>
           <w:szCs w:val="24"/>
         </w:rPr>
-      </w:pPr>
-      <w:r>
-        <w:rPr>
-          <w:rFonts w:ascii="Calibri" w:hAnsi="Calibri" w:cs="Arial"/>
-          <w:iCs/>
-          <w:szCs w:val="24"/>
-        </w:rPr>
-        <w:t xml:space="preserve">Made enhancements to the ‘String’ and ‘CsvTable’ classes </w:t>
-      </w:r>
-      <w:r>
-        <w:rPr>
-          <w:rFonts w:ascii="Calibri" w:hAnsi="Calibri" w:cs="Arial"/>
-          <w:b/>
-          <w:iCs/>
-          <w:szCs w:val="24"/>
-        </w:rPr>
         <w:t>(new)</w:t>
       </w:r>
     </w:p>
     <w:p>
       <w:pPr>
         <w:widowControl w:val="0"/>
+        <w:numPr>
+          <w:ilvl w:val="0"/>
+          <w:numId w:val="10"/>
+        </w:numPr>
         <w:tabs>
           <w:tab w:val="left" w:pos="220"/>
           <w:tab w:val="left" w:pos="720"/>
@@ -486,143 +395,28 @@
         <w:spacing w:after="0" w:line="240" w:lineRule="auto"/>
         <w:rPr>
           <w:rFonts w:ascii="Calibri" w:hAnsi="Calibri" w:cs="Arial"/>
-          <w:szCs w:val="24"/>
-        </w:rPr>
-      </w:pPr>
-    </w:p>
-    <w:p>
-      <w:pPr>
-        <w:rPr>
-          <w:sz w:val="20"/>
-        </w:rPr>
-      </w:pPr>
-      <w:r>
-        <w:rPr>
-          <w:sz w:val="20"/>
-        </w:rPr>
-        <w:t xml:space="preserve">Please refer to the </w:t>
-      </w:r>
-      <w:hyperlink r:id="rId6" w:history="1">
-        <w:r>
-          <w:rPr>
-            <w:rStyle w:val="Hyperlink"/>
-            <w:sz w:val="20"/>
-          </w:rPr>
-          <w:t>project website</w:t>
-        </w:r>
-      </w:hyperlink>
-      <w:r>
-        <w:rPr>
-          <w:sz w:val="20"/>
-        </w:rPr>
-        <w:t xml:space="preserve"> for additional i</w:t>
-      </w:r>
-      <w:r>
-        <w:rPr>
-          <w:sz w:val="20"/>
-        </w:rPr>
-        <w:t xml:space="preserve">nformation about the language. </w:t>
-      </w:r>
-      <w:r>
-        <w:rPr>
-          <w:sz w:val="20"/>
-        </w:rPr>
-        <w:t>The Programmer’s Guide is located the “doc” directory.</w:t>
-      </w:r>
-      <w:r>
-        <w:rPr>
-          <w:sz w:val="20"/>
-        </w:rPr>
-        <w:t xml:space="preserve"> </w:t>
-      </w:r>
-      <w:r>
-        <w:rPr>
-          <w:sz w:val="20"/>
-        </w:rPr>
-        <w:t xml:space="preserve">Additional examples are available on the </w:t>
-      </w:r>
-      <w:hyperlink r:id="rId7" w:history="1">
-        <w:r>
-          <w:rPr>
-            <w:rStyle w:val="Hyperlink"/>
-            <w:sz w:val="20"/>
-          </w:rPr>
-          <w:t>Rosetta Code website</w:t>
-        </w:r>
-      </w:hyperlink>
-      <w:r>
-        <w:rPr>
-          <w:sz w:val="20"/>
-        </w:rPr>
-        <w:t>.</w:t>
-      </w:r>
-      <w:r>
-        <w:rPr>
-          <w:sz w:val="20"/>
-        </w:rPr>
-        <w:t xml:space="preserve"> </w:t>
-      </w:r>
-      <w:r>
-        <w:rPr>
-          <w:sz w:val="20"/>
-        </w:rPr>
-        <w:t xml:space="preserve">Please submit bugs to </w:t>
-      </w:r>
-      <w:hyperlink r:id="rId8" w:history="1">
-        <w:r>
-          <w:rPr>
-            <w:rStyle w:val="Hyperlink"/>
-            <w:sz w:val="20"/>
-          </w:rPr>
-          <w:t>objeck@gmail.com</w:t>
-        </w:r>
-      </w:hyperlink>
-      <w:hyperlink r:id="rId9" w:history="1"/>
-      <w:hyperlink r:id="rId10" w:history="1"/>
-      <w:r>
-        <w:rPr>
-          <w:sz w:val="20"/>
-        </w:rPr>
-        <w:t>, bug reports are greatly appreciated!!</w:t>
-      </w:r>
-    </w:p>
-    <w:p>
-      <w:pPr>
-        <w:widowControl w:val="0"/>
-        <w:autoSpaceDE w:val="0"/>
-        <w:autoSpaceDN w:val="0"/>
-        <w:adjustRightInd w:val="0"/>
-        <w:spacing w:after="0" w:line="240" w:lineRule="auto"/>
-        <w:rPr>
-          <w:rFonts w:ascii="Calibri" w:hAnsi="Calibri" w:cs="Arial"/>
-          <w:szCs w:val="24"/>
-        </w:rPr>
-      </w:pPr>
-    </w:p>
-    <w:p>
-      <w:pPr>
-        <w:pStyle w:val="Heading2"/>
-        <w:rPr>
-          <w:sz w:val="24"/>
-        </w:rPr>
-      </w:pPr>
-      <w:r>
-        <w:rPr>
-          <w:sz w:val="24"/>
-        </w:rPr>
-        <w:t>Package d</w:t>
-      </w:r>
-      <w:r>
-        <w:rPr>
-          <w:sz w:val="24"/>
-        </w:rPr>
-        <w:t>irectories</w:t>
-      </w:r>
-    </w:p>
-    <w:p>
-      <w:pPr>
-        <w:widowControl w:val="0"/>
+          <w:iCs/>
+          <w:szCs w:val="24"/>
+        </w:rPr>
+      </w:pPr>
+      <w:r>
+        <w:rPr>
+          <w:rFonts w:ascii="Calibri" w:hAnsi="Calibri" w:cs="Arial"/>
+          <w:iCs/>
+          <w:szCs w:val="24"/>
+        </w:rPr>
+        <w:t>Updated the “Sytem.IO.File.FileWriter” class</w:t>
+      </w:r>
+    </w:p>
+    <w:p>
+      <w:pPr>
+        <w:widowControl w:val="0"/>
+        <w:numPr>
+          <w:ilvl w:val="0"/>
+          <w:numId w:val="10"/>
+        </w:numPr>
         <w:tabs>
+          <w:tab w:val="left" w:pos="220"/>
           <w:tab w:val="left" w:pos="720"/>
           <w:tab w:val="left" w:pos="1440"/>
           <w:tab w:val="left" w:pos="2160"/>
@@ -642,97 +436,217 @@
         <w:spacing w:after="0" w:line="240" w:lineRule="auto"/>
         <w:rPr>
           <w:rFonts w:ascii="Calibri" w:hAnsi="Calibri" w:cs="Arial"/>
-          <w:szCs w:val="24"/>
-        </w:rPr>
-      </w:pPr>
-      <w:r>
-        <w:rPr>
-          <w:rFonts w:ascii="Calibri" w:hAnsi="Calibri" w:cs="Arial"/>
-          <w:szCs w:val="24"/>
-        </w:rPr>
-        <w:t xml:space="preserve">bin/ – compiler, and </w:t>
-      </w:r>
-      <w:r>
-        <w:rPr>
-          <w:rFonts w:ascii="Calibri" w:hAnsi="Calibri" w:cs="Arial"/>
-          <w:szCs w:val="24"/>
-        </w:rPr>
-        <w:t xml:space="preserve">FastCGI </w:t>
-      </w:r>
-      <w:r>
-        <w:rPr>
-          <w:rFonts w:ascii="Calibri" w:hAnsi="Calibri" w:cs="Arial"/>
-          <w:szCs w:val="24"/>
-        </w:rPr>
-        <w:t xml:space="preserve">VM </w:t>
-      </w:r>
-    </w:p>
-    <w:p>
-      <w:pPr>
-        <w:widowControl w:val="0"/>
-        <w:autoSpaceDE w:val="0"/>
-        <w:autoSpaceDN w:val="0"/>
-        <w:adjustRightInd w:val="0"/>
-        <w:spacing w:after="0" w:line="240" w:lineRule="auto"/>
-        <w:rPr>
-          <w:rFonts w:ascii="Calibri" w:hAnsi="Calibri" w:cs="Arial"/>
-          <w:szCs w:val="24"/>
-        </w:rPr>
-      </w:pPr>
-      <w:r>
-        <w:rPr>
-          <w:rFonts w:ascii="Calibri" w:hAnsi="Calibri" w:cs="Arial"/>
-          <w:szCs w:val="24"/>
-        </w:rPr>
-        <w:t xml:space="preserve">examples/ </w:t>
-      </w:r>
-      <w:r>
-        <w:rPr>
-          <w:rFonts w:ascii="Calibri" w:hAnsi="Calibri" w:cs="Arial"/>
-          <w:szCs w:val="24"/>
-        </w:rPr>
-        <w:t>–</w:t>
-      </w:r>
-      <w:r>
-        <w:rPr>
-          <w:rFonts w:ascii="Calibri" w:hAnsi="Calibri" w:cs="Arial"/>
-          <w:szCs w:val="24"/>
-        </w:rPr>
-        <w:t xml:space="preserve"> source code examples</w:t>
-      </w:r>
-    </w:p>
-    <w:p>
-      <w:pPr>
-        <w:widowControl w:val="0"/>
-        <w:autoSpaceDE w:val="0"/>
-        <w:autoSpaceDN w:val="0"/>
-        <w:adjustRightInd w:val="0"/>
-        <w:spacing w:after="0" w:line="240" w:lineRule="auto"/>
-        <w:rPr>
-          <w:rFonts w:ascii="Calibri" w:hAnsi="Calibri" w:cs="Arial"/>
-          <w:szCs w:val="24"/>
-        </w:rPr>
-      </w:pPr>
-      <w:r>
-        <w:rPr>
-          <w:rFonts w:ascii="Calibri" w:hAnsi="Calibri" w:cs="Arial"/>
-          <w:szCs w:val="24"/>
-        </w:rPr>
-        <w:t xml:space="preserve">lib/ – native runtime library support for add-on packages </w:t>
-      </w:r>
-    </w:p>
-    <w:p>
-      <w:pPr>
-        <w:widowControl w:val="0"/>
-        <w:autoSpaceDE w:val="0"/>
-        <w:autoSpaceDN w:val="0"/>
-        <w:adjustRightInd w:val="0"/>
-        <w:spacing w:after="0" w:line="240" w:lineRule="auto"/>
-        <w:rPr>
-          <w:rFonts w:ascii="Calibri" w:hAnsi="Calibri" w:cs="Arial"/>
-          <w:szCs w:val="24"/>
-        </w:rPr>
-      </w:pPr>
+          <w:iCs/>
+          <w:szCs w:val="24"/>
+        </w:rPr>
+      </w:pPr>
+      <w:r>
+        <w:rPr>
+          <w:rFonts w:ascii="Calibri" w:hAnsi="Calibri" w:cs="Arial"/>
+          <w:iCs/>
+          <w:szCs w:val="24"/>
+        </w:rPr>
+        <w:t>Fixed bug and memory leaks in the ODBC bundle</w:t>
+      </w:r>
+      <w:r>
+        <w:rPr>
+          <w:rFonts w:ascii="Calibri" w:hAnsi="Calibri" w:cs="Arial"/>
+          <w:iCs/>
+          <w:szCs w:val="24"/>
+        </w:rPr>
+        <w:t xml:space="preserve"> </w:t>
+      </w:r>
+      <w:r>
+        <w:rPr>
+          <w:rFonts w:ascii="Calibri" w:hAnsi="Calibri" w:cs="Arial"/>
+          <w:b/>
+          <w:iCs/>
+          <w:szCs w:val="24"/>
+        </w:rPr>
+        <w:t>(</w:t>
+      </w:r>
+      <w:r>
+        <w:rPr>
+          <w:rFonts w:ascii="Calibri" w:hAnsi="Calibri" w:cs="Arial"/>
+          <w:b/>
+          <w:iCs/>
+          <w:szCs w:val="24"/>
+        </w:rPr>
+        <w:t>bug/high</w:t>
+      </w:r>
+      <w:r>
+        <w:rPr>
+          <w:rFonts w:ascii="Calibri" w:hAnsi="Calibri" w:cs="Arial"/>
+          <w:b/>
+          <w:iCs/>
+          <w:szCs w:val="24"/>
+        </w:rPr>
+        <w:t>)</w:t>
+      </w:r>
+    </w:p>
+    <w:p>
+      <w:pPr>
+        <w:widowControl w:val="0"/>
+        <w:numPr>
+          <w:ilvl w:val="0"/>
+          <w:numId w:val="10"/>
+        </w:numPr>
+        <w:tabs>
+          <w:tab w:val="left" w:pos="220"/>
+          <w:tab w:val="left" w:pos="720"/>
+          <w:tab w:val="left" w:pos="1440"/>
+          <w:tab w:val="left" w:pos="2160"/>
+          <w:tab w:val="left" w:pos="2880"/>
+          <w:tab w:val="left" w:pos="3600"/>
+          <w:tab w:val="left" w:pos="4320"/>
+          <w:tab w:val="left" w:pos="5040"/>
+          <w:tab w:val="left" w:pos="5760"/>
+          <w:tab w:val="left" w:pos="6480"/>
+          <w:tab w:val="left" w:pos="7200"/>
+          <w:tab w:val="left" w:pos="7920"/>
+          <w:tab w:val="left" w:pos="8640"/>
+        </w:tabs>
+        <w:autoSpaceDE w:val="0"/>
+        <w:autoSpaceDN w:val="0"/>
+        <w:adjustRightInd w:val="0"/>
+        <w:spacing w:after="0" w:line="240" w:lineRule="auto"/>
+        <w:rPr>
+          <w:rFonts w:ascii="Calibri" w:hAnsi="Calibri" w:cs="Arial"/>
+          <w:iCs/>
+          <w:szCs w:val="24"/>
+        </w:rPr>
+      </w:pPr>
+      <w:r>
+        <w:rPr>
+          <w:rFonts w:ascii="Calibri" w:hAnsi="Calibri" w:cs="Arial"/>
+          <w:iCs/>
+          <w:szCs w:val="24"/>
+        </w:rPr>
+        <w:t>Fixed compatibility bugs in the “System.Time.Date” class</w:t>
+      </w:r>
+      <w:r>
+        <w:rPr>
+          <w:rFonts w:ascii="Calibri" w:hAnsi="Calibri" w:cs="Arial"/>
+          <w:iCs/>
+          <w:szCs w:val="24"/>
+        </w:rPr>
+        <w:t xml:space="preserve"> </w:t>
+      </w:r>
+      <w:r>
+        <w:rPr>
+          <w:rFonts w:ascii="Calibri" w:hAnsi="Calibri" w:cs="Arial"/>
+          <w:b/>
+          <w:iCs/>
+          <w:szCs w:val="24"/>
+        </w:rPr>
+        <w:t>(</w:t>
+      </w:r>
+      <w:r>
+        <w:rPr>
+          <w:rFonts w:ascii="Calibri" w:hAnsi="Calibri" w:cs="Arial"/>
+          <w:b/>
+          <w:iCs/>
+          <w:szCs w:val="24"/>
+        </w:rPr>
+        <w:t>bug/high</w:t>
+      </w:r>
+      <w:r>
+        <w:rPr>
+          <w:rFonts w:ascii="Calibri" w:hAnsi="Calibri" w:cs="Arial"/>
+          <w:b/>
+          <w:iCs/>
+          <w:szCs w:val="24"/>
+        </w:rPr>
+        <w:t>)</w:t>
+      </w:r>
+    </w:p>
+    <w:p>
+      <w:pPr>
+        <w:widowControl w:val="0"/>
+        <w:tabs>
+          <w:tab w:val="left" w:pos="220"/>
+          <w:tab w:val="left" w:pos="720"/>
+          <w:tab w:val="left" w:pos="1440"/>
+          <w:tab w:val="left" w:pos="2160"/>
+          <w:tab w:val="left" w:pos="2880"/>
+          <w:tab w:val="left" w:pos="3600"/>
+          <w:tab w:val="left" w:pos="4320"/>
+          <w:tab w:val="left" w:pos="5040"/>
+          <w:tab w:val="left" w:pos="5760"/>
+          <w:tab w:val="left" w:pos="6480"/>
+          <w:tab w:val="left" w:pos="7200"/>
+          <w:tab w:val="left" w:pos="7920"/>
+          <w:tab w:val="left" w:pos="8640"/>
+        </w:tabs>
+        <w:autoSpaceDE w:val="0"/>
+        <w:autoSpaceDN w:val="0"/>
+        <w:adjustRightInd w:val="0"/>
+        <w:spacing w:after="0" w:line="240" w:lineRule="auto"/>
+        <w:rPr>
+          <w:rFonts w:ascii="Calibri" w:hAnsi="Calibri" w:cs="Arial"/>
+          <w:szCs w:val="24"/>
+        </w:rPr>
+      </w:pPr>
+    </w:p>
+    <w:p>
+      <w:pPr>
+        <w:rPr>
+          <w:sz w:val="20"/>
+        </w:rPr>
+      </w:pPr>
+      <w:r>
+        <w:rPr>
+          <w:sz w:val="20"/>
+        </w:rPr>
+        <w:t xml:space="preserve">Please refer to the </w:t>
+      </w:r>
+      <w:hyperlink r:id="rId6" w:history="1">
+        <w:r>
+          <w:rPr>
+            <w:rStyle w:val="Hyperlink"/>
+            <w:sz w:val="20"/>
+          </w:rPr>
+          <w:t>project website</w:t>
+        </w:r>
+      </w:hyperlink>
+      <w:r>
+        <w:rPr>
+          <w:sz w:val="20"/>
+        </w:rPr>
+        <w:t xml:space="preserve"> for additional information about the language. The Programmer’s Guide is located the “doc” directory. Additional examples are available on the </w:t>
+      </w:r>
+      <w:hyperlink r:id="rId7" w:history="1">
+        <w:r>
+          <w:rPr>
+            <w:rStyle w:val="Hyperlink"/>
+            <w:sz w:val="20"/>
+          </w:rPr>
+          <w:t>Rosetta Code website</w:t>
+        </w:r>
+      </w:hyperlink>
+      <w:r>
+        <w:rPr>
+          <w:sz w:val="20"/>
+        </w:rPr>
+        <w:t xml:space="preserve">. Please submit bugs to </w:t>
+      </w:r>
+      <w:hyperlink r:id="rId8" w:history="1">
+        <w:r>
+          <w:rPr>
+            <w:rStyle w:val="Hyperlink"/>
+            <w:sz w:val="20"/>
+          </w:rPr>
+          <w:t>objeck@gmail.com</w:t>
+        </w:r>
+      </w:hyperlink>
+      <w:hyperlink r:id="rId9" w:history="1"/>
+      <w:hyperlink r:id="rId10" w:history="1"/>
+      <w:r>
+        <w:rPr>
+          <w:sz w:val="20"/>
+        </w:rPr>
+        <w:t>, bug reports are greatly appreciated!!</w:t>
+      </w:r>
     </w:p>
     <w:p>
       <w:pPr>
@@ -1023,7 +937,24 @@
           <w:rFonts w:ascii="Calibri" w:hAnsi="Calibri" w:cs="Arial"/>
           <w:szCs w:val="24"/>
         </w:rPr>
-        <w:t>compiler must be ran outside of IIS wwwroot</w:t>
+        <w:t xml:space="preserve">Ensure you’ve download the </w:t>
+      </w:r>
+      <w:hyperlink r:id="rId11" w:history="1">
+        <w:r>
+          <w:rPr>
+            <w:rStyle w:val="Hyperlink"/>
+            <w:rFonts w:ascii="Calibri" w:hAnsi="Calibri" w:cs="Arial"/>
+            <w:szCs w:val="24"/>
+          </w:rPr>
+          <w:t>compiler</w:t>
+        </w:r>
+      </w:hyperlink>
+      <w:r>
+        <w:rPr>
+          <w:rFonts w:ascii="Calibri" w:hAnsi="Calibri" w:cs="Arial"/>
+          <w:szCs w:val="24"/>
+        </w:rPr>
+        <w:t>.</w:t>
       </w:r>
     </w:p>
     <w:p>
@@ -1100,6 +1031,20 @@
     </w:p>
     <w:p>
       <w:pPr>
+        <w:pStyle w:val="Heading3"/>
+      </w:pPr>
+      <w:r>
+        <w:t xml:space="preserve">FastCGI for Windows </w:t>
+      </w:r>
+      <w:r>
+        <w:t>IIS</w:t>
+      </w:r>
+      <w:r>
+        <w:t>:</w:t>
+      </w:r>
+    </w:p>
+    <w:p>
+      <w:pPr>
         <w:widowControl w:val="0"/>
         <w:tabs>
           <w:tab w:val="left" w:pos="720"/>
@@ -1124,26 +1069,39 @@
           <w:szCs w:val="24"/>
         </w:rPr>
       </w:pPr>
-      <w:r>
-        <w:rPr>
-          <w:rFonts w:ascii="Calibri" w:hAnsi="Calibri" w:cs="Arial"/>
-          <w:szCs w:val="24"/>
-        </w:rPr>
-        <w:t>Configuring</w:t>
-      </w:r>
-      <w:r>
-        <w:rPr>
-          <w:rFonts w:ascii="Calibri" w:hAnsi="Calibri" w:cs="Arial"/>
-          <w:szCs w:val="24"/>
-        </w:rPr>
-        <w:t xml:space="preserve"> Objeck FastCGI runtime for IIS</w:t>
-      </w:r>
-      <w:r>
-        <w:rPr>
-          <w:rFonts w:ascii="Calibri" w:hAnsi="Calibri" w:cs="Arial"/>
-          <w:szCs w:val="24"/>
-        </w:rPr>
-        <w:t>:</w:t>
+    </w:p>
+    <w:p>
+      <w:pPr>
+        <w:widowControl w:val="0"/>
+        <w:tabs>
+          <w:tab w:val="left" w:pos="720"/>
+          <w:tab w:val="left" w:pos="1440"/>
+          <w:tab w:val="left" w:pos="2160"/>
+          <w:tab w:val="left" w:pos="2880"/>
+          <w:tab w:val="left" w:pos="3600"/>
+          <w:tab w:val="left" w:pos="4320"/>
+          <w:tab w:val="left" w:pos="5040"/>
+          <w:tab w:val="left" w:pos="5760"/>
+          <w:tab w:val="left" w:pos="6480"/>
+          <w:tab w:val="left" w:pos="7200"/>
+          <w:tab w:val="left" w:pos="7920"/>
+          <w:tab w:val="left" w:pos="8640"/>
+        </w:tabs>
+        <w:autoSpaceDE w:val="0"/>
+        <w:autoSpaceDN w:val="0"/>
+        <w:adjustRightInd w:val="0"/>
+        <w:spacing w:after="0" w:line="240" w:lineRule="auto"/>
+        <w:rPr>
+          <w:rFonts w:ascii="Calibri" w:hAnsi="Calibri" w:cs="Arial"/>
+          <w:szCs w:val="24"/>
+        </w:rPr>
+      </w:pPr>
+      <w:r>
+        <w:rPr>
+          <w:rFonts w:ascii="Calibri" w:hAnsi="Calibri" w:cs="Arial"/>
+          <w:szCs w:val="24"/>
+        </w:rPr>
+        <w:t>Steps:</w:t>
       </w:r>
     </w:p>
     <w:p>
@@ -1182,7 +1140,163 @@
           <w:rFonts w:ascii="Calibri" w:hAnsi="Calibri" w:cs="Arial"/>
           <w:szCs w:val="24"/>
         </w:rPr>
-        <w:t>What to install</w:t>
+        <w:t>Install the following IIS modules:</w:t>
+      </w:r>
+    </w:p>
+    <w:p>
+      <w:pPr>
+        <w:pStyle w:val="ListParagraph"/>
+        <w:widowControl w:val="0"/>
+        <w:numPr>
+          <w:ilvl w:val="1"/>
+          <w:numId w:val="14"/>
+        </w:numPr>
+        <w:tabs>
+          <w:tab w:val="left" w:pos="720"/>
+          <w:tab w:val="left" w:pos="1440"/>
+          <w:tab w:val="left" w:pos="2160"/>
+          <w:tab w:val="left" w:pos="2880"/>
+          <w:tab w:val="left" w:pos="3600"/>
+          <w:tab w:val="left" w:pos="4320"/>
+          <w:tab w:val="left" w:pos="5040"/>
+          <w:tab w:val="left" w:pos="5760"/>
+          <w:tab w:val="left" w:pos="6480"/>
+          <w:tab w:val="left" w:pos="7200"/>
+          <w:tab w:val="left" w:pos="7920"/>
+          <w:tab w:val="left" w:pos="8640"/>
+        </w:tabs>
+        <w:autoSpaceDE w:val="0"/>
+        <w:autoSpaceDN w:val="0"/>
+        <w:adjustRightInd w:val="0"/>
+        <w:spacing w:after="0" w:line="240" w:lineRule="auto"/>
+        <w:rPr>
+          <w:rFonts w:ascii="Calibri" w:hAnsi="Calibri" w:cs="Arial"/>
+          <w:szCs w:val="24"/>
+        </w:rPr>
+      </w:pPr>
+      <w:r>
+        <w:rPr>
+          <w:rFonts w:ascii="Calibri" w:hAnsi="Calibri" w:cs="Arial"/>
+          <w:szCs w:val="24"/>
+        </w:rPr>
+        <w:t>CGI</w:t>
+      </w:r>
+    </w:p>
+    <w:p>
+      <w:pPr>
+        <w:pStyle w:val="ListParagraph"/>
+        <w:widowControl w:val="0"/>
+        <w:numPr>
+          <w:ilvl w:val="1"/>
+          <w:numId w:val="14"/>
+        </w:numPr>
+        <w:tabs>
+          <w:tab w:val="left" w:pos="720"/>
+          <w:tab w:val="left" w:pos="1440"/>
+          <w:tab w:val="left" w:pos="2160"/>
+          <w:tab w:val="left" w:pos="2880"/>
+          <w:tab w:val="left" w:pos="3600"/>
+          <w:tab w:val="left" w:pos="4320"/>
+          <w:tab w:val="left" w:pos="5040"/>
+          <w:tab w:val="left" w:pos="5760"/>
+          <w:tab w:val="left" w:pos="6480"/>
+          <w:tab w:val="left" w:pos="7200"/>
+          <w:tab w:val="left" w:pos="7920"/>
+          <w:tab w:val="left" w:pos="8640"/>
+        </w:tabs>
+        <w:autoSpaceDE w:val="0"/>
+        <w:autoSpaceDN w:val="0"/>
+        <w:adjustRightInd w:val="0"/>
+        <w:spacing w:after="0" w:line="240" w:lineRule="auto"/>
+        <w:rPr>
+          <w:rFonts w:ascii="Calibri" w:hAnsi="Calibri" w:cs="Arial"/>
+          <w:szCs w:val="24"/>
+        </w:rPr>
+      </w:pPr>
+      <w:r>
+        <w:rPr>
+          <w:rFonts w:ascii="Calibri" w:hAnsi="Calibri" w:cs="Arial"/>
+          <w:szCs w:val="24"/>
+        </w:rPr>
+        <w:t>ISAPI Extensions</w:t>
+      </w:r>
+    </w:p>
+    <w:p>
+      <w:pPr>
+        <w:pStyle w:val="ListParagraph"/>
+        <w:widowControl w:val="0"/>
+        <w:numPr>
+          <w:ilvl w:val="1"/>
+          <w:numId w:val="14"/>
+        </w:numPr>
+        <w:tabs>
+          <w:tab w:val="left" w:pos="720"/>
+          <w:tab w:val="left" w:pos="1440"/>
+          <w:tab w:val="left" w:pos="2160"/>
+          <w:tab w:val="left" w:pos="2880"/>
+          <w:tab w:val="left" w:pos="3600"/>
+          <w:tab w:val="left" w:pos="4320"/>
+          <w:tab w:val="left" w:pos="5040"/>
+          <w:tab w:val="left" w:pos="5760"/>
+          <w:tab w:val="left" w:pos="6480"/>
+          <w:tab w:val="left" w:pos="7200"/>
+          <w:tab w:val="left" w:pos="7920"/>
+          <w:tab w:val="left" w:pos="8640"/>
+        </w:tabs>
+        <w:autoSpaceDE w:val="0"/>
+        <w:autoSpaceDN w:val="0"/>
+        <w:adjustRightInd w:val="0"/>
+        <w:spacing w:after="0" w:line="240" w:lineRule="auto"/>
+        <w:rPr>
+          <w:rFonts w:ascii="Calibri" w:hAnsi="Calibri" w:cs="Arial"/>
+          <w:szCs w:val="24"/>
+        </w:rPr>
+      </w:pPr>
+      <w:r>
+        <w:rPr>
+          <w:rFonts w:ascii="Calibri" w:hAnsi="Calibri" w:cs="Arial"/>
+          <w:szCs w:val="24"/>
+        </w:rPr>
+        <w:t>ISAPI Filters</w:t>
+      </w:r>
+    </w:p>
+    <w:p>
+      <w:pPr>
+        <w:pStyle w:val="ListParagraph"/>
+        <w:widowControl w:val="0"/>
+        <w:numPr>
+          <w:ilvl w:val="1"/>
+          <w:numId w:val="14"/>
+        </w:numPr>
+        <w:tabs>
+          <w:tab w:val="left" w:pos="720"/>
+          <w:tab w:val="left" w:pos="1440"/>
+          <w:tab w:val="left" w:pos="2160"/>
+          <w:tab w:val="left" w:pos="2880"/>
+          <w:tab w:val="left" w:pos="3600"/>
+          <w:tab w:val="left" w:pos="4320"/>
+          <w:tab w:val="left" w:pos="5040"/>
+          <w:tab w:val="left" w:pos="5760"/>
+          <w:tab w:val="left" w:pos="6480"/>
+          <w:tab w:val="left" w:pos="7200"/>
+          <w:tab w:val="left" w:pos="7920"/>
+          <w:tab w:val="left" w:pos="8640"/>
+        </w:tabs>
+        <w:autoSpaceDE w:val="0"/>
+        <w:autoSpaceDN w:val="0"/>
+        <w:adjustRightInd w:val="0"/>
+        <w:spacing w:after="0" w:line="240" w:lineRule="auto"/>
+        <w:rPr>
+          <w:rFonts w:ascii="Calibri" w:hAnsi="Calibri" w:cs="Arial"/>
+          <w:szCs w:val="24"/>
+        </w:rPr>
+      </w:pPr>
+      <w:r>
+        <w:rPr>
+          <w:rFonts w:ascii="Calibri" w:hAnsi="Calibri" w:cs="Arial"/>
+          <w:szCs w:val="24"/>
+        </w:rPr>
+        <w:t>IIS Management Console</w:t>
       </w:r>
     </w:p>
     <w:p>
@@ -1221,7 +1335,42 @@
           <w:rFonts w:ascii="Calibri" w:hAnsi="Calibri" w:cs="Arial"/>
           <w:szCs w:val="24"/>
         </w:rPr>
-        <w:t>Copy directory to wwwroot</w:t>
+        <w:t xml:space="preserve">Copy </w:t>
+      </w:r>
+      <w:r>
+        <w:rPr>
+          <w:rFonts w:ascii="Calibri" w:hAnsi="Calibri" w:cs="Arial"/>
+          <w:szCs w:val="24"/>
+        </w:rPr>
+        <w:t>the Objeck “deploy_fcgi” directory to IIS</w:t>
+      </w:r>
+      <w:r>
+        <w:rPr>
+          <w:rFonts w:ascii="Calibri" w:hAnsi="Calibri" w:cs="Arial"/>
+          <w:szCs w:val="24"/>
+        </w:rPr>
+        <w:t xml:space="preserve"> </w:t>
+      </w:r>
+      <w:r>
+        <w:rPr>
+          <w:rFonts w:ascii="Calibri" w:hAnsi="Calibri" w:cs="Arial"/>
+          <w:szCs w:val="24"/>
+        </w:rPr>
+        <w:t>“</w:t>
+      </w:r>
+      <w:r>
+        <w:rPr>
+          <w:rFonts w:ascii="Calibri" w:hAnsi="Calibri" w:cs="Arial"/>
+          <w:szCs w:val="24"/>
+        </w:rPr>
+        <w:t>wwwroot</w:t>
+      </w:r>
+      <w:r>
+        <w:rPr>
+          <w:rFonts w:ascii="Calibri" w:hAnsi="Calibri" w:cs="Arial"/>
+          <w:szCs w:val="24"/>
+        </w:rPr>
+        <w:t>”</w:t>
       </w:r>
     </w:p>
     <w:p>
@@ -1338,14 +1487,120 @@
           <w:rFonts w:ascii="Calibri" w:hAnsi="Calibri" w:cs="Arial"/>
           <w:szCs w:val="24"/>
         </w:rPr>
-        <w:t>&lt;what to install&gt;</w:t>
-      </w:r>
-      <w:r>
-        <w:rPr>
-          <w:rFonts w:ascii="Calibri" w:hAnsi="Calibri" w:cs="Arial"/>
-          <w:szCs w:val="24"/>
-        </w:rPr>
-        <w:t xml:space="preserve">; request restrictions </w:t>
+        <w:t xml:space="preserve">Navigate to the “default website” and </w:t>
+      </w:r>
+      <w:r>
+        <w:rPr>
+          <w:rFonts w:ascii="Calibri" w:hAnsi="Calibri" w:cs="Arial"/>
+          <w:szCs w:val="24"/>
+        </w:rPr>
+        <w:t>create</w:t>
+      </w:r>
+      <w:r>
+        <w:rPr>
+          <w:rFonts w:ascii="Calibri" w:hAnsi="Calibri" w:cs="Arial"/>
+          <w:szCs w:val="24"/>
+        </w:rPr>
+        <w:t xml:space="preserve"> a module mapping</w:t>
+      </w:r>
+    </w:p>
+    <w:p>
+      <w:pPr>
+        <w:pStyle w:val="ListParagraph"/>
+        <w:widowControl w:val="0"/>
+        <w:numPr>
+          <w:ilvl w:val="1"/>
+          <w:numId w:val="14"/>
+        </w:numPr>
+        <w:tabs>
+          <w:tab w:val="left" w:pos="720"/>
+          <w:tab w:val="left" w:pos="1440"/>
+          <w:tab w:val="left" w:pos="2160"/>
+          <w:tab w:val="left" w:pos="2880"/>
+          <w:tab w:val="left" w:pos="3600"/>
+          <w:tab w:val="left" w:pos="4320"/>
+          <w:tab w:val="left" w:pos="5040"/>
+          <w:tab w:val="left" w:pos="5760"/>
+          <w:tab w:val="left" w:pos="6480"/>
+          <w:tab w:val="left" w:pos="7200"/>
+          <w:tab w:val="left" w:pos="7920"/>
+          <w:tab w:val="left" w:pos="8640"/>
+        </w:tabs>
+        <w:autoSpaceDE w:val="0"/>
+        <w:autoSpaceDN w:val="0"/>
+        <w:adjustRightInd w:val="0"/>
+        <w:spacing w:after="0" w:line="240" w:lineRule="auto"/>
+        <w:rPr>
+          <w:rFonts w:ascii="Calibri" w:hAnsi="Calibri" w:cs="Arial"/>
+          <w:szCs w:val="24"/>
+        </w:rPr>
+      </w:pPr>
+      <w:r>
+        <w:rPr>
+          <w:rFonts w:ascii="Calibri" w:hAnsi="Calibri" w:cs="Arial"/>
+          <w:szCs w:val="24"/>
+        </w:rPr>
+        <w:t>Adjust the “Request Restrictions”</w:t>
+      </w:r>
+      <w:r>
+        <w:rPr>
+          <w:rFonts w:ascii="Calibri" w:hAnsi="Calibri" w:cs="Arial"/>
+          <w:szCs w:val="24"/>
+        </w:rPr>
+        <w:t xml:space="preserve"> </w:t>
+      </w:r>
+    </w:p>
+    <w:p>
+      <w:pPr>
+        <w:pStyle w:val="ListParagraph"/>
+        <w:widowControl w:val="0"/>
+        <w:numPr>
+          <w:ilvl w:val="1"/>
+          <w:numId w:val="14"/>
+        </w:numPr>
+        <w:tabs>
+          <w:tab w:val="left" w:pos="720"/>
+          <w:tab w:val="left" w:pos="1440"/>
+          <w:tab w:val="left" w:pos="2160"/>
+          <w:tab w:val="left" w:pos="2880"/>
+          <w:tab w:val="left" w:pos="3600"/>
+          <w:tab w:val="left" w:pos="4320"/>
+          <w:tab w:val="left" w:pos="5040"/>
+          <w:tab w:val="left" w:pos="5760"/>
+          <w:tab w:val="left" w:pos="6480"/>
+          <w:tab w:val="left" w:pos="7200"/>
+          <w:tab w:val="left" w:pos="7920"/>
+          <w:tab w:val="left" w:pos="8640"/>
+        </w:tabs>
+        <w:autoSpaceDE w:val="0"/>
+        <w:autoSpaceDN w:val="0"/>
+        <w:adjustRightInd w:val="0"/>
+        <w:spacing w:after="0" w:line="240" w:lineRule="auto"/>
+        <w:rPr>
+          <w:rFonts w:ascii="Calibri" w:hAnsi="Calibri" w:cs="Arial"/>
+          <w:szCs w:val="24"/>
+        </w:rPr>
+      </w:pPr>
+      <w:r>
+        <w:rPr>
+          <w:rFonts w:ascii="Calibri" w:hAnsi="Calibri" w:cs="Arial"/>
+          <w:szCs w:val="24"/>
+        </w:rPr>
+        <w:t>Mapping: I</w:t>
+      </w:r>
+      <w:r>
+        <w:rPr>
+          <w:rFonts w:ascii="Calibri" w:hAnsi="Calibri" w:cs="Arial"/>
+          <w:szCs w:val="24"/>
+        </w:rPr>
+        <w:t>nvoke handler file</w:t>
+      </w:r>
+      <w:r>
+        <w:rPr>
+          <w:rFonts w:ascii="Calibri" w:hAnsi="Calibri" w:cs="Arial"/>
+          <w:szCs w:val="24"/>
+        </w:rPr>
+        <w:t xml:space="preserve"> </w:t>
       </w:r>
       <w:r>
         <w:rPr>
@@ -1359,14 +1614,53 @@
           <w:rFonts w:ascii="Calibri" w:hAnsi="Calibri" w:cs="Arial"/>
           <w:szCs w:val="24"/>
         </w:rPr>
-        <w:t xml:space="preserve"> Mapping: invoke handler file </w:t>
-      </w:r>
-      <w:r>
-        <w:rPr>
-          <w:rFonts w:ascii="Calibri" w:hAnsi="Calibri" w:cs="Arial"/>
-          <w:szCs w:val="24"/>
-        </w:rPr>
-        <w:sym w:font="Wingdings" w:char="F0E0"/>
+        <w:t xml:space="preserve"> file</w:t>
+      </w:r>
+      <w:r>
+        <w:rPr>
+          <w:rFonts w:ascii="Calibri" w:hAnsi="Calibri" w:cs="Arial"/>
+          <w:szCs w:val="24"/>
+        </w:rPr>
+        <w:t xml:space="preserve"> </w:t>
+      </w:r>
+    </w:p>
+    <w:p>
+      <w:pPr>
+        <w:pStyle w:val="ListParagraph"/>
+        <w:widowControl w:val="0"/>
+        <w:numPr>
+          <w:ilvl w:val="1"/>
+          <w:numId w:val="14"/>
+        </w:numPr>
+        <w:tabs>
+          <w:tab w:val="left" w:pos="720"/>
+          <w:tab w:val="left" w:pos="1440"/>
+          <w:tab w:val="left" w:pos="2160"/>
+          <w:tab w:val="left" w:pos="2880"/>
+          <w:tab w:val="left" w:pos="3600"/>
+          <w:tab w:val="left" w:pos="4320"/>
+          <w:tab w:val="left" w:pos="5040"/>
+          <w:tab w:val="left" w:pos="5760"/>
+          <w:tab w:val="left" w:pos="6480"/>
+          <w:tab w:val="left" w:pos="7200"/>
+          <w:tab w:val="left" w:pos="7920"/>
+          <w:tab w:val="left" w:pos="8640"/>
+        </w:tabs>
+        <w:autoSpaceDE w:val="0"/>
+        <w:autoSpaceDN w:val="0"/>
+        <w:adjustRightInd w:val="0"/>
+        <w:spacing w:after="0" w:line="240" w:lineRule="auto"/>
+        <w:rPr>
+          <w:rFonts w:ascii="Calibri" w:hAnsi="Calibri" w:cs="Arial"/>
+          <w:szCs w:val="24"/>
+        </w:rPr>
+      </w:pPr>
+      <w:r>
+        <w:rPr>
+          <w:rFonts w:ascii="Calibri" w:hAnsi="Calibri" w:cs="Arial"/>
+          <w:szCs w:val="24"/>
+        </w:rPr>
+        <w:t xml:space="preserve">Verbs: </w:t>
       </w:r>
       <w:r>
         <w:rPr>
@@ -1375,13 +1669,38 @@
         </w:rPr>
         <w:t xml:space="preserve">All verbs </w:t>
       </w:r>
-      <w:r>
-        <w:rPr>
-          <w:rFonts w:ascii="Calibri" w:hAnsi="Calibri" w:cs="Arial"/>
-          <w:szCs w:val="24"/>
-        </w:rPr>
-        <w:sym w:font="Wingdings" w:char="F0E0"/>
-      </w:r>
+    </w:p>
+    <w:p>
+      <w:pPr>
+        <w:pStyle w:val="ListParagraph"/>
+        <w:widowControl w:val="0"/>
+        <w:numPr>
+          <w:ilvl w:val="1"/>
+          <w:numId w:val="14"/>
+        </w:numPr>
+        <w:tabs>
+          <w:tab w:val="left" w:pos="720"/>
+          <w:tab w:val="left" w:pos="1440"/>
+          <w:tab w:val="left" w:pos="2160"/>
+          <w:tab w:val="left" w:pos="2880"/>
+          <w:tab w:val="left" w:pos="3600"/>
+          <w:tab w:val="left" w:pos="4320"/>
+          <w:tab w:val="left" w:pos="5040"/>
+          <w:tab w:val="left" w:pos="5760"/>
+          <w:tab w:val="left" w:pos="6480"/>
+          <w:tab w:val="left" w:pos="7200"/>
+          <w:tab w:val="left" w:pos="7920"/>
+          <w:tab w:val="left" w:pos="8640"/>
+        </w:tabs>
+        <w:autoSpaceDE w:val="0"/>
+        <w:autoSpaceDN w:val="0"/>
+        <w:adjustRightInd w:val="0"/>
+        <w:spacing w:after="0" w:line="240" w:lineRule="auto"/>
+        <w:rPr>
+          <w:rFonts w:ascii="Calibri" w:hAnsi="Calibri" w:cs="Arial"/>
+          <w:szCs w:val="24"/>
+        </w:rPr>
+      </w:pPr>
       <w:r>
         <w:rPr>
           <w:rFonts w:ascii="Calibri" w:hAnsi="Calibri" w:cs="Arial"/>
@@ -1442,8 +1761,8 @@
             <v:path o:extrusionok="f" gradientshapeok="t" o:connecttype="rect"/>
             <o:lock v:ext="edit" aspectratio="t"/>
           </v:shapetype>
-          <v:shape id="_x0000_i1025" type="#_x0000_t75" style="width:353.85pt;height:304.7pt">
-            <v:imagedata r:id="rId11" o:title="a"/>
+          <v:shape id="_x0000_i1025" type="#_x0000_t75" style="width:353.9pt;height:305pt">
+            <v:imagedata r:id="rId12" o:title="a"/>
           </v:shape>
         </w:pict>
       </w:r>
@@ -1454,6 +1773,34 @@
         </w:rPr>
         <w:t xml:space="preserve"> </w:t>
       </w:r>
+    </w:p>
+    <w:p>
+      <w:pPr>
+        <w:pStyle w:val="ListParagraph"/>
+        <w:widowControl w:val="0"/>
+        <w:tabs>
+          <w:tab w:val="left" w:pos="720"/>
+          <w:tab w:val="left" w:pos="1440"/>
+          <w:tab w:val="left" w:pos="2160"/>
+          <w:tab w:val="left" w:pos="2880"/>
+          <w:tab w:val="left" w:pos="3600"/>
+          <w:tab w:val="left" w:pos="4320"/>
+          <w:tab w:val="left" w:pos="5040"/>
+          <w:tab w:val="left" w:pos="5760"/>
+          <w:tab w:val="left" w:pos="6480"/>
+          <w:tab w:val="left" w:pos="7200"/>
+          <w:tab w:val="left" w:pos="7920"/>
+          <w:tab w:val="left" w:pos="8640"/>
+        </w:tabs>
+        <w:autoSpaceDE w:val="0"/>
+        <w:autoSpaceDN w:val="0"/>
+        <w:adjustRightInd w:val="0"/>
+        <w:spacing w:after="0" w:line="240" w:lineRule="auto"/>
+        <w:rPr>
+          <w:rFonts w:ascii="Calibri" w:hAnsi="Calibri" w:cs="Arial"/>
+          <w:szCs w:val="24"/>
+        </w:rPr>
+      </w:pPr>
     </w:p>
     <w:p>
       <w:pPr>
@@ -1491,7 +1838,28 @@
           <w:rFonts w:ascii="Calibri" w:hAnsi="Calibri" w:cs="Arial"/>
           <w:szCs w:val="24"/>
         </w:rPr>
-        <w:t>Add module mapping: Yes</w:t>
+        <w:t>Next, g</w:t>
+      </w:r>
+      <w:r>
+        <w:rPr>
+          <w:rFonts w:ascii="Calibri" w:hAnsi="Calibri" w:cs="Arial"/>
+          <w:szCs w:val="24"/>
+        </w:rPr>
+        <w:t xml:space="preserve">o to top </w:t>
+      </w:r>
+      <w:r>
+        <w:rPr>
+          <w:rFonts w:ascii="Calibri" w:hAnsi="Calibri" w:cs="Arial"/>
+          <w:szCs w:val="24"/>
+        </w:rPr>
+        <w:t xml:space="preserve">home node and select </w:t>
+      </w:r>
+      <w:r>
+        <w:rPr>
+          <w:rFonts w:ascii="Calibri" w:hAnsi="Calibri" w:cs="Arial"/>
+          <w:szCs w:val="24"/>
+        </w:rPr>
+        <w:t>FastCGI Settings</w:t>
       </w:r>
     </w:p>
     <w:p>
@@ -1530,35 +1898,21 @@
           <w:rFonts w:ascii="Calibri" w:hAnsi="Calibri" w:cs="Arial"/>
           <w:szCs w:val="24"/>
         </w:rPr>
-        <w:t xml:space="preserve">Go to top node (Home) </w:t>
-      </w:r>
-      <w:r>
-        <w:rPr>
-          <w:rFonts w:ascii="Calibri" w:hAnsi="Calibri" w:cs="Arial"/>
-          <w:szCs w:val="24"/>
-        </w:rPr>
-        <w:sym w:font="Wingdings" w:char="F0E0"/>
-      </w:r>
-      <w:r>
-        <w:rPr>
-          <w:rFonts w:ascii="Calibri" w:hAnsi="Calibri" w:cs="Arial"/>
-          <w:szCs w:val="24"/>
-        </w:rPr>
-        <w:t xml:space="preserve"> FastCGI Settings </w:t>
-      </w:r>
-      <w:r>
-        <w:rPr>
-          <w:rFonts w:ascii="Calibri" w:hAnsi="Calibri" w:cs="Arial"/>
-          <w:szCs w:val="24"/>
-        </w:rPr>
-        <w:sym w:font="Wingdings" w:char="F0E0"/>
-      </w:r>
-      <w:r>
-        <w:rPr>
-          <w:rFonts w:ascii="Calibri" w:hAnsi="Calibri" w:cs="Arial"/>
-          <w:szCs w:val="24"/>
-        </w:rPr>
-        <w:t xml:space="preserve"> Environment Variables </w:t>
+        <w:t>Select “obr_fcgi.exe” and add e</w:t>
+      </w:r>
+      <w:r>
+        <w:rPr>
+          <w:rFonts w:ascii="Calibri" w:hAnsi="Calibri" w:cs="Arial"/>
+          <w:szCs w:val="24"/>
+        </w:rPr>
+        <w:t xml:space="preserve">nvironment </w:t>
+      </w:r>
+      <w:r>
+        <w:rPr>
+          <w:rFonts w:ascii="Calibri" w:hAnsi="Calibri" w:cs="Arial"/>
+          <w:szCs w:val="24"/>
+        </w:rPr>
+        <w:t>variables (see below)</w:t>
       </w:r>
     </w:p>
     <w:p>
@@ -1594,11 +1948,39 @@
           <w:szCs w:val="24"/>
         </w:rPr>
         <w:pict>
-          <v:shape id="_x0000_i1026" type="#_x0000_t75" style="width:393.35pt;height:410.05pt">
-            <v:imagedata r:id="rId12" o:title="b"/>
+          <v:shape id="_x0000_i1026" type="#_x0000_t75" style="width:393.3pt;height:410.25pt">
+            <v:imagedata r:id="rId13" o:title="b"/>
           </v:shape>
         </w:pict>
       </w:r>
+    </w:p>
+    <w:p>
+      <w:pPr>
+        <w:pStyle w:val="ListParagraph"/>
+        <w:widowControl w:val="0"/>
+        <w:tabs>
+          <w:tab w:val="left" w:pos="720"/>
+          <w:tab w:val="left" w:pos="1440"/>
+          <w:tab w:val="left" w:pos="2160"/>
+          <w:tab w:val="left" w:pos="2880"/>
+          <w:tab w:val="left" w:pos="3600"/>
+          <w:tab w:val="left" w:pos="4320"/>
+          <w:tab w:val="left" w:pos="5040"/>
+          <w:tab w:val="left" w:pos="5760"/>
+          <w:tab w:val="left" w:pos="6480"/>
+          <w:tab w:val="left" w:pos="7200"/>
+          <w:tab w:val="left" w:pos="7920"/>
+          <w:tab w:val="left" w:pos="8640"/>
+        </w:tabs>
+        <w:autoSpaceDE w:val="0"/>
+        <w:autoSpaceDN w:val="0"/>
+        <w:adjustRightInd w:val="0"/>
+        <w:spacing w:after="0" w:line="240" w:lineRule="auto"/>
+        <w:rPr>
+          <w:rFonts w:ascii="Calibri" w:hAnsi="Calibri" w:cs="Arial"/>
+          <w:szCs w:val="24"/>
+        </w:rPr>
+      </w:pPr>
     </w:p>
     <w:p>
       <w:pPr>
@@ -1664,10 +2046,6 @@
       <w:pPr>
         <w:pStyle w:val="ListParagraph"/>
         <w:widowControl w:val="0"/>
-        <w:numPr>
-          <w:ilvl w:val="0"/>
-          <w:numId w:val="14"/>
-        </w:numPr>
         <w:tabs>
           <w:tab w:val="left" w:pos="720"/>
           <w:tab w:val="left" w:pos="1440"/>
@@ -1715,7 +2093,7 @@
                     </pic:cNvPicPr>
                   </pic:nvPicPr>
                   <pic:blipFill>
-                    <a:blip r:embed="rId13">
+                    <a:blip r:embed="rId14">
                       <a:extLst>
                         <a:ext uri="{28A0092B-C50C-407E-A947-70E740481C1C}">
                           <a14:useLocalDpi xmlns:a14="http://schemas.microsoft.com/office/drawing/2010/main" val="0"/>
@@ -1751,6 +2129,34 @@
       <w:pPr>
         <w:pStyle w:val="ListParagraph"/>
         <w:widowControl w:val="0"/>
+        <w:tabs>
+          <w:tab w:val="left" w:pos="720"/>
+          <w:tab w:val="left" w:pos="1440"/>
+          <w:tab w:val="left" w:pos="2160"/>
+          <w:tab w:val="left" w:pos="2880"/>
+          <w:tab w:val="left" w:pos="3600"/>
+          <w:tab w:val="left" w:pos="4320"/>
+          <w:tab w:val="left" w:pos="5040"/>
+          <w:tab w:val="left" w:pos="5760"/>
+          <w:tab w:val="left" w:pos="6480"/>
+          <w:tab w:val="left" w:pos="7200"/>
+          <w:tab w:val="left" w:pos="7920"/>
+          <w:tab w:val="left" w:pos="8640"/>
+        </w:tabs>
+        <w:autoSpaceDE w:val="0"/>
+        <w:autoSpaceDN w:val="0"/>
+        <w:adjustRightInd w:val="0"/>
+        <w:spacing w:after="0" w:line="240" w:lineRule="auto"/>
+        <w:rPr>
+          <w:rFonts w:ascii="Calibri" w:hAnsi="Calibri" w:cs="Arial"/>
+          <w:szCs w:val="24"/>
+        </w:rPr>
+      </w:pPr>
+    </w:p>
+    <w:p>
+      <w:pPr>
+        <w:pStyle w:val="ListParagraph"/>
+        <w:widowControl w:val="0"/>
         <w:numPr>
           <w:ilvl w:val="0"/>
           <w:numId w:val="14"/>
@@ -1790,6 +2196,70 @@
       <w:pPr>
         <w:pStyle w:val="ListParagraph"/>
         <w:widowControl w:val="0"/>
+        <w:tabs>
+          <w:tab w:val="left" w:pos="720"/>
+          <w:tab w:val="left" w:pos="1440"/>
+          <w:tab w:val="left" w:pos="2160"/>
+          <w:tab w:val="left" w:pos="2880"/>
+          <w:tab w:val="left" w:pos="3600"/>
+          <w:tab w:val="left" w:pos="4320"/>
+          <w:tab w:val="left" w:pos="5040"/>
+          <w:tab w:val="left" w:pos="5760"/>
+          <w:tab w:val="left" w:pos="6480"/>
+          <w:tab w:val="left" w:pos="7200"/>
+          <w:tab w:val="left" w:pos="7920"/>
+          <w:tab w:val="left" w:pos="8640"/>
+        </w:tabs>
+        <w:autoSpaceDE w:val="0"/>
+        <w:autoSpaceDN w:val="0"/>
+        <w:adjustRightInd w:val="0"/>
+        <w:spacing w:after="0" w:line="240" w:lineRule="auto"/>
+        <w:rPr>
+          <w:rFonts w:ascii="Calibri" w:hAnsi="Calibri" w:cs="Arial"/>
+          <w:szCs w:val="24"/>
+        </w:rPr>
+      </w:pPr>
+    </w:p>
+    <w:p>
+      <w:pPr>
+        <w:pStyle w:val="ListParagraph"/>
+        <w:widowControl w:val="0"/>
+        <w:tabs>
+          <w:tab w:val="left" w:pos="720"/>
+          <w:tab w:val="left" w:pos="1440"/>
+          <w:tab w:val="left" w:pos="2160"/>
+          <w:tab w:val="left" w:pos="2880"/>
+          <w:tab w:val="left" w:pos="3600"/>
+          <w:tab w:val="left" w:pos="4320"/>
+          <w:tab w:val="left" w:pos="5040"/>
+          <w:tab w:val="left" w:pos="5760"/>
+          <w:tab w:val="left" w:pos="6480"/>
+          <w:tab w:val="left" w:pos="7200"/>
+          <w:tab w:val="left" w:pos="7920"/>
+          <w:tab w:val="left" w:pos="8640"/>
+        </w:tabs>
+        <w:autoSpaceDE w:val="0"/>
+        <w:autoSpaceDN w:val="0"/>
+        <w:adjustRightInd w:val="0"/>
+        <w:spacing w:after="0" w:line="240" w:lineRule="auto"/>
+        <w:ind w:left="360"/>
+        <w:rPr>
+          <w:rFonts w:ascii="Calibri" w:hAnsi="Calibri" w:cs="Arial"/>
+          <w:szCs w:val="24"/>
+        </w:rPr>
+      </w:pPr>
+      <w:r>
+        <w:rPr>
+          <w:rFonts w:ascii="Calibri" w:hAnsi="Calibri" w:cs="Arial"/>
+          <w:szCs w:val="24"/>
+        </w:rPr>
+        <w:t>Tips:</w:t>
+      </w:r>
+    </w:p>
+    <w:p>
+      <w:pPr>
+        <w:pStyle w:val="ListParagraph"/>
+        <w:widowControl w:val="0"/>
         <w:numPr>
           <w:ilvl w:val="0"/>
           <w:numId w:val="14"/>
@@ -1822,330 +2292,26 @@
           <w:rFonts w:ascii="Calibri" w:hAnsi="Calibri" w:cs="Arial"/>
           <w:szCs w:val="24"/>
         </w:rPr>
-        <w:t>Create dabase connects at the system dns level</w:t>
+        <w:t>Use the “Sytem.IO.File.Logger”</w:t>
       </w:r>
       <w:bookmarkStart w:id="0" w:name="_GoBack"/>
       <w:bookmarkEnd w:id="0"/>
-    </w:p>
-    <w:p>
-      <w:pPr>
-        <w:widowControl w:val="0"/>
-        <w:autoSpaceDE w:val="0"/>
-        <w:autoSpaceDN w:val="0"/>
-        <w:adjustRightInd w:val="0"/>
-        <w:spacing w:after="0" w:line="240" w:lineRule="auto"/>
-        <w:rPr>
-          <w:rFonts w:ascii="Calibri" w:hAnsi="Calibri" w:cs="Arial"/>
-          <w:szCs w:val="24"/>
-        </w:rPr>
-      </w:pPr>
-    </w:p>
-    <w:p>
-      <w:pPr>
-        <w:widowControl w:val="0"/>
-        <w:autoSpaceDE w:val="0"/>
-        <w:autoSpaceDN w:val="0"/>
-        <w:adjustRightInd w:val="0"/>
-        <w:spacing w:after="0" w:line="240" w:lineRule="auto"/>
-        <w:rPr>
-          <w:rFonts w:ascii="Calibri" w:hAnsi="Calibri" w:cs="Arial"/>
-          <w:szCs w:val="24"/>
-        </w:rPr>
-      </w:pPr>
-      <w:r>
-        <w:rPr>
-          <w:rFonts w:ascii="Calibri" w:hAnsi="Calibri" w:cs="Arial"/>
-          <w:szCs w:val="24"/>
-        </w:rPr>
-        <w:t>For OS X (10.9</w:t>
-      </w:r>
-      <w:r>
-        <w:rPr>
-          <w:rFonts w:ascii="Calibri" w:hAnsi="Calibri" w:cs="Arial"/>
-          <w:szCs w:val="24"/>
-        </w:rPr>
-        <w:t xml:space="preserve"> or greater</w:t>
-      </w:r>
-      <w:r>
-        <w:rPr>
-          <w:rFonts w:ascii="Calibri" w:hAnsi="Calibri" w:cs="Arial"/>
-          <w:szCs w:val="24"/>
-        </w:rPr>
-        <w:t>)</w:t>
-      </w:r>
-      <w:r>
-        <w:rPr>
-          <w:rFonts w:ascii="Calibri" w:hAnsi="Calibri" w:cs="Arial"/>
-          <w:szCs w:val="24"/>
-        </w:rPr>
-        <w:t>,</w:t>
-      </w:r>
-      <w:r>
-        <w:rPr>
-          <w:rFonts w:ascii="Calibri" w:hAnsi="Calibri" w:cs="Arial"/>
-          <w:szCs w:val="24"/>
-        </w:rPr>
-        <w:t xml:space="preserve"> you’ll need to install OpenSSL </w:t>
-      </w:r>
-      <w:r>
-        <w:rPr>
-          <w:rFonts w:ascii="Calibri" w:hAnsi="Calibri" w:cs="Arial"/>
-          <w:szCs w:val="24"/>
-        </w:rPr>
-        <w:t xml:space="preserve">in order to use encryption APIs as well as iODBC to enable database support. </w:t>
-      </w:r>
-      <w:r>
-        <w:rPr>
-          <w:rFonts w:ascii="Calibri" w:hAnsi="Calibri" w:cs="Arial"/>
-          <w:szCs w:val="24"/>
-        </w:rPr>
-        <w:t xml:space="preserve">Please refer to the following </w:t>
-      </w:r>
-      <w:hyperlink r:id="rId14" w:history="1">
-        <w:r>
-          <w:rPr>
-            <w:rStyle w:val="Hyperlink"/>
-            <w:rFonts w:ascii="Calibri" w:hAnsi="Calibri" w:cs="Arial"/>
-            <w:szCs w:val="24"/>
-          </w:rPr>
-          <w:t>link</w:t>
-        </w:r>
-      </w:hyperlink>
-      <w:r>
-        <w:rPr>
-          <w:rFonts w:ascii="Calibri" w:hAnsi="Calibri" w:cs="Arial"/>
-          <w:szCs w:val="24"/>
-        </w:rPr>
-        <w:t xml:space="preserve"> for</w:t>
-      </w:r>
-      <w:r>
-        <w:rPr>
-          <w:rFonts w:ascii="Calibri" w:hAnsi="Calibri" w:cs="Arial"/>
-          <w:szCs w:val="24"/>
-        </w:rPr>
-        <w:t xml:space="preserve"> OpenSSL</w:t>
-      </w:r>
-      <w:r>
-        <w:rPr>
-          <w:rFonts w:ascii="Calibri" w:hAnsi="Calibri" w:cs="Arial"/>
-          <w:szCs w:val="24"/>
-        </w:rPr>
-        <w:t xml:space="preserve"> directions</w:t>
-      </w:r>
-      <w:r>
-        <w:rPr>
-          <w:rFonts w:ascii="Calibri" w:hAnsi="Calibri" w:cs="Arial"/>
-          <w:szCs w:val="24"/>
-        </w:rPr>
-        <w:t xml:space="preserve"> and </w:t>
-      </w:r>
-      <w:r>
-        <w:rPr>
-          <w:rFonts w:ascii="Calibri" w:hAnsi="Calibri" w:cs="Arial"/>
-          <w:szCs w:val="24"/>
-        </w:rPr>
-        <w:t xml:space="preserve">this </w:t>
-      </w:r>
-      <w:hyperlink r:id="rId15" w:history="1">
-        <w:r>
-          <w:rPr>
-            <w:rStyle w:val="Hyperlink"/>
-            <w:rFonts w:ascii="Calibri" w:hAnsi="Calibri" w:cs="Arial"/>
-            <w:szCs w:val="24"/>
-          </w:rPr>
-          <w:t>link</w:t>
-        </w:r>
-      </w:hyperlink>
-      <w:r>
-        <w:rPr>
-          <w:rFonts w:ascii="Calibri" w:hAnsi="Calibri" w:cs="Arial"/>
-          <w:szCs w:val="24"/>
-        </w:rPr>
-        <w:t xml:space="preserve"> for about</w:t>
-      </w:r>
-      <w:r>
-        <w:rPr>
-          <w:rFonts w:ascii="Calibri" w:hAnsi="Calibri" w:cs="Arial"/>
-          <w:szCs w:val="24"/>
-        </w:rPr>
-        <w:t xml:space="preserve"> ODBC support</w:t>
-      </w:r>
-      <w:r>
-        <w:rPr>
-          <w:rFonts w:ascii="Calibri" w:hAnsi="Calibri" w:cs="Arial"/>
-          <w:szCs w:val="24"/>
-        </w:rPr>
-        <w:t>.</w:t>
-      </w:r>
-    </w:p>
-    <w:p>
-      <w:pPr>
-        <w:widowControl w:val="0"/>
-        <w:autoSpaceDE w:val="0"/>
-        <w:autoSpaceDN w:val="0"/>
-        <w:adjustRightInd w:val="0"/>
-        <w:spacing w:after="0" w:line="240" w:lineRule="auto"/>
-        <w:rPr>
-          <w:rFonts w:ascii="Calibri" w:hAnsi="Calibri" w:cs="Arial"/>
-          <w:szCs w:val="24"/>
-        </w:rPr>
-      </w:pPr>
-    </w:p>
-    <w:p>
-      <w:pPr>
-        <w:pStyle w:val="Heading2"/>
-        <w:rPr>
-          <w:sz w:val="24"/>
-        </w:rPr>
-      </w:pPr>
-      <w:r>
-        <w:rPr>
-          <w:sz w:val="24"/>
-        </w:rPr>
-        <w:t>Source code</w:t>
-      </w:r>
-    </w:p>
-    <w:p>
-      <w:pPr>
-        <w:widowControl w:val="0"/>
-        <w:autoSpaceDE w:val="0"/>
-        <w:autoSpaceDN w:val="0"/>
-        <w:adjustRightInd w:val="0"/>
-        <w:spacing w:after="0" w:line="240" w:lineRule="auto"/>
-        <w:rPr>
-          <w:rFonts w:ascii="Calibri" w:hAnsi="Calibri" w:cs="Arial"/>
-          <w:szCs w:val="24"/>
-        </w:rPr>
-      </w:pPr>
-      <w:r>
-        <w:rPr>
-          <w:rFonts w:ascii="Calibri" w:hAnsi="Calibri" w:cs="Arial"/>
-          <w:szCs w:val="24"/>
-        </w:rPr>
-        <w:t xml:space="preserve">The Objeck source repository is located </w:t>
-      </w:r>
-      <w:hyperlink r:id="rId16" w:history="1">
-        <w:r>
-          <w:rPr>
-            <w:rStyle w:val="Hyperlink"/>
-            <w:rFonts w:ascii="Calibri" w:hAnsi="Calibri" w:cs="Arial"/>
-            <w:szCs w:val="24"/>
-          </w:rPr>
-          <w:t>here</w:t>
-        </w:r>
-      </w:hyperlink>
-      <w:r>
-        <w:rPr>
-          <w:rFonts w:ascii="Calibri" w:hAnsi="Calibri" w:cs="Arial"/>
-          <w:szCs w:val="24"/>
-        </w:rPr>
-        <w:t xml:space="preserve"> </w:t>
-      </w:r>
-      <w:r>
-        <w:rPr>
-          <w:rFonts w:ascii="Calibri" w:hAnsi="Calibri" w:cs="Arial"/>
-          <w:szCs w:val="24"/>
-        </w:rPr>
-        <w:t>and the source can be fetch using the following command</w:t>
-      </w:r>
-      <w:r>
-        <w:rPr>
-          <w:rFonts w:ascii="Calibri" w:hAnsi="Calibri" w:cs="Arial"/>
-          <w:szCs w:val="24"/>
-        </w:rPr>
-        <w:t xml:space="preserve"> GIT command</w:t>
-      </w:r>
-      <w:r>
-        <w:rPr>
-          <w:rFonts w:ascii="Calibri" w:hAnsi="Calibri" w:cs="Arial"/>
-          <w:szCs w:val="24"/>
-        </w:rPr>
-        <w:t>:</w:t>
+      <w:r>
+        <w:rPr>
+          <w:rFonts w:ascii="Calibri" w:hAnsi="Calibri" w:cs="Arial"/>
+          <w:szCs w:val="24"/>
+        </w:rPr>
+        <w:t xml:space="preserve"> class for debugging</w:t>
       </w:r>
     </w:p>
     <w:p>
       <w:pPr>
         <w:pStyle w:val="ListParagraph"/>
+        <w:widowControl w:val="0"/>
         <w:numPr>
           <w:ilvl w:val="0"/>
-          <w:numId w:val="11"/>
+          <w:numId w:val="14"/>
         </w:numPr>
-        <w:rPr>
-          <w:rFonts w:ascii="Calibri" w:hAnsi="Calibri" w:cs="Arial"/>
-          <w:szCs w:val="24"/>
-        </w:rPr>
-      </w:pPr>
-      <w:r>
-        <w:rPr>
-          <w:rFonts w:ascii="Calibri" w:hAnsi="Calibri" w:cs="Arial"/>
-          <w:szCs w:val="24"/>
-        </w:rPr>
-        <w:t>mkdir objeck</w:t>
-      </w:r>
-    </w:p>
-    <w:p>
-      <w:pPr>
-        <w:pStyle w:val="ListParagraph"/>
-        <w:numPr>
-          <w:ilvl w:val="0"/>
-          <w:numId w:val="11"/>
-        </w:numPr>
-        <w:rPr>
-          <w:rFonts w:ascii="Calibri" w:hAnsi="Calibri" w:cs="Arial"/>
-          <w:szCs w:val="24"/>
-        </w:rPr>
-      </w:pPr>
-      <w:r>
-        <w:rPr>
-          <w:rFonts w:ascii="Calibri" w:hAnsi="Calibri" w:cs="Arial"/>
-          <w:szCs w:val="24"/>
-        </w:rPr>
-        <w:t>cd objeck</w:t>
-      </w:r>
-    </w:p>
-    <w:p>
-      <w:pPr>
-        <w:pStyle w:val="ListParagraph"/>
-        <w:numPr>
-          <w:ilvl w:val="0"/>
-          <w:numId w:val="11"/>
-        </w:numPr>
-        <w:rPr>
-          <w:rFonts w:ascii="Calibri" w:hAnsi="Calibri" w:cs="Arial"/>
-          <w:szCs w:val="24"/>
-        </w:rPr>
-      </w:pPr>
-      <w:r>
-        <w:rPr>
-          <w:rFonts w:ascii="Calibri" w:hAnsi="Calibri" w:cs="Arial"/>
-          <w:szCs w:val="24"/>
-        </w:rPr>
-        <w:t>git init</w:t>
-      </w:r>
-    </w:p>
-    <w:p>
-      <w:pPr>
-        <w:pStyle w:val="ListParagraph"/>
-        <w:numPr>
-          <w:ilvl w:val="0"/>
-          <w:numId w:val="11"/>
-        </w:numPr>
-        <w:rPr>
-          <w:rFonts w:ascii="Calibri" w:hAnsi="Calibri" w:cs="Arial"/>
-          <w:szCs w:val="24"/>
-        </w:rPr>
-      </w:pPr>
-      <w:r>
-        <w:rPr>
-          <w:rFonts w:ascii="Calibri" w:hAnsi="Calibri" w:cs="Arial"/>
-          <w:szCs w:val="24"/>
-        </w:rPr>
-        <w:t>git clone https://github.com/objeck/objeck-lang.git</w:t>
-      </w:r>
-    </w:p>
-    <w:p>
-      <w:pPr>
-        <w:widowControl w:val="0"/>
         <w:tabs>
           <w:tab w:val="left" w:pos="720"/>
           <w:tab w:val="left" w:pos="1440"/>
@@ -2166,6 +2332,370 @@
         <w:spacing w:after="0" w:line="240" w:lineRule="auto"/>
         <w:rPr>
           <w:rFonts w:ascii="Calibri" w:hAnsi="Calibri" w:cs="Arial"/>
+          <w:szCs w:val="24"/>
+        </w:rPr>
+      </w:pPr>
+      <w:r>
+        <w:rPr>
+          <w:rFonts w:ascii="Calibri" w:hAnsi="Calibri" w:cs="Arial"/>
+          <w:szCs w:val="24"/>
+        </w:rPr>
+        <w:t>If you’d like your web app to connect to a database using ODBC setup a 32-bit ODBC data source as admin.</w:t>
+      </w:r>
+    </w:p>
+    <w:p>
+      <w:pPr>
+        <w:widowControl w:val="0"/>
+        <w:autoSpaceDE w:val="0"/>
+        <w:autoSpaceDN w:val="0"/>
+        <w:adjustRightInd w:val="0"/>
+        <w:spacing w:after="0" w:line="240" w:lineRule="auto"/>
+        <w:rPr>
+          <w:rFonts w:ascii="Calibri" w:hAnsi="Calibri" w:cs="Arial"/>
+          <w:szCs w:val="24"/>
+        </w:rPr>
+      </w:pPr>
+    </w:p>
+    <w:p>
+      <w:pPr>
+        <w:widowControl w:val="0"/>
+        <w:autoSpaceDE w:val="0"/>
+        <w:autoSpaceDN w:val="0"/>
+        <w:adjustRightInd w:val="0"/>
+        <w:spacing w:after="0" w:line="240" w:lineRule="auto"/>
+        <w:rPr>
+          <w:rFonts w:ascii="Calibri" w:hAnsi="Calibri" w:cs="Arial"/>
+          <w:szCs w:val="24"/>
+        </w:rPr>
+      </w:pPr>
+      <w:r>
+        <w:rPr>
+          <w:rFonts w:ascii="Calibri" w:hAnsi="Calibri" w:cs="Arial"/>
+          <w:szCs w:val="24"/>
+        </w:rPr>
+        <w:t>For OS X (10.9</w:t>
+      </w:r>
+      <w:r>
+        <w:rPr>
+          <w:rFonts w:ascii="Calibri" w:hAnsi="Calibri" w:cs="Arial"/>
+          <w:szCs w:val="24"/>
+        </w:rPr>
+        <w:t xml:space="preserve"> or greater</w:t>
+      </w:r>
+      <w:r>
+        <w:rPr>
+          <w:rFonts w:ascii="Calibri" w:hAnsi="Calibri" w:cs="Arial"/>
+          <w:szCs w:val="24"/>
+        </w:rPr>
+        <w:t>)</w:t>
+      </w:r>
+      <w:r>
+        <w:rPr>
+          <w:rFonts w:ascii="Calibri" w:hAnsi="Calibri" w:cs="Arial"/>
+          <w:szCs w:val="24"/>
+        </w:rPr>
+        <w:t>,</w:t>
+      </w:r>
+      <w:r>
+        <w:rPr>
+          <w:rFonts w:ascii="Calibri" w:hAnsi="Calibri" w:cs="Arial"/>
+          <w:szCs w:val="24"/>
+        </w:rPr>
+        <w:t xml:space="preserve"> you’ll need to install OpenSSL </w:t>
+      </w:r>
+      <w:r>
+        <w:rPr>
+          <w:rFonts w:ascii="Calibri" w:hAnsi="Calibri" w:cs="Arial"/>
+          <w:szCs w:val="24"/>
+        </w:rPr>
+        <w:t xml:space="preserve">in order to </w:t>
+      </w:r>
+      <w:r>
+        <w:rPr>
+          <w:rFonts w:ascii="Calibri" w:hAnsi="Calibri" w:cs="Arial"/>
+          <w:szCs w:val="24"/>
+        </w:rPr>
+        <w:t xml:space="preserve">use encryption APIs as well as </w:t>
+      </w:r>
+      <w:r>
+        <w:rPr>
+          <w:rFonts w:ascii="Calibri" w:hAnsi="Calibri" w:cs="Arial"/>
+          <w:szCs w:val="24"/>
+        </w:rPr>
+        <w:t xml:space="preserve">ODBC to enable database support. </w:t>
+      </w:r>
+      <w:r>
+        <w:rPr>
+          <w:rFonts w:ascii="Calibri" w:hAnsi="Calibri" w:cs="Arial"/>
+          <w:szCs w:val="24"/>
+        </w:rPr>
+        <w:t xml:space="preserve">Please refer to the following </w:t>
+      </w:r>
+      <w:hyperlink r:id="rId15" w:history="1">
+        <w:r>
+          <w:rPr>
+            <w:rStyle w:val="Hyperlink"/>
+            <w:rFonts w:ascii="Calibri" w:hAnsi="Calibri" w:cs="Arial"/>
+            <w:szCs w:val="24"/>
+          </w:rPr>
+          <w:t>link</w:t>
+        </w:r>
+      </w:hyperlink>
+      <w:r>
+        <w:rPr>
+          <w:rFonts w:ascii="Calibri" w:hAnsi="Calibri" w:cs="Arial"/>
+          <w:szCs w:val="24"/>
+        </w:rPr>
+        <w:t xml:space="preserve"> for</w:t>
+      </w:r>
+      <w:r>
+        <w:rPr>
+          <w:rFonts w:ascii="Calibri" w:hAnsi="Calibri" w:cs="Arial"/>
+          <w:szCs w:val="24"/>
+        </w:rPr>
+        <w:t xml:space="preserve"> OpenSSL</w:t>
+      </w:r>
+      <w:r>
+        <w:rPr>
+          <w:rFonts w:ascii="Calibri" w:hAnsi="Calibri" w:cs="Arial"/>
+          <w:szCs w:val="24"/>
+        </w:rPr>
+        <w:t xml:space="preserve"> directions</w:t>
+      </w:r>
+      <w:r>
+        <w:rPr>
+          <w:rFonts w:ascii="Calibri" w:hAnsi="Calibri" w:cs="Arial"/>
+          <w:szCs w:val="24"/>
+        </w:rPr>
+        <w:t xml:space="preserve"> and </w:t>
+      </w:r>
+      <w:r>
+        <w:rPr>
+          <w:rFonts w:ascii="Calibri" w:hAnsi="Calibri" w:cs="Arial"/>
+          <w:szCs w:val="24"/>
+        </w:rPr>
+        <w:t xml:space="preserve">this </w:t>
+      </w:r>
+      <w:hyperlink r:id="rId16" w:history="1">
+        <w:r>
+          <w:rPr>
+            <w:rStyle w:val="Hyperlink"/>
+            <w:rFonts w:ascii="Calibri" w:hAnsi="Calibri" w:cs="Arial"/>
+            <w:szCs w:val="24"/>
+          </w:rPr>
+          <w:t>link</w:t>
+        </w:r>
+      </w:hyperlink>
+      <w:r>
+        <w:rPr>
+          <w:rFonts w:ascii="Calibri" w:hAnsi="Calibri" w:cs="Arial"/>
+          <w:szCs w:val="24"/>
+        </w:rPr>
+        <w:t xml:space="preserve"> for about</w:t>
+      </w:r>
+      <w:r>
+        <w:rPr>
+          <w:rFonts w:ascii="Calibri" w:hAnsi="Calibri" w:cs="Arial"/>
+          <w:szCs w:val="24"/>
+        </w:rPr>
+        <w:t xml:space="preserve"> ODBC support</w:t>
+      </w:r>
+      <w:r>
+        <w:rPr>
+          <w:rFonts w:ascii="Calibri" w:hAnsi="Calibri" w:cs="Arial"/>
+          <w:szCs w:val="24"/>
+        </w:rPr>
+        <w:t>.</w:t>
+      </w:r>
+    </w:p>
+    <w:p>
+      <w:pPr>
+        <w:widowControl w:val="0"/>
+        <w:autoSpaceDE w:val="0"/>
+        <w:autoSpaceDN w:val="0"/>
+        <w:adjustRightInd w:val="0"/>
+        <w:spacing w:after="0" w:line="240" w:lineRule="auto"/>
+        <w:rPr>
+          <w:rFonts w:ascii="Calibri" w:hAnsi="Calibri" w:cs="Arial"/>
+          <w:szCs w:val="24"/>
+        </w:rPr>
+      </w:pPr>
+    </w:p>
+    <w:p>
+      <w:pPr>
+        <w:pStyle w:val="Heading2"/>
+        <w:rPr>
+          <w:sz w:val="24"/>
+        </w:rPr>
+      </w:pPr>
+      <w:r>
+        <w:rPr>
+          <w:sz w:val="24"/>
+        </w:rPr>
+        <w:t>Source code</w:t>
+      </w:r>
+    </w:p>
+    <w:p>
+      <w:pPr>
+        <w:widowControl w:val="0"/>
+        <w:autoSpaceDE w:val="0"/>
+        <w:autoSpaceDN w:val="0"/>
+        <w:adjustRightInd w:val="0"/>
+        <w:spacing w:after="0" w:line="240" w:lineRule="auto"/>
+        <w:rPr>
+          <w:rFonts w:ascii="Calibri" w:hAnsi="Calibri" w:cs="Arial"/>
+          <w:szCs w:val="24"/>
+        </w:rPr>
+      </w:pPr>
+      <w:r>
+        <w:rPr>
+          <w:rFonts w:ascii="Calibri" w:hAnsi="Calibri" w:cs="Arial"/>
+          <w:szCs w:val="24"/>
+        </w:rPr>
+        <w:t xml:space="preserve">The Objeck source repository is located </w:t>
+      </w:r>
+      <w:hyperlink r:id="rId17" w:history="1">
+        <w:r>
+          <w:rPr>
+            <w:rStyle w:val="Hyperlink"/>
+            <w:rFonts w:ascii="Calibri" w:hAnsi="Calibri" w:cs="Arial"/>
+            <w:szCs w:val="24"/>
+          </w:rPr>
+          <w:t>here</w:t>
+        </w:r>
+      </w:hyperlink>
+      <w:r>
+        <w:rPr>
+          <w:rFonts w:ascii="Calibri" w:hAnsi="Calibri" w:cs="Arial"/>
+          <w:szCs w:val="24"/>
+        </w:rPr>
+        <w:t xml:space="preserve"> </w:t>
+      </w:r>
+      <w:r>
+        <w:rPr>
+          <w:rFonts w:ascii="Calibri" w:hAnsi="Calibri" w:cs="Arial"/>
+          <w:szCs w:val="24"/>
+        </w:rPr>
+        <w:t>and the source can be fetch using the following command</w:t>
+      </w:r>
+      <w:r>
+        <w:rPr>
+          <w:rFonts w:ascii="Calibri" w:hAnsi="Calibri" w:cs="Arial"/>
+          <w:szCs w:val="24"/>
+        </w:rPr>
+        <w:t xml:space="preserve"> GIT command</w:t>
+      </w:r>
+      <w:r>
+        <w:rPr>
+          <w:rFonts w:ascii="Calibri" w:hAnsi="Calibri" w:cs="Arial"/>
+          <w:szCs w:val="24"/>
+        </w:rPr>
+        <w:t>:</w:t>
+      </w:r>
+    </w:p>
+    <w:p>
+      <w:pPr>
+        <w:pStyle w:val="ListParagraph"/>
+        <w:numPr>
+          <w:ilvl w:val="0"/>
+          <w:numId w:val="11"/>
+        </w:numPr>
+        <w:rPr>
+          <w:rFonts w:ascii="Calibri" w:hAnsi="Calibri" w:cs="Arial"/>
+          <w:szCs w:val="24"/>
+        </w:rPr>
+      </w:pPr>
+      <w:r>
+        <w:rPr>
+          <w:rFonts w:ascii="Calibri" w:hAnsi="Calibri" w:cs="Arial"/>
+          <w:szCs w:val="24"/>
+        </w:rPr>
+        <w:t>mkdir objeck</w:t>
+      </w:r>
+    </w:p>
+    <w:p>
+      <w:pPr>
+        <w:pStyle w:val="ListParagraph"/>
+        <w:numPr>
+          <w:ilvl w:val="0"/>
+          <w:numId w:val="11"/>
+        </w:numPr>
+        <w:rPr>
+          <w:rFonts w:ascii="Calibri" w:hAnsi="Calibri" w:cs="Arial"/>
+          <w:szCs w:val="24"/>
+        </w:rPr>
+      </w:pPr>
+      <w:r>
+        <w:rPr>
+          <w:rFonts w:ascii="Calibri" w:hAnsi="Calibri" w:cs="Arial"/>
+          <w:szCs w:val="24"/>
+        </w:rPr>
+        <w:t>cd objeck</w:t>
+      </w:r>
+    </w:p>
+    <w:p>
+      <w:pPr>
+        <w:pStyle w:val="ListParagraph"/>
+        <w:numPr>
+          <w:ilvl w:val="0"/>
+          <w:numId w:val="11"/>
+        </w:numPr>
+        <w:rPr>
+          <w:rFonts w:ascii="Calibri" w:hAnsi="Calibri" w:cs="Arial"/>
+          <w:szCs w:val="24"/>
+        </w:rPr>
+      </w:pPr>
+      <w:r>
+        <w:rPr>
+          <w:rFonts w:ascii="Calibri" w:hAnsi="Calibri" w:cs="Arial"/>
+          <w:szCs w:val="24"/>
+        </w:rPr>
+        <w:t>git init</w:t>
+      </w:r>
+    </w:p>
+    <w:p>
+      <w:pPr>
+        <w:pStyle w:val="ListParagraph"/>
+        <w:numPr>
+          <w:ilvl w:val="0"/>
+          <w:numId w:val="11"/>
+        </w:numPr>
+        <w:rPr>
+          <w:rFonts w:ascii="Calibri" w:hAnsi="Calibri" w:cs="Arial"/>
+          <w:szCs w:val="24"/>
+        </w:rPr>
+      </w:pPr>
+      <w:r>
+        <w:rPr>
+          <w:rFonts w:ascii="Calibri" w:hAnsi="Calibri" w:cs="Arial"/>
+          <w:szCs w:val="24"/>
+        </w:rPr>
+        <w:t>git clone https://github.com/objeck/objeck-lang.git</w:t>
+      </w:r>
+    </w:p>
+    <w:p>
+      <w:pPr>
+        <w:widowControl w:val="0"/>
+        <w:tabs>
+          <w:tab w:val="left" w:pos="720"/>
+          <w:tab w:val="left" w:pos="1440"/>
+          <w:tab w:val="left" w:pos="2160"/>
+          <w:tab w:val="left" w:pos="2880"/>
+          <w:tab w:val="left" w:pos="3600"/>
+          <w:tab w:val="left" w:pos="4320"/>
+          <w:tab w:val="left" w:pos="5040"/>
+          <w:tab w:val="left" w:pos="5760"/>
+          <w:tab w:val="left" w:pos="6480"/>
+          <w:tab w:val="left" w:pos="7200"/>
+          <w:tab w:val="left" w:pos="7920"/>
+          <w:tab w:val="left" w:pos="8640"/>
+        </w:tabs>
+        <w:autoSpaceDE w:val="0"/>
+        <w:autoSpaceDN w:val="0"/>
+        <w:adjustRightInd w:val="0"/>
+        <w:spacing w:after="0" w:line="240" w:lineRule="auto"/>
+        <w:rPr>
+          <w:rFonts w:ascii="Calibri" w:hAnsi="Calibri" w:cs="Arial"/>
           <w:b/>
           <w:bCs/>
           <w:iCs/>
@@ -2206,7 +2736,7 @@
         </w:rPr>
         <w:t xml:space="preserve">On Windows, the ODBC driver must be a 32-bit driver for </w:t>
       </w:r>
-      <w:hyperlink r:id="rId17" w:history="1">
+      <w:hyperlink r:id="rId18" w:history="1">
         <w:r>
           <w:rPr>
             <w:rStyle w:val="Hyperlink"/>
@@ -2359,7 +2889,7 @@
         </w:rPr>
         <w:t xml:space="preserve">Send an </w:t>
       </w:r>
-      <w:hyperlink r:id="rId18" w:history="1">
+      <w:hyperlink r:id="rId19" w:history="1">
         <w:r>
           <w:rPr>
             <w:rStyle w:val="Hyperlink"/>
@@ -3611,7 +4141,7 @@
   <w:abstractNum w:abstractNumId="13" w15:restartNumberingAfterBreak="0">
     <w:nsid w:val="77066D83"/>
     <w:multiLevelType w:val="hybridMultilevel"/>
-    <w:tmpl w:val="11D46D1C"/>
+    <w:tmpl w:val="FE00D9DC"/>
     <w:lvl w:ilvl="0" w:tplc="04090001">
       <w:start w:val="1"/>
       <w:numFmt w:val="bullet"/>
@@ -3624,7 +4154,7 @@
         <w:rFonts w:ascii="Symbol" w:hAnsi="Symbol" w:hint="default"/>
       </w:rPr>
     </w:lvl>
-    <w:lvl w:ilvl="1" w:tplc="04090019" w:tentative="1">
+    <w:lvl w:ilvl="1" w:tplc="04090019">
       <w:start w:val="1"/>
       <w:numFmt w:val="lowerLetter"/>
       <w:lvlText w:val="%2."/>
@@ -4170,6 +4700,28 @@
       <w:szCs w:val="26"/>
     </w:rPr>
   </w:style>
+  <w:style w:type="paragraph" w:styleId="Heading3">
+    <w:name w:val="heading 3"/>
+    <w:basedOn w:val="Normal"/>
+    <w:next w:val="Normal"/>
+    <w:link w:val="Heading3Char"/>
+    <w:uiPriority w:val="9"/>
+    <w:unhideWhenUsed/>
+    <w:qFormat/>
+    <w:rsid w:val="00116382"/>
+    <w:pPr>
+      <w:keepNext/>
+      <w:keepLines/>
+      <w:spacing w:before="40" w:after="0"/>
+      <w:outlineLvl w:val="2"/>
+    </w:pPr>
+    <w:rPr>
+      <w:rFonts w:asciiTheme="majorHAnsi" w:eastAsiaTheme="majorEastAsia" w:hAnsiTheme="majorHAnsi" w:cstheme="majorBidi"/>
+      <w:color w:val="68230B" w:themeColor="accent1" w:themeShade="7F"/>
+      <w:sz w:val="24"/>
+      <w:szCs w:val="24"/>
+    </w:rPr>
+  </w:style>
   <w:style w:type="character" w:default="1" w:styleId="DefaultParagraphFont">
     <w:name w:val="Default Paragraph Font"/>
     <w:uiPriority w:val="1"/>
@@ -4297,6 +4849,19 @@
       <w:color w:val="9D3511" w:themeColor="accent1" w:themeShade="BF"/>
       <w:sz w:val="26"/>
       <w:szCs w:val="26"/>
+    </w:rPr>
+  </w:style>
+  <w:style w:type="character" w:customStyle="1" w:styleId="Heading3Char">
+    <w:name w:val="Heading 3 Char"/>
+    <w:basedOn w:val="DefaultParagraphFont"/>
+    <w:link w:val="Heading3"/>
+    <w:uiPriority w:val="9"/>
+    <w:rsid w:val="00116382"/>
+    <w:rPr>
+      <w:rFonts w:asciiTheme="majorHAnsi" w:eastAsiaTheme="majorEastAsia" w:hAnsiTheme="majorHAnsi" w:cstheme="majorBidi"/>
+      <w:color w:val="68230B" w:themeColor="accent1" w:themeShade="7F"/>
+      <w:sz w:val="24"/>
+      <w:szCs w:val="24"/>
     </w:rPr>
   </w:style>
 </w:styles>
@@ -4571,7 +5136,7 @@
 </file>
 
 <file path=customXml/itemProps1.xml><?xml version="1.0" encoding="utf-8"?>
-<ds:datastoreItem xmlns:ds="http://schemas.openxmlformats.org/officeDocument/2006/customXml" ds:itemID="{D3A9F7CA-DBBD-49BF-B3C7-5976EDEFD668}">
+<ds:datastoreItem xmlns:ds="http://schemas.openxmlformats.org/officeDocument/2006/customXml" ds:itemID="{561AD457-1DCE-4339-889E-DD6FA7BD0129}">
   <ds:schemaRefs>
     <ds:schemaRef ds:uri="http://schemas.openxmlformats.org/officeDocument/2006/bibliography"/>
   </ds:schemaRefs>

</xml_diff>

<commit_message>
getting fcgi to work on linux
</commit_message>
<xml_diff>
--- a/docs/fcgi_readme.docx
+++ b/docs/fcgi_readme.docx
@@ -2076,6 +2076,372 @@
         <w:t>: “/etc/apache2/mods-enabled/fastcgi.conf” file:</w:t>
       </w:r>
     </w:p>
+    <w:tbl>
+      <w:tblPr>
+        <w:jc w:val="left"/>
+        <w:tblInd w:w="851" w:type="dxa"/>
+        <w:tblBorders>
+          <w:top w:val="single" w:sz="2" w:space="0" w:color="000000"/>
+          <w:left w:val="single" w:sz="2" w:space="0" w:color="000000"/>
+          <w:bottom w:val="single" w:sz="2" w:space="0" w:color="000000"/>
+          <w:insideH w:val="single" w:sz="2" w:space="0" w:color="000000"/>
+          <w:right w:val="single" w:sz="2" w:space="0" w:color="000000"/>
+          <w:insideV w:val="single" w:sz="2" w:space="0" w:color="000000"/>
+        </w:tblBorders>
+        <w:tblCellMar>
+          <w:top w:w="55" w:type="dxa"/>
+          <w:left w:w="54" w:type="dxa"/>
+          <w:bottom w:w="55" w:type="dxa"/>
+          <w:right w:w="55" w:type="dxa"/>
+        </w:tblCellMar>
+      </w:tblPr>
+      <w:tblGrid>
+        <w:gridCol w:w="8277"/>
+      </w:tblGrid>
+      <w:tr>
+        <w:trPr>
+          <w:cantSplit w:val="false"/>
+        </w:trPr>
+        <w:tc>
+          <w:tcPr>
+            <w:tcW w:w="8277" w:type="dxa"/>
+            <w:tcBorders>
+              <w:top w:val="single" w:sz="2" w:space="0" w:color="000000"/>
+              <w:left w:val="single" w:sz="2" w:space="0" w:color="000000"/>
+              <w:bottom w:val="single" w:sz="2" w:space="0" w:color="000000"/>
+              <w:insideH w:val="single" w:sz="2" w:space="0" w:color="000000"/>
+              <w:right w:val="single" w:sz="2" w:space="0" w:color="000000"/>
+              <w:insideV w:val="single" w:sz="2" w:space="0" w:color="000000"/>
+            </w:tcBorders>
+            <w:shd w:fill="auto" w:val="clear"/>
+            <w:tcMar>
+              <w:left w:w="54" w:type="dxa"/>
+            </w:tcMar>
+          </w:tcPr>
+          <w:p>
+            <w:pPr>
+              <w:pStyle w:val="Normal"/>
+              <w:widowControl w:val="false"/>
+              <w:jc w:val="left"/>
+              <w:textAlignment w:val="auto"/>
+              <w:rPr>
+                <w:rFonts w:eastAsia="@Liberation Serif" w:cs="Times New Roman" w:ascii="LM Mono 8" w:hAnsi="LM Mono 8"/>
+                <w:color w:val="000000"/>
+                <w:sz w:val="20"/>
+                <w:szCs w:val="20"/>
+                <w:lang w:val="en-US" w:eastAsia="zh-CN" w:bidi="hi-IN"/>
+              </w:rPr>
+            </w:pPr>
+            <w:r>
+              <w:rPr>
+                <w:rFonts w:eastAsia="@Liberation Serif" w:cs="Times New Roman" w:ascii="LM Mono 8" w:hAnsi="LM Mono 8"/>
+                <w:color w:val="000000"/>
+                <w:sz w:val="20"/>
+                <w:szCs w:val="20"/>
+                <w:lang w:val="en-US" w:eastAsia="zh-CN" w:bidi="hi-IN"/>
+              </w:rPr>
+              <w:t>&lt;IfModule mod_fastcgi.c&gt;</w:t>
+            </w:r>
+          </w:p>
+          <w:p>
+            <w:pPr>
+              <w:pStyle w:val="Normal"/>
+              <w:widowControl w:val="false"/>
+              <w:jc w:val="left"/>
+              <w:textAlignment w:val="auto"/>
+              <w:rPr>
+                <w:rFonts w:eastAsia="@Liberation Serif" w:cs="Times New Roman" w:ascii="LM Mono 8" w:hAnsi="LM Mono 8"/>
+                <w:color w:val="000000"/>
+                <w:sz w:val="20"/>
+                <w:szCs w:val="20"/>
+                <w:lang w:val="en-US" w:eastAsia="zh-CN" w:bidi="hi-IN"/>
+              </w:rPr>
+            </w:pPr>
+            <w:r>
+              <w:rPr>
+                <w:rFonts w:eastAsia="@Liberation Serif" w:cs="Times New Roman" w:ascii="LM Mono 8" w:hAnsi="LM Mono 8"/>
+                <w:color w:val="000000"/>
+                <w:sz w:val="20"/>
+                <w:szCs w:val="20"/>
+                <w:lang w:val="en-US" w:eastAsia="zh-CN" w:bidi="hi-IN"/>
+              </w:rPr>
+              <w:t xml:space="preserve">  </w:t>
+            </w:r>
+            <w:r>
+              <w:rPr>
+                <w:rFonts w:eastAsia="@Liberation Serif" w:cs="Times New Roman" w:ascii="LM Mono 8" w:hAnsi="LM Mono 8"/>
+                <w:color w:val="000000"/>
+                <w:sz w:val="20"/>
+                <w:szCs w:val="20"/>
+                <w:lang w:val="en-US" w:eastAsia="zh-CN" w:bidi="hi-IN"/>
+              </w:rPr>
+              <w:t>AddHandler fastcgi-script .fcgi</w:t>
+            </w:r>
+          </w:p>
+          <w:p>
+            <w:pPr>
+              <w:pStyle w:val="Normal"/>
+              <w:widowControl w:val="false"/>
+              <w:jc w:val="left"/>
+              <w:textAlignment w:val="auto"/>
+              <w:rPr>
+                <w:rFonts w:eastAsia="@Liberation Serif" w:cs="Times New Roman" w:ascii="LM Mono 8" w:hAnsi="LM Mono 8"/>
+                <w:color w:val="000000"/>
+                <w:sz w:val="20"/>
+                <w:szCs w:val="20"/>
+                <w:lang w:val="en-US" w:eastAsia="zh-CN" w:bidi="hi-IN"/>
+              </w:rPr>
+            </w:pPr>
+            <w:r>
+              <w:rPr>
+                <w:rFonts w:eastAsia="@Liberation Serif" w:cs="Times New Roman" w:ascii="LM Mono 8" w:hAnsi="LM Mono 8"/>
+                <w:color w:val="000000"/>
+                <w:sz w:val="20"/>
+                <w:szCs w:val="20"/>
+                <w:lang w:val="en-US" w:eastAsia="zh-CN" w:bidi="hi-IN"/>
+              </w:rPr>
+              <w:t xml:space="preserve">  </w:t>
+            </w:r>
+            <w:r>
+              <w:rPr>
+                <w:rFonts w:eastAsia="@Liberation Serif" w:cs="Times New Roman" w:ascii="LM Mono 8" w:hAnsi="LM Mono 8"/>
+                <w:color w:val="000000"/>
+                <w:sz w:val="20"/>
+                <w:szCs w:val="20"/>
+                <w:lang w:val="en-US" w:eastAsia="zh-CN" w:bidi="hi-IN"/>
+              </w:rPr>
+              <w:t>FastCgiIpcDir /var/lib/apache2/fastcgi</w:t>
+            </w:r>
+          </w:p>
+          <w:p>
+            <w:pPr>
+              <w:pStyle w:val="Normal"/>
+              <w:widowControl w:val="false"/>
+              <w:jc w:val="left"/>
+              <w:textAlignment w:val="auto"/>
+              <w:rPr>
+                <w:rFonts w:eastAsia="@Liberation Serif" w:cs="Times New Roman" w:ascii="LM Mono 8" w:hAnsi="LM Mono 8"/>
+                <w:i w:val="false"/>
+                <w:iCs w:val="false"/>
+                <w:color w:val="000000"/>
+                <w:sz w:val="20"/>
+                <w:szCs w:val="20"/>
+                <w:lang w:val="en-US" w:eastAsia="zh-CN" w:bidi="hi-IN"/>
+              </w:rPr>
+            </w:pPr>
+            <w:r>
+              <w:rPr>
+                <w:rFonts w:eastAsia="@Liberation Serif" w:cs="Times New Roman" w:ascii="LM Mono 8" w:hAnsi="LM Mono 8"/>
+                <w:color w:val="000000"/>
+                <w:sz w:val="20"/>
+                <w:szCs w:val="20"/>
+                <w:lang w:val="en-US" w:eastAsia="zh-CN" w:bidi="hi-IN"/>
+              </w:rPr>
+              <w:t xml:space="preserve">  </w:t>
+            </w:r>
+            <w:r>
+              <w:rPr>
+                <w:rFonts w:eastAsia="@Liberation Serif" w:cs="Times New Roman" w:ascii="LM Mono 8" w:hAnsi="LM Mono 8"/>
+                <w:i w:val="false"/>
+                <w:iCs w:val="false"/>
+                <w:color w:val="000000"/>
+                <w:sz w:val="20"/>
+                <w:szCs w:val="20"/>
+                <w:lang w:val="en-US" w:eastAsia="zh-CN" w:bidi="hi-IN"/>
+              </w:rPr>
+              <w:t xml:space="preserve">FastCgiServer </w:t>
+            </w:r>
+            <w:r>
+              <w:rPr>
+                <w:rFonts w:eastAsia="@Liberation Serif" w:cs="Times New Roman" w:ascii="LM Mono 8" w:hAnsi="LM Mono 8"/>
+                <w:i w:val="false"/>
+                <w:iCs w:val="false"/>
+                <w:color w:val="000000"/>
+                <w:sz w:val="20"/>
+                <w:szCs w:val="20"/>
+                <w:lang w:val="en-US" w:eastAsia="zh-CN" w:bidi="hi-IN"/>
+              </w:rPr>
+              <w:t>[path]/bin</w:t>
+            </w:r>
+            <w:r>
+              <w:rPr>
+                <w:rFonts w:eastAsia="@Liberation Serif" w:cs="Times New Roman" w:ascii="LM Mono 8" w:hAnsi="LM Mono 8"/>
+                <w:i w:val="false"/>
+                <w:iCs w:val="false"/>
+                <w:color w:val="000000"/>
+                <w:sz w:val="20"/>
+                <w:szCs w:val="20"/>
+                <w:lang w:val="en-US" w:eastAsia="zh-CN" w:bidi="hi-IN"/>
+              </w:rPr>
+              <w:t xml:space="preserve">/obr_fcgi -initial-env </w:t>
+            </w:r>
+            <w:r>
+              <w:rPr>
+                <w:rFonts w:eastAsia="@Liberation Serif" w:cs="Times New Roman" w:ascii="LM Mono 8" w:hAnsi="LM Mono 8"/>
+                <w:i w:val="false"/>
+                <w:iCs w:val="false"/>
+                <w:color w:val="000000"/>
+                <w:sz w:val="20"/>
+                <w:szCs w:val="20"/>
+                <w:lang w:val="en-US" w:eastAsia="zh-CN" w:bidi="hi-IN"/>
+              </w:rPr>
+              <w:t>FCGI_CONFIG_PATH</w:t>
+            </w:r>
+            <w:r>
+              <w:rPr>
+                <w:rFonts w:eastAsia="@Liberation Serif" w:cs="Times New Roman" w:ascii="LM Mono 8" w:hAnsi="LM Mono 8"/>
+                <w:i w:val="false"/>
+                <w:iCs w:val="false"/>
+                <w:color w:val="000000"/>
+                <w:sz w:val="20"/>
+                <w:szCs w:val="20"/>
+                <w:lang w:val="en-US" w:eastAsia="zh-CN" w:bidi="hi-IN"/>
+              </w:rPr>
+              <w:t>=../compiler/</w:t>
+            </w:r>
+            <w:r>
+              <w:rPr>
+                <w:rFonts w:eastAsia="@Liberation Serif" w:cs="Times New Roman" w:ascii="LM Mono 8" w:hAnsi="LM Mono 8"/>
+                <w:i w:val="false"/>
+                <w:iCs w:val="false"/>
+                <w:color w:val="000000"/>
+                <w:sz w:val="20"/>
+                <w:szCs w:val="20"/>
+                <w:lang w:val="en-US" w:eastAsia="zh-CN" w:bidi="hi-IN"/>
+              </w:rPr>
+              <w:t>hello_fcgi</w:t>
+            </w:r>
+            <w:r>
+              <w:rPr>
+                <w:rFonts w:eastAsia="@Liberation Serif" w:cs="Times New Roman" w:ascii="LM Mono 8" w:hAnsi="LM Mono 8"/>
+                <w:i w:val="false"/>
+                <w:iCs w:val="false"/>
+                <w:color w:val="000000"/>
+                <w:sz w:val="20"/>
+                <w:szCs w:val="20"/>
+                <w:lang w:val="en-US" w:eastAsia="zh-CN" w:bidi="hi-IN"/>
+              </w:rPr>
+              <w:t>.obw -processes 5</w:t>
+            </w:r>
+          </w:p>
+          <w:p>
+            <w:pPr>
+              <w:pStyle w:val="Normal"/>
+              <w:widowControl w:val="false"/>
+              <w:jc w:val="left"/>
+              <w:textAlignment w:val="auto"/>
+              <w:rPr>
+                <w:rFonts w:eastAsia="@Liberation Serif" w:cs="Times New Roman" w:ascii="LM Mono 8" w:hAnsi="LM Mono 8"/>
+                <w:i w:val="false"/>
+                <w:iCs w:val="false"/>
+                <w:color w:val="000000"/>
+                <w:sz w:val="20"/>
+                <w:szCs w:val="20"/>
+                <w:lang w:val="en-US" w:eastAsia="zh-CN" w:bidi="hi-IN"/>
+              </w:rPr>
+            </w:pPr>
+            <w:r>
+              <w:rPr>
+                <w:rFonts w:eastAsia="@Liberation Serif" w:cs="Times New Roman" w:ascii="LM Mono 8" w:hAnsi="LM Mono 8"/>
+                <w:color w:val="000000"/>
+                <w:sz w:val="20"/>
+                <w:szCs w:val="20"/>
+                <w:lang w:val="en-US" w:eastAsia="zh-CN" w:bidi="hi-IN"/>
+              </w:rPr>
+              <w:t xml:space="preserve">  </w:t>
+            </w:r>
+            <w:r>
+              <w:rPr>
+                <w:rFonts w:eastAsia="@Liberation Serif" w:cs="Times New Roman" w:ascii="LM Mono 8" w:hAnsi="LM Mono 8"/>
+                <w:i w:val="false"/>
+                <w:iCs w:val="false"/>
+                <w:color w:val="000000"/>
+                <w:sz w:val="20"/>
+                <w:szCs w:val="20"/>
+                <w:lang w:val="en-US" w:eastAsia="zh-CN" w:bidi="hi-IN"/>
+              </w:rPr>
+              <w:t xml:space="preserve">ScriptAlias /fcgi </w:t>
+            </w:r>
+            <w:r>
+              <w:rPr>
+                <w:rFonts w:eastAsia="@Liberation Serif" w:cs="Times New Roman" w:ascii="LM Mono 8" w:hAnsi="LM Mono 8"/>
+                <w:i w:val="false"/>
+                <w:iCs w:val="false"/>
+                <w:color w:val="000000"/>
+                <w:sz w:val="20"/>
+                <w:szCs w:val="20"/>
+                <w:lang w:val="en-US" w:eastAsia="zh-CN" w:bidi="hi-IN"/>
+              </w:rPr>
+              <w:t>[path]/bin</w:t>
+            </w:r>
+            <w:r>
+              <w:rPr>
+                <w:rFonts w:eastAsia="@Liberation Serif" w:cs="Times New Roman" w:ascii="LM Mono 8" w:hAnsi="LM Mono 8"/>
+                <w:i w:val="false"/>
+                <w:iCs w:val="false"/>
+                <w:color w:val="000000"/>
+                <w:sz w:val="20"/>
+                <w:szCs w:val="20"/>
+                <w:lang w:val="en-US" w:eastAsia="zh-CN" w:bidi="hi-IN"/>
+              </w:rPr>
+              <w:t>/obr_fcgi</w:t>
+            </w:r>
+          </w:p>
+          <w:p>
+            <w:pPr>
+              <w:pStyle w:val="Normal"/>
+              <w:widowControl w:val="false"/>
+              <w:jc w:val="left"/>
+              <w:textAlignment w:val="auto"/>
+              <w:rPr>
+                <w:rFonts w:eastAsia="@Liberation Serif" w:cs="Times New Roman" w:ascii="LM Mono 8" w:hAnsi="LM Mono 8"/>
+                <w:color w:val="000000"/>
+                <w:sz w:val="20"/>
+                <w:szCs w:val="20"/>
+                <w:lang w:val="en-US" w:eastAsia="zh-CN" w:bidi="hi-IN"/>
+              </w:rPr>
+            </w:pPr>
+            <w:r>
+              <w:rPr>
+                <w:rFonts w:eastAsia="@Liberation Serif" w:cs="Times New Roman" w:ascii="LM Mono 8" w:hAnsi="LM Mono 8"/>
+                <w:color w:val="000000"/>
+                <w:sz w:val="20"/>
+                <w:szCs w:val="20"/>
+                <w:lang w:val="en-US" w:eastAsia="zh-CN" w:bidi="hi-IN"/>
+              </w:rPr>
+              <w:t>&lt;/IfModule&gt;</w:t>
+            </w:r>
+          </w:p>
+        </w:tc>
+      </w:tr>
+    </w:tbl>
+    <w:p>
+      <w:pPr>
+        <w:pStyle w:val="ListParagraph"/>
+        <w:widowControl w:val="false"/>
+        <w:tabs>
+          <w:tab w:val="left" w:pos="720" w:leader="none"/>
+          <w:tab w:val="left" w:pos="1440" w:leader="none"/>
+          <w:tab w:val="left" w:pos="2160" w:leader="none"/>
+          <w:tab w:val="left" w:pos="2880" w:leader="none"/>
+          <w:tab w:val="left" w:pos="3600" w:leader="none"/>
+          <w:tab w:val="left" w:pos="4320" w:leader="none"/>
+          <w:tab w:val="left" w:pos="5040" w:leader="none"/>
+          <w:tab w:val="left" w:pos="5760" w:leader="none"/>
+          <w:tab w:val="left" w:pos="6480" w:leader="none"/>
+          <w:tab w:val="left" w:pos="7200" w:leader="none"/>
+          <w:tab w:val="left" w:pos="7920" w:leader="none"/>
+          <w:tab w:val="left" w:pos="8640" w:leader="none"/>
+        </w:tabs>
+        <w:spacing w:lineRule="auto" w:line="240" w:before="0" w:after="0"/>
+        <w:ind w:left="0" w:right="0" w:hanging="0"/>
+        <w:contextualSpacing/>
+        <w:rPr/>
+      </w:pPr>
+      <w:r>
+        <w:rPr/>
+      </w:r>
+    </w:p>
     <w:p>
       <w:pPr>
         <w:pStyle w:val="Normal"/>
@@ -2083,251 +2449,17 @@
         <w:jc w:val="left"/>
         <w:textAlignment w:val="auto"/>
         <w:rPr>
-          <w:rFonts w:eastAsia="@Liberation Serif" w:cs="Times New Roman" w:ascii="LM Mono 8" w:hAnsi="LM Mono 8"/>
-          <w:color w:val="000000"/>
+          <w:rFonts w:ascii="LM Mono 8" w:hAnsi="LM Mono 8"/>
           <w:sz w:val="20"/>
           <w:szCs w:val="20"/>
-          <w:lang w:val="en-US" w:eastAsia="zh-CN" w:bidi="hi-IN"/>
-        </w:rPr>
-      </w:pPr>
-      <w:r>
-        <w:rPr>
-          <w:rFonts w:eastAsia="@Liberation Serif" w:cs="Times New Roman" w:ascii="LM Mono 8" w:hAnsi="LM Mono 8"/>
-          <w:color w:val="000000"/>
+        </w:rPr>
+      </w:pPr>
+      <w:r>
+        <w:rPr>
+          <w:rFonts w:ascii="LM Mono 8" w:hAnsi="LM Mono 8"/>
           <w:sz w:val="20"/>
           <w:szCs w:val="20"/>
-          <w:lang w:val="en-US" w:eastAsia="zh-CN" w:bidi="hi-IN"/>
-        </w:rPr>
-        <w:t>&lt;IfModule mod_fastcgi.c&gt;</w:t>
-      </w:r>
-    </w:p>
-    <w:p>
-      <w:pPr>
-        <w:pStyle w:val="Normal"/>
-        <w:widowControl w:val="false"/>
-        <w:jc w:val="left"/>
-        <w:textAlignment w:val="auto"/>
-        <w:rPr>
-          <w:rFonts w:eastAsia="@Liberation Serif" w:cs="Times New Roman" w:ascii="LM Mono 8" w:hAnsi="LM Mono 8"/>
-          <w:color w:val="000000"/>
-          <w:sz w:val="20"/>
-          <w:szCs w:val="20"/>
-          <w:lang w:val="en-US" w:eastAsia="zh-CN" w:bidi="hi-IN"/>
-        </w:rPr>
-      </w:pPr>
-      <w:r>
-        <w:rPr>
-          <w:rFonts w:eastAsia="@Liberation Serif" w:cs="Times New Roman" w:ascii="LM Mono 8" w:hAnsi="LM Mono 8"/>
-          <w:color w:val="000000"/>
-          <w:sz w:val="20"/>
-          <w:szCs w:val="20"/>
-          <w:lang w:val="en-US" w:eastAsia="zh-CN" w:bidi="hi-IN"/>
-        </w:rPr>
-        <w:t xml:space="preserve">  </w:t>
-      </w:r>
-      <w:r>
-        <w:rPr>
-          <w:rFonts w:eastAsia="@Liberation Serif" w:cs="Times New Roman" w:ascii="LM Mono 8" w:hAnsi="LM Mono 8"/>
-          <w:color w:val="000000"/>
-          <w:sz w:val="20"/>
-          <w:szCs w:val="20"/>
-          <w:lang w:val="en-US" w:eastAsia="zh-CN" w:bidi="hi-IN"/>
-        </w:rPr>
-        <w:t>AddHandler fastcgi-script .fcgi</w:t>
-      </w:r>
-    </w:p>
-    <w:p>
-      <w:pPr>
-        <w:pStyle w:val="Normal"/>
-        <w:widowControl w:val="false"/>
-        <w:jc w:val="left"/>
-        <w:textAlignment w:val="auto"/>
-        <w:rPr>
-          <w:rFonts w:eastAsia="@Liberation Serif" w:cs="Times New Roman" w:ascii="LM Mono 8" w:hAnsi="LM Mono 8"/>
-          <w:color w:val="000000"/>
-          <w:sz w:val="20"/>
-          <w:szCs w:val="20"/>
-          <w:lang w:val="en-US" w:eastAsia="zh-CN" w:bidi="hi-IN"/>
-        </w:rPr>
-      </w:pPr>
-      <w:r>
-        <w:rPr>
-          <w:rFonts w:eastAsia="@Liberation Serif" w:cs="Times New Roman" w:ascii="LM Mono 8" w:hAnsi="LM Mono 8"/>
-          <w:color w:val="000000"/>
-          <w:sz w:val="20"/>
-          <w:szCs w:val="20"/>
-          <w:lang w:val="en-US" w:eastAsia="zh-CN" w:bidi="hi-IN"/>
-        </w:rPr>
-        <w:t xml:space="preserve">  </w:t>
-      </w:r>
-      <w:r>
-        <w:rPr>
-          <w:rFonts w:eastAsia="@Liberation Serif" w:cs="Times New Roman" w:ascii="LM Mono 8" w:hAnsi="LM Mono 8"/>
-          <w:color w:val="000000"/>
-          <w:sz w:val="20"/>
-          <w:szCs w:val="20"/>
-          <w:lang w:val="en-US" w:eastAsia="zh-CN" w:bidi="hi-IN"/>
-        </w:rPr>
-        <w:t>FastCgiIpcDir /var/lib/apache2/fastcgi</w:t>
-      </w:r>
-    </w:p>
-    <w:p>
-      <w:pPr>
-        <w:pStyle w:val="Normal"/>
-        <w:widowControl w:val="false"/>
-        <w:jc w:val="left"/>
-        <w:textAlignment w:val="auto"/>
-        <w:rPr>
-          <w:rFonts w:eastAsia="@Liberation Serif" w:cs="Times New Roman" w:ascii="LM Mono 8" w:hAnsi="LM Mono 8"/>
-          <w:color w:val="000000"/>
-          <w:sz w:val="20"/>
-          <w:szCs w:val="20"/>
-          <w:lang w:val="en-US" w:eastAsia="zh-CN" w:bidi="hi-IN"/>
-        </w:rPr>
-      </w:pPr>
-      <w:r>
-        <w:rPr>
-          <w:rFonts w:eastAsia="@Liberation Serif" w:cs="Times New Roman" w:ascii="LM Mono 8" w:hAnsi="LM Mono 8"/>
-          <w:color w:val="000000"/>
-          <w:sz w:val="20"/>
-          <w:szCs w:val="20"/>
-          <w:lang w:val="en-US" w:eastAsia="zh-CN" w:bidi="hi-IN"/>
-        </w:rPr>
-        <w:t xml:space="preserve">  </w:t>
-      </w:r>
-      <w:r>
-        <w:rPr>
-          <w:rFonts w:eastAsia="@Liberation Serif" w:cs="Times New Roman" w:ascii="LM Mono 8" w:hAnsi="LM Mono 8"/>
-          <w:color w:val="000000"/>
-          <w:sz w:val="20"/>
-          <w:szCs w:val="20"/>
-          <w:lang w:val="en-US" w:eastAsia="zh-CN" w:bidi="hi-IN"/>
-        </w:rPr>
-        <w:t xml:space="preserve">FastCgiServer </w:t>
-      </w:r>
-      <w:r>
-        <w:rPr>
-          <w:rFonts w:eastAsia="@Liberation Serif" w:cs="Times New Roman" w:ascii="LM Mono 8" w:hAnsi="LM Mono 8"/>
-          <w:i/>
-          <w:iCs/>
-          <w:color w:val="000000"/>
-          <w:sz w:val="20"/>
-          <w:szCs w:val="20"/>
-          <w:lang w:val="en-US" w:eastAsia="zh-CN" w:bidi="hi-IN"/>
-        </w:rPr>
-        <w:t>[path]</w:t>
-      </w:r>
-      <w:r>
-        <w:rPr>
-          <w:rFonts w:eastAsia="@Liberation Serif" w:cs="Times New Roman" w:ascii="LM Mono 8" w:hAnsi="LM Mono 8"/>
-          <w:color w:val="000000"/>
-          <w:sz w:val="20"/>
-          <w:szCs w:val="20"/>
-          <w:lang w:val="en-US" w:eastAsia="zh-CN" w:bidi="hi-IN"/>
-        </w:rPr>
-        <w:t>/obr_fcgi -initial-env PROGRAM_PATH=../compiler/</w:t>
-      </w:r>
-      <w:r>
-        <w:rPr>
-          <w:rFonts w:eastAsia="@Liberation Serif" w:cs="Times New Roman" w:ascii="LM Mono 8" w:hAnsi="LM Mono 8"/>
-          <w:color w:val="000000"/>
-          <w:sz w:val="20"/>
-          <w:szCs w:val="20"/>
-          <w:lang w:val="en-US" w:eastAsia="zh-CN" w:bidi="hi-IN"/>
-        </w:rPr>
-        <w:t>hello_fcgi</w:t>
-      </w:r>
-      <w:r>
-        <w:rPr>
-          <w:rFonts w:eastAsia="@Liberation Serif" w:cs="Times New Roman" w:ascii="LM Mono 8" w:hAnsi="LM Mono 8"/>
-          <w:color w:val="000000"/>
-          <w:sz w:val="20"/>
-          <w:szCs w:val="20"/>
-          <w:lang w:val="en-US" w:eastAsia="zh-CN" w:bidi="hi-IN"/>
-        </w:rPr>
-        <w:t>.obw -processes 5</w:t>
-      </w:r>
-    </w:p>
-    <w:p>
-      <w:pPr>
-        <w:pStyle w:val="Normal"/>
-        <w:widowControl w:val="false"/>
-        <w:jc w:val="left"/>
-        <w:textAlignment w:val="auto"/>
-        <w:rPr>
-          <w:rFonts w:eastAsia="@Liberation Serif" w:cs="Times New Roman" w:ascii="LM Mono 8" w:hAnsi="LM Mono 8"/>
-          <w:color w:val="000000"/>
-          <w:sz w:val="20"/>
-          <w:szCs w:val="20"/>
-          <w:lang w:val="en-US" w:eastAsia="zh-CN" w:bidi="hi-IN"/>
-        </w:rPr>
-      </w:pPr>
-      <w:r>
-        <w:rPr>
-          <w:rFonts w:eastAsia="@Liberation Serif" w:cs="Times New Roman" w:ascii="LM Mono 8" w:hAnsi="LM Mono 8"/>
-          <w:color w:val="000000"/>
-          <w:sz w:val="20"/>
-          <w:szCs w:val="20"/>
-          <w:lang w:val="en-US" w:eastAsia="zh-CN" w:bidi="hi-IN"/>
-        </w:rPr>
-        <w:t xml:space="preserve">  </w:t>
-      </w:r>
-      <w:r>
-        <w:rPr>
-          <w:rFonts w:eastAsia="@Liberation Serif" w:cs="Times New Roman" w:ascii="LM Mono 8" w:hAnsi="LM Mono 8"/>
-          <w:color w:val="000000"/>
-          <w:sz w:val="20"/>
-          <w:szCs w:val="20"/>
-          <w:lang w:val="en-US" w:eastAsia="zh-CN" w:bidi="hi-IN"/>
-        </w:rPr>
-        <w:t xml:space="preserve">ScriptAlias /fcgi </w:t>
-      </w:r>
-      <w:r>
-        <w:rPr>
-          <w:rFonts w:eastAsia="@Liberation Serif" w:cs="Times New Roman" w:ascii="LM Mono 8" w:hAnsi="LM Mono 8"/>
-          <w:i/>
-          <w:iCs/>
-          <w:color w:val="000000"/>
-          <w:sz w:val="20"/>
-          <w:szCs w:val="20"/>
-          <w:lang w:val="en-US" w:eastAsia="zh-CN" w:bidi="hi-IN"/>
-        </w:rPr>
-        <w:t>[path]</w:t>
-      </w:r>
-      <w:r>
-        <w:rPr>
-          <w:rFonts w:eastAsia="@Liberation Serif" w:cs="Times New Roman" w:ascii="LM Mono 8" w:hAnsi="LM Mono 8"/>
-          <w:color w:val="000000"/>
-          <w:sz w:val="20"/>
-          <w:szCs w:val="20"/>
-          <w:lang w:val="en-US" w:eastAsia="zh-CN" w:bidi="hi-IN"/>
-        </w:rPr>
-        <w:t>/obr_fcgi</w:t>
-      </w:r>
-    </w:p>
-    <w:p>
-      <w:pPr>
-        <w:pStyle w:val="Normal"/>
-        <w:widowControl w:val="false"/>
-        <w:jc w:val="left"/>
-        <w:textAlignment w:val="auto"/>
-        <w:rPr>
-          <w:rFonts w:eastAsia="@Liberation Serif" w:cs="Times New Roman" w:ascii="LM Mono 8" w:hAnsi="LM Mono 8"/>
-          <w:color w:val="000000"/>
-          <w:sz w:val="20"/>
-          <w:szCs w:val="20"/>
-          <w:lang w:val="en-US" w:eastAsia="zh-CN" w:bidi="hi-IN"/>
-        </w:rPr>
-      </w:pPr>
-      <w:r>
-        <w:rPr>
-          <w:rFonts w:eastAsia="@Liberation Serif" w:cs="Times New Roman" w:ascii="LM Mono 8" w:hAnsi="LM Mono 8"/>
-          <w:color w:val="000000"/>
-          <w:sz w:val="20"/>
-          <w:szCs w:val="20"/>
-          <w:lang w:val="en-US" w:eastAsia="zh-CN" w:bidi="hi-IN"/>
-        </w:rPr>
-        <w:t>&lt;/IfModule&gt;</w:t>
+        </w:rPr>
       </w:r>
     </w:p>
     <w:p>
@@ -4390,6 +4522,12 @@
     <w:pPr/>
     <w:rPr/>
   </w:style>
+  <w:style w:type="paragraph" w:styleId="TableContents">
+    <w:name w:val="Table Contents"/>
+    <w:basedOn w:val="Normal"/>
+    <w:pPr/>
+    <w:rPr/>
+  </w:style>
   <w:style w:type="numbering" w:styleId="NoList" w:default="1">
     <w:name w:val="No List"/>
     <w:uiPriority w:val="99"/>

</xml_diff>